<commit_message>
Agregando introducción y objetivos
</commit_message>
<xml_diff>
--- a/Portada.docx
+++ b/Portada.docx
@@ -1,30 +1,32 @@
 
 <file path=word/document.xml><?xml version="1.0" encoding="utf-8"?>
-<w:document xmlns:mc="http://schemas.openxmlformats.org/markup-compatibility/2006" xmlns:o="urn:schemas-microsoft-com:office:office" xmlns:r="http://schemas.openxmlformats.org/officeDocument/2006/relationships" xmlns:m="http://schemas.openxmlformats.org/officeDocument/2006/math" xmlns:v="urn:schemas-microsoft-com:vml" xmlns:wp="http://schemas.openxmlformats.org/drawingml/2006/wordprocessingDrawing" xmlns:w10="urn:schemas-microsoft-com:office:word" xmlns:w="http://schemas.openxmlformats.org/wordprocessingml/2006/main" xmlns:wne="http://schemas.microsoft.com/office/word/2006/wordml" xmlns:sl="http://schemas.openxmlformats.org/schemaLibrary/2006/main" xmlns:a="http://schemas.openxmlformats.org/drawingml/2006/main" xmlns:pic="http://schemas.openxmlformats.org/drawingml/2006/picture" xmlns:c="http://schemas.openxmlformats.org/drawingml/2006/chart" xmlns:lc="http://schemas.openxmlformats.org/drawingml/2006/lockedCanvas" xmlns:dgm="http://schemas.openxmlformats.org/drawingml/2006/diagram" xmlns:wps="http://schemas.microsoft.com/office/word/2010/wordprocessingShape" xmlns:wpg="http://schemas.microsoft.com/office/word/2010/wordprocessingGroup" xmlns:w14="http://schemas.microsoft.com/office/word/2010/wordml" xmlns:w15="http://schemas.microsoft.com/office/word/2012/wordml" xmlns:w16="http://schemas.microsoft.com/office/word/2018/wordml" xmlns:w16cex="http://schemas.microsoft.com/office/word/2018/wordml/cex" xmlns:w16cid="http://schemas.microsoft.com/office/word/2016/wordml/cid" xmlns="http://schemas.microsoft.com/office/tasks/2019/documenttasks" xmlns:cr="http://schemas.microsoft.com/office/comments/2020/reactions">
+<w:document xmlns:wpc="http://schemas.microsoft.com/office/word/2010/wordprocessingCanvas" xmlns:cx="http://schemas.microsoft.com/office/drawing/2014/chartex" xmlns:cx1="http://schemas.microsoft.com/office/drawing/2015/9/8/chartex" xmlns:cx2="http://schemas.microsoft.com/office/drawing/2015/10/21/chartex" xmlns:cx3="http://schemas.microsoft.com/office/drawing/2016/5/9/chartex" xmlns:cx4="http://schemas.microsoft.com/office/drawing/2016/5/10/chartex" xmlns:cx5="http://schemas.microsoft.com/office/drawing/2016/5/11/chartex" xmlns:cx6="http://schemas.microsoft.com/office/drawing/2016/5/12/chartex" xmlns:cx7="http://schemas.microsoft.com/office/drawing/2016/5/13/chartex" xmlns:cx8="http://schemas.microsoft.com/office/drawing/2016/5/14/chartex" xmlns:mc="http://schemas.openxmlformats.org/markup-compatibility/2006" xmlns:aink="http://schemas.microsoft.com/office/drawing/2016/ink" xmlns:am3d="http://schemas.microsoft.com/office/drawing/2017/model3d" xmlns:o="urn:schemas-microsoft-com:office:office" xmlns:oel="http://schemas.microsoft.com/office/2019/extlst" xmlns:r="http://schemas.openxmlformats.org/officeDocument/2006/relationships" xmlns:m="http://schemas.openxmlformats.org/officeDocument/2006/math" xmlns:v="urn:schemas-microsoft-com:vml" xmlns:wp14="http://schemas.microsoft.com/office/word/2010/wordprocessingDrawing" xmlns:wp="http://schemas.openxmlformats.org/drawingml/2006/wordprocessingDrawing" xmlns:w10="urn:schemas-microsoft-com:office:word" xmlns:w="http://schemas.openxmlformats.org/wordprocessingml/2006/main" xmlns:w14="http://schemas.microsoft.com/office/word/2010/wordml" xmlns:w15="http://schemas.microsoft.com/office/word/2012/wordml" xmlns:w16cex="http://schemas.microsoft.com/office/word/2018/wordml/cex" xmlns:w16cid="http://schemas.microsoft.com/office/word/2016/wordml/cid" xmlns:w16="http://schemas.microsoft.com/office/word/2018/wordml" xmlns:w16du="http://schemas.microsoft.com/office/word/2023/wordml/word16du" xmlns:w16sdtdh="http://schemas.microsoft.com/office/word/2020/wordml/sdtdatahash" xmlns:w16sdtfl="http://schemas.microsoft.com/office/word/2024/wordml/sdtformatlock" xmlns:w16se="http://schemas.microsoft.com/office/word/2015/wordml/symex" xmlns:wpg="http://schemas.microsoft.com/office/word/2010/wordprocessingGroup" xmlns:wpi="http://schemas.microsoft.com/office/word/2010/wordprocessingInk" xmlns:wne="http://schemas.microsoft.com/office/word/2006/wordml" xmlns:wps="http://schemas.microsoft.com/office/word/2010/wordprocessingShape" mc:Ignorable="w14 w15 w16se w16cid w16 w16cex w16sdtdh w16sdtfl w16du wp14">
   <w:body>
     <w:p>
       <w:pPr>
         <w:spacing w:after="200" w:line="360" w:lineRule="auto"/>
         <w:jc w:val="center"/>
-        <w:rPr/>
-      </w:pPr>
-      <w:r>
-        <w:rPr/>
+      </w:pPr>
+      <w:r>
+        <w:rPr>
+          <w:noProof/>
+        </w:rPr>
         <w:drawing>
-          <wp:inline distB="114300" distT="114300" distL="114300" distR="114300">
+          <wp:inline distT="114300" distB="114300" distL="114300" distR="114300" wp14:anchorId="0F59F20F" wp14:editId="08A7E3D2">
             <wp:extent cx="3734321" cy="3757231"/>
-            <wp:effectExtent b="0" l="0" r="0" t="0"/>
+            <wp:effectExtent l="0" t="0" r="0" b="0"/>
             <wp:docPr id="1" name="image1.png"/>
-            <a:graphic>
+            <wp:cNvGraphicFramePr/>
+            <a:graphic xmlns:a="http://schemas.openxmlformats.org/drawingml/2006/main">
               <a:graphicData uri="http://schemas.openxmlformats.org/drawingml/2006/picture">
-                <pic:pic>
+                <pic:pic xmlns:pic="http://schemas.openxmlformats.org/drawingml/2006/picture">
                   <pic:nvPicPr>
                     <pic:cNvPr id="0" name="image1.png"/>
                     <pic:cNvPicPr preferRelativeResize="0"/>
                   </pic:nvPicPr>
                   <pic:blipFill>
-                    <a:blip r:embed="rId6"/>
-                    <a:srcRect b="0" l="0" r="0" t="0"/>
+                    <a:blip r:embed="rId5"/>
+                    <a:srcRect/>
                     <a:stretch>
                       <a:fillRect/>
                     </a:stretch>
@@ -34,7 +36,9 @@
                       <a:off x="0" y="0"/>
                       <a:ext cx="3734321" cy="3757231"/>
                     </a:xfrm>
-                    <a:prstGeom prst="rect"/>
+                    <a:prstGeom prst="rect">
+                      <a:avLst/>
+                    </a:prstGeom>
                     <a:ln/>
                   </pic:spPr>
                 </pic:pic>
@@ -43,30 +47,24 @@
           </wp:inline>
         </w:drawing>
       </w:r>
-      <w:r>
-        <w:rPr>
-          <w:rtl w:val="0"/>
-        </w:rPr>
-      </w:r>
     </w:p>
     <w:p>
       <w:pPr>
         <w:spacing w:after="200" w:line="360" w:lineRule="auto"/>
         <w:jc w:val="center"/>
         <w:rPr>
-          <w:b w:val="1"/>
+          <w:b/>
           <w:sz w:val="28"/>
           <w:szCs w:val="28"/>
         </w:rPr>
       </w:pPr>
       <w:r>
         <w:rPr>
-          <w:b w:val="1"/>
+          <w:b/>
           <w:sz w:val="28"/>
           <w:szCs w:val="28"/>
-          <w:rtl w:val="0"/>
-        </w:rPr>
-        <w:t xml:space="preserve">Redes de comunicación</w:t>
+        </w:rPr>
+        <w:t>Redes de comunicación</w:t>
       </w:r>
     </w:p>
     <w:p>
@@ -74,62 +72,54 @@
         <w:spacing w:after="200" w:line="360" w:lineRule="auto"/>
         <w:jc w:val="center"/>
         <w:rPr>
-          <w:b w:val="1"/>
+          <w:b/>
           <w:sz w:val="28"/>
           <w:szCs w:val="28"/>
         </w:rPr>
       </w:pPr>
       <w:r>
         <w:rPr>
-          <w:b w:val="1"/>
+          <w:b/>
           <w:sz w:val="28"/>
           <w:szCs w:val="28"/>
-          <w:rtl w:val="0"/>
-        </w:rPr>
-        <w:t xml:space="preserve">Protocolos de Enrutamiento y Aplicaciones</w:t>
+        </w:rPr>
+        <w:t>Protocolos de Enrutamiento y Aplicaciones</w:t>
       </w:r>
     </w:p>
     <w:tbl>
       <w:tblPr>
-        <w:tblStyle w:val="Table1"/>
-        <w:tblW w:w="9029.0" w:type="dxa"/>
+        <w:tblStyle w:val="a"/>
+        <w:tblW w:w="9029" w:type="dxa"/>
         <w:jc w:val="center"/>
         <w:tblBorders>
-          <w:top w:color="000000" w:space="0" w:sz="8" w:val="single"/>
-          <w:left w:color="000000" w:space="0" w:sz="8" w:val="single"/>
-          <w:bottom w:color="000000" w:space="0" w:sz="8" w:val="single"/>
-          <w:right w:color="000000" w:space="0" w:sz="8" w:val="single"/>
-          <w:insideH w:color="000000" w:space="0" w:sz="8" w:val="single"/>
-          <w:insideV w:color="000000" w:space="0" w:sz="8" w:val="single"/>
+          <w:top w:val="single" w:sz="8" w:space="0" w:color="000000"/>
+          <w:left w:val="single" w:sz="8" w:space="0" w:color="000000"/>
+          <w:bottom w:val="single" w:sz="8" w:space="0" w:color="000000"/>
+          <w:right w:val="single" w:sz="8" w:space="0" w:color="000000"/>
+          <w:insideH w:val="single" w:sz="8" w:space="0" w:color="000000"/>
+          <w:insideV w:val="single" w:sz="8" w:space="0" w:color="000000"/>
         </w:tblBorders>
         <w:tblLayout w:type="fixed"/>
-        <w:tblLook w:val="0600"/>
+        <w:tblLook w:val="0600" w:firstRow="0" w:lastRow="0" w:firstColumn="0" w:lastColumn="0" w:noHBand="1" w:noVBand="1"/>
       </w:tblPr>
       <w:tblGrid>
-        <w:gridCol w:w="4514.5"/>
-        <w:gridCol w:w="4514.5"/>
-        <w:tblGridChange w:id="0">
-          <w:tblGrid>
-            <w:gridCol w:w="4514.5"/>
-            <w:gridCol w:w="4514.5"/>
-          </w:tblGrid>
-        </w:tblGridChange>
+        <w:gridCol w:w="4514"/>
+        <w:gridCol w:w="4515"/>
       </w:tblGrid>
       <w:tr>
         <w:trPr>
-          <w:cantSplit w:val="0"/>
-          <w:tblHeader w:val="0"/>
+          <w:jc w:val="center"/>
         </w:trPr>
         <w:tc>
           <w:tcPr>
-            <w:shd w:fill="auto" w:val="clear"/>
+            <w:tcW w:w="4514" w:type="dxa"/>
+            <w:shd w:val="clear" w:color="auto" w:fill="auto"/>
             <w:tcMar>
-              <w:top w:w="100.0" w:type="dxa"/>
-              <w:left w:w="100.0" w:type="dxa"/>
-              <w:bottom w:w="100.0" w:type="dxa"/>
-              <w:right w:w="100.0" w:type="dxa"/>
+              <w:top w:w="100" w:type="dxa"/>
+              <w:left w:w="100" w:type="dxa"/>
+              <w:bottom w:w="100" w:type="dxa"/>
+              <w:right w:w="100" w:type="dxa"/>
             </w:tcMar>
-            <w:vAlign w:val="top"/>
           </w:tcPr>
           <w:p>
             <w:pPr>
@@ -137,28 +127,27 @@
               <w:spacing w:line="240" w:lineRule="auto"/>
               <w:jc w:val="center"/>
               <w:rPr>
-                <w:b w:val="1"/>
+                <w:b/>
               </w:rPr>
             </w:pPr>
             <w:r>
               <w:rPr>
-                <w:b w:val="1"/>
-                <w:rtl w:val="0"/>
+                <w:b/>
               </w:rPr>
-              <w:t xml:space="preserve">Estudiante</w:t>
+              <w:t>Estudiante</w:t>
             </w:r>
           </w:p>
         </w:tc>
         <w:tc>
           <w:tcPr>
-            <w:shd w:fill="auto" w:val="clear"/>
+            <w:tcW w:w="4514" w:type="dxa"/>
+            <w:shd w:val="clear" w:color="auto" w:fill="auto"/>
             <w:tcMar>
-              <w:top w:w="100.0" w:type="dxa"/>
-              <w:left w:w="100.0" w:type="dxa"/>
-              <w:bottom w:w="100.0" w:type="dxa"/>
-              <w:right w:w="100.0" w:type="dxa"/>
+              <w:top w:w="100" w:type="dxa"/>
+              <w:left w:w="100" w:type="dxa"/>
+              <w:bottom w:w="100" w:type="dxa"/>
+              <w:right w:w="100" w:type="dxa"/>
             </w:tcMar>
-            <w:vAlign w:val="top"/>
           </w:tcPr>
           <w:p>
             <w:pPr>
@@ -166,131 +155,114 @@
               <w:spacing w:line="240" w:lineRule="auto"/>
               <w:jc w:val="center"/>
               <w:rPr>
-                <w:b w:val="1"/>
+                <w:b/>
               </w:rPr>
             </w:pPr>
+            <w:proofErr w:type="gramStart"/>
             <w:r>
               <w:rPr>
-                <w:b w:val="1"/>
-                <w:rtl w:val="0"/>
+                <w:b/>
               </w:rPr>
-              <w:t xml:space="preserve">Carnet</w:t>
+              <w:t>Carnet</w:t>
+            </w:r>
+            <w:proofErr w:type="gramEnd"/>
+          </w:p>
+        </w:tc>
+      </w:tr>
+      <w:tr>
+        <w:trPr>
+          <w:jc w:val="center"/>
+        </w:trPr>
+        <w:tc>
+          <w:tcPr>
+            <w:tcW w:w="4514" w:type="dxa"/>
+            <w:shd w:val="clear" w:color="auto" w:fill="auto"/>
+            <w:tcMar>
+              <w:top w:w="100" w:type="dxa"/>
+              <w:left w:w="100" w:type="dxa"/>
+              <w:bottom w:w="100" w:type="dxa"/>
+              <w:right w:w="100" w:type="dxa"/>
+            </w:tcMar>
+          </w:tcPr>
+          <w:p>
+            <w:pPr>
+              <w:widowControl w:val="0"/>
+              <w:spacing w:line="240" w:lineRule="auto"/>
+              <w:jc w:val="center"/>
+            </w:pPr>
+            <w:r>
+              <w:t>Francisco Ernesto Ruano Torres</w:t>
+            </w:r>
+          </w:p>
+        </w:tc>
+        <w:tc>
+          <w:tcPr>
+            <w:tcW w:w="4514" w:type="dxa"/>
+            <w:shd w:val="clear" w:color="auto" w:fill="auto"/>
+            <w:tcMar>
+              <w:top w:w="100" w:type="dxa"/>
+              <w:left w:w="100" w:type="dxa"/>
+              <w:bottom w:w="100" w:type="dxa"/>
+              <w:right w:w="100" w:type="dxa"/>
+            </w:tcMar>
+          </w:tcPr>
+          <w:p>
+            <w:pPr>
+              <w:widowControl w:val="0"/>
+              <w:spacing w:line="240" w:lineRule="auto"/>
+              <w:jc w:val="center"/>
+            </w:pPr>
+            <w:r>
+              <w:t>RT243331</w:t>
             </w:r>
           </w:p>
         </w:tc>
       </w:tr>
       <w:tr>
         <w:trPr>
-          <w:cantSplit w:val="0"/>
-          <w:tblHeader w:val="0"/>
+          <w:jc w:val="center"/>
         </w:trPr>
         <w:tc>
           <w:tcPr>
-            <w:shd w:fill="auto" w:val="clear"/>
+            <w:tcW w:w="4514" w:type="dxa"/>
+            <w:shd w:val="clear" w:color="auto" w:fill="auto"/>
             <w:tcMar>
-              <w:top w:w="100.0" w:type="dxa"/>
-              <w:left w:w="100.0" w:type="dxa"/>
-              <w:bottom w:w="100.0" w:type="dxa"/>
-              <w:right w:w="100.0" w:type="dxa"/>
+              <w:top w:w="100" w:type="dxa"/>
+              <w:left w:w="100" w:type="dxa"/>
+              <w:bottom w:w="100" w:type="dxa"/>
+              <w:right w:w="100" w:type="dxa"/>
             </w:tcMar>
-            <w:vAlign w:val="top"/>
           </w:tcPr>
           <w:p>
             <w:pPr>
               <w:widowControl w:val="0"/>
               <w:spacing w:line="240" w:lineRule="auto"/>
               <w:jc w:val="center"/>
-              <w:rPr/>
             </w:pPr>
             <w:r>
-              <w:rPr>
-                <w:rtl w:val="0"/>
-              </w:rPr>
-              <w:t xml:space="preserve">Francisco Ernesto Ruano Torres</w:t>
+              <w:t>Cesar Alejandro Lara Franco</w:t>
             </w:r>
           </w:p>
         </w:tc>
         <w:tc>
           <w:tcPr>
-            <w:shd w:fill="auto" w:val="clear"/>
+            <w:tcW w:w="4514" w:type="dxa"/>
+            <w:shd w:val="clear" w:color="auto" w:fill="auto"/>
             <w:tcMar>
-              <w:top w:w="100.0" w:type="dxa"/>
-              <w:left w:w="100.0" w:type="dxa"/>
-              <w:bottom w:w="100.0" w:type="dxa"/>
-              <w:right w:w="100.0" w:type="dxa"/>
+              <w:top w:w="100" w:type="dxa"/>
+              <w:left w:w="100" w:type="dxa"/>
+              <w:bottom w:w="100" w:type="dxa"/>
+              <w:right w:w="100" w:type="dxa"/>
             </w:tcMar>
-            <w:vAlign w:val="top"/>
           </w:tcPr>
           <w:p>
             <w:pPr>
               <w:widowControl w:val="0"/>
               <w:spacing w:line="240" w:lineRule="auto"/>
               <w:jc w:val="center"/>
-              <w:rPr/>
             </w:pPr>
             <w:r>
-              <w:rPr>
-                <w:rtl w:val="0"/>
-              </w:rPr>
-              <w:t xml:space="preserve">RT243331</w:t>
-            </w:r>
-          </w:p>
-        </w:tc>
-      </w:tr>
-      <w:tr>
-        <w:trPr>
-          <w:cantSplit w:val="0"/>
-          <w:tblHeader w:val="0"/>
-        </w:trPr>
-        <w:tc>
-          <w:tcPr>
-            <w:shd w:fill="auto" w:val="clear"/>
-            <w:tcMar>
-              <w:top w:w="100.0" w:type="dxa"/>
-              <w:left w:w="100.0" w:type="dxa"/>
-              <w:bottom w:w="100.0" w:type="dxa"/>
-              <w:right w:w="100.0" w:type="dxa"/>
-            </w:tcMar>
-            <w:vAlign w:val="top"/>
-          </w:tcPr>
-          <w:p>
-            <w:pPr>
-              <w:widowControl w:val="0"/>
-              <w:spacing w:line="240" w:lineRule="auto"/>
-              <w:jc w:val="center"/>
-              <w:rPr/>
-            </w:pPr>
-            <w:r>
-              <w:rPr>
-                <w:rtl w:val="0"/>
-              </w:rPr>
-              <w:t xml:space="preserve">Cesar Alejandro Lara Franco</w:t>
-            </w:r>
-          </w:p>
-        </w:tc>
-        <w:tc>
-          <w:tcPr>
-            <w:shd w:fill="auto" w:val="clear"/>
-            <w:tcMar>
-              <w:top w:w="100.0" w:type="dxa"/>
-              <w:left w:w="100.0" w:type="dxa"/>
-              <w:bottom w:w="100.0" w:type="dxa"/>
-              <w:right w:w="100.0" w:type="dxa"/>
-            </w:tcMar>
-            <w:vAlign w:val="top"/>
-          </w:tcPr>
-          <w:p>
-            <w:pPr>
-              <w:widowControl w:val="0"/>
-              <w:spacing w:line="240" w:lineRule="auto"/>
-              <w:jc w:val="center"/>
-              <w:rPr/>
-            </w:pPr>
-            <w:r>
-              <w:rPr>
-                <w:rtl w:val="0"/>
-              </w:rPr>
-              <w:t xml:space="preserve">LL202677</w:t>
+              <w:t>LL202677</w:t>
             </w:r>
           </w:p>
         </w:tc>
@@ -300,86 +272,597 @@
       <w:pPr>
         <w:spacing w:after="200" w:line="360" w:lineRule="auto"/>
         <w:jc w:val="center"/>
-        <w:rPr/>
-      </w:pPr>
-      <w:r>
-        <w:rPr>
-          <w:rtl w:val="0"/>
-        </w:rPr>
-      </w:r>
+      </w:pPr>
     </w:p>
     <w:p>
       <w:pPr>
         <w:spacing w:after="200" w:line="360" w:lineRule="auto"/>
         <w:jc w:val="center"/>
-        <w:rPr/>
-      </w:pPr>
-      <w:r>
-        <w:rPr>
-          <w:b w:val="1"/>
-          <w:rtl w:val="0"/>
-        </w:rPr>
-        <w:t xml:space="preserve">Fecha:</w:t>
-      </w:r>
-      <w:r>
-        <w:rPr>
-          <w:rtl w:val="0"/>
-        </w:rPr>
-        <w:t xml:space="preserve"> 26 de Mayo del 2025</w:t>
+      </w:pPr>
+      <w:r>
+        <w:rPr>
+          <w:b/>
+        </w:rPr>
+        <w:t>Fecha:</w:t>
+      </w:r>
+      <w:r>
+        <w:t xml:space="preserve"> 26 de </w:t>
+      </w:r>
+      <w:proofErr w:type="gramStart"/>
+      <w:r>
+        <w:t>Mayo</w:t>
+      </w:r>
+      <w:proofErr w:type="gramEnd"/>
+      <w:r>
+        <w:t xml:space="preserve"> del 2025</w:t>
       </w:r>
     </w:p>
     <w:p>
       <w:pPr>
         <w:spacing w:after="200" w:line="360" w:lineRule="auto"/>
         <w:jc w:val="center"/>
-        <w:rPr/>
-      </w:pPr>
-      <w:r>
-        <w:rPr>
-          <w:b w:val="1"/>
-          <w:rtl w:val="0"/>
+      </w:pPr>
+      <w:r>
+        <w:rPr>
+          <w:b/>
         </w:rPr>
         <w:t xml:space="preserve">Docente: </w:t>
       </w:r>
       <w:r>
-        <w:rPr>
-          <w:rtl w:val="0"/>
-        </w:rPr>
-        <w:t xml:space="preserve">Carlos Hércules</w:t>
-      </w:r>
+        <w:t>Carlos Hércules</w:t>
+      </w:r>
+    </w:p>
+    <w:p/>
+    <w:p/>
+    <w:p/>
+    <w:p/>
+    <w:p/>
+    <w:p/>
+    <w:p/>
+    <w:p/>
+    <w:p/>
+    <w:p/>
+    <w:p/>
+    <w:p>
+      <w:pPr>
+        <w:pStyle w:val="NormalWeb"/>
+        <w:spacing w:before="0" w:beforeAutospacing="0" w:after="200" w:afterAutospacing="0"/>
+        <w:jc w:val="center"/>
+      </w:pPr>
+      <w:proofErr w:type="spellStart"/>
+      <w:r>
+        <w:rPr>
+          <w:rFonts w:ascii="Arial" w:hAnsi="Arial" w:cs="Arial"/>
+          <w:b/>
+          <w:bCs/>
+          <w:color w:val="000000"/>
+          <w:sz w:val="22"/>
+          <w:szCs w:val="22"/>
+        </w:rPr>
+        <w:lastRenderedPageBreak/>
+        <w:t>Introducción</w:t>
+      </w:r>
+      <w:proofErr w:type="spellEnd"/>
     </w:p>
     <w:p>
       <w:pPr>
-        <w:rPr/>
-      </w:pPr>
-      <w:r>
-        <w:rPr>
-          <w:rtl w:val="0"/>
-        </w:rPr>
-      </w:r>
+        <w:pStyle w:val="NormalWeb"/>
+        <w:spacing w:before="0" w:beforeAutospacing="0" w:after="200" w:afterAutospacing="0"/>
+        <w:jc w:val="both"/>
+        <w:rPr>
+          <w:lang w:val="es-US"/>
+        </w:rPr>
+      </w:pPr>
+      <w:r>
+        <w:rPr>
+          <w:rFonts w:ascii="Arial" w:hAnsi="Arial" w:cs="Arial"/>
+          <w:color w:val="000000"/>
+          <w:sz w:val="22"/>
+          <w:szCs w:val="22"/>
+          <w:lang w:val="es-US"/>
+        </w:rPr>
+        <w:t>Las redes de comunicación son la columna vertebral de la sociedad digital: transportan datos, voz y video que sostienen operaciones empresariales, servicios públicos, investigación académica y la vida cotidiana de millones de personas.</w:t>
+      </w:r>
+    </w:p>
+    <w:p>
+      <w:pPr>
+        <w:pStyle w:val="NormalWeb"/>
+        <w:spacing w:before="0" w:beforeAutospacing="0" w:after="200" w:afterAutospacing="0"/>
+        <w:jc w:val="both"/>
+        <w:rPr>
+          <w:lang w:val="es-US"/>
+        </w:rPr>
+      </w:pPr>
+      <w:r>
+        <w:rPr>
+          <w:rFonts w:ascii="Arial" w:hAnsi="Arial" w:cs="Arial"/>
+          <w:color w:val="000000"/>
+          <w:sz w:val="22"/>
+          <w:szCs w:val="22"/>
+          <w:lang w:val="es-US"/>
+        </w:rPr>
+        <w:t>En la era digital actual, la red se ha consolidado como el pilar de la comunicación y de innumerables procesos empresariales y académicos. La evolución vertiginosa de las tecnologías de interconexión exige optimizar continuamente la manera en que diseñamos, administramos y aseguramos nuestras infraestructuras. Partiendo de esta premisa, la presente investigación examina en profundidad los principales protocolos de enrutamiento dinámico: RIP (Routing Information Protocol), OSPF (Open Shortest Path First), EIGRP (Enhanced Interior Gateway Routing Protocol) y BGP (Border Gateway Protocol). Cada uno de ellos responde a necesidades, topologías y objetivos operativos distintos—desde redes locales pequeñas hasta interconexiones a escala global—por lo que analizaremos sus algoritmos de convergencia, métricas, mecanismos de detección de fallos, requisitos de escalabilidad y consideraciones de seguridad. Asimismo, se incluyen estudios de caso y los retos comunes en entornos reales, facilitando así una comprensión aplicada y comparativa de estas tecnologías esenciales para la ingeniería de redes moderna.</w:t>
+      </w:r>
+    </w:p>
+    <w:p>
+      <w:pPr>
+        <w:pStyle w:val="NormalWeb"/>
+        <w:spacing w:before="0" w:beforeAutospacing="0" w:after="200" w:afterAutospacing="0"/>
+        <w:jc w:val="center"/>
+        <w:rPr>
+          <w:lang w:val="es-US"/>
+        </w:rPr>
+      </w:pPr>
+      <w:r>
+        <w:rPr>
+          <w:rFonts w:ascii="Arial" w:hAnsi="Arial" w:cs="Arial"/>
+          <w:b/>
+          <w:bCs/>
+          <w:color w:val="000000"/>
+          <w:sz w:val="22"/>
+          <w:szCs w:val="22"/>
+          <w:lang w:val="es-US"/>
+        </w:rPr>
+        <w:t>Objetivo general</w:t>
+      </w:r>
+    </w:p>
+    <w:p>
+      <w:pPr>
+        <w:pStyle w:val="NormalWeb"/>
+        <w:spacing w:before="0" w:beforeAutospacing="0" w:after="200" w:afterAutospacing="0"/>
+        <w:jc w:val="both"/>
+        <w:rPr>
+          <w:lang w:val="es-US"/>
+        </w:rPr>
+      </w:pPr>
+      <w:r>
+        <w:rPr>
+          <w:rFonts w:ascii="Arial" w:hAnsi="Arial" w:cs="Arial"/>
+          <w:color w:val="000000"/>
+          <w:sz w:val="22"/>
+          <w:szCs w:val="22"/>
+          <w:lang w:val="es-US"/>
+        </w:rPr>
+        <w:t>Analizar comparativamente los protocolos de enrutamiento dinámico RIP, OSPF, EIGRP y BGP para proponer lineamientos que optimicen la eficiencia, escalabilidad y seguridad de infraestructuras de red en entornos empresariales y académicos.</w:t>
+      </w:r>
+    </w:p>
+    <w:p>
+      <w:pPr>
+        <w:pStyle w:val="NormalWeb"/>
+        <w:spacing w:before="0" w:beforeAutospacing="0" w:after="200" w:afterAutospacing="0"/>
+        <w:jc w:val="center"/>
+      </w:pPr>
+      <w:proofErr w:type="spellStart"/>
+      <w:r>
+        <w:rPr>
+          <w:rFonts w:ascii="Arial" w:hAnsi="Arial" w:cs="Arial"/>
+          <w:b/>
+          <w:bCs/>
+          <w:color w:val="000000"/>
+          <w:sz w:val="22"/>
+          <w:szCs w:val="22"/>
+        </w:rPr>
+        <w:t>Objetivos</w:t>
+      </w:r>
+      <w:proofErr w:type="spellEnd"/>
+      <w:r>
+        <w:rPr>
+          <w:rFonts w:ascii="Arial" w:hAnsi="Arial" w:cs="Arial"/>
+          <w:b/>
+          <w:bCs/>
+          <w:color w:val="000000"/>
+          <w:sz w:val="22"/>
+          <w:szCs w:val="22"/>
+        </w:rPr>
+        <w:t xml:space="preserve"> </w:t>
+      </w:r>
+      <w:proofErr w:type="spellStart"/>
+      <w:r>
+        <w:rPr>
+          <w:rFonts w:ascii="Arial" w:hAnsi="Arial" w:cs="Arial"/>
+          <w:b/>
+          <w:bCs/>
+          <w:color w:val="000000"/>
+          <w:sz w:val="22"/>
+          <w:szCs w:val="22"/>
+        </w:rPr>
+        <w:t>específicos</w:t>
+      </w:r>
+      <w:proofErr w:type="spellEnd"/>
+    </w:p>
+    <w:p>
+      <w:pPr>
+        <w:pStyle w:val="NormalWeb"/>
+        <w:numPr>
+          <w:ilvl w:val="0"/>
+          <w:numId w:val="2"/>
+        </w:numPr>
+        <w:spacing w:before="0" w:beforeAutospacing="0" w:after="200" w:afterAutospacing="0"/>
+        <w:jc w:val="both"/>
+        <w:textAlignment w:val="baseline"/>
+        <w:rPr>
+          <w:rFonts w:ascii="Arial" w:hAnsi="Arial" w:cs="Arial"/>
+          <w:color w:val="000000"/>
+          <w:sz w:val="22"/>
+          <w:szCs w:val="22"/>
+          <w:lang w:val="es-US"/>
+        </w:rPr>
+      </w:pPr>
+      <w:r>
+        <w:rPr>
+          <w:rFonts w:ascii="Arial" w:hAnsi="Arial" w:cs="Arial"/>
+          <w:color w:val="000000"/>
+          <w:sz w:val="22"/>
+          <w:szCs w:val="22"/>
+          <w:lang w:val="es-US"/>
+        </w:rPr>
+        <w:t>Caracterizar las métricas y algoritmos de cálculo de rutas de RIP, OSPF, EIGRP y BGP, identificando sus ventajas y limitaciones en escenarios de routing interno y externo.</w:t>
+      </w:r>
+    </w:p>
+    <w:p>
+      <w:pPr>
+        <w:pStyle w:val="NormalWeb"/>
+        <w:numPr>
+          <w:ilvl w:val="0"/>
+          <w:numId w:val="2"/>
+        </w:numPr>
+        <w:spacing w:before="0" w:beforeAutospacing="0" w:after="200" w:afterAutospacing="0"/>
+        <w:jc w:val="both"/>
+        <w:textAlignment w:val="baseline"/>
+        <w:rPr>
+          <w:rFonts w:ascii="Arial" w:hAnsi="Arial" w:cs="Arial"/>
+          <w:color w:val="000000"/>
+          <w:sz w:val="22"/>
+          <w:szCs w:val="22"/>
+          <w:lang w:val="es-US"/>
+        </w:rPr>
+      </w:pPr>
+      <w:r>
+        <w:rPr>
+          <w:rFonts w:ascii="Arial" w:hAnsi="Arial" w:cs="Arial"/>
+          <w:color w:val="000000"/>
+          <w:sz w:val="22"/>
+          <w:szCs w:val="22"/>
+          <w:lang w:val="es-US"/>
+        </w:rPr>
+        <w:t>Validar mediante pruebas controladas criterios de resiliencia aplicables a redes de distinta magnitud.</w:t>
+      </w:r>
+    </w:p>
+    <w:p>
+      <w:pPr>
+        <w:rPr>
+          <w:lang w:val="es-US"/>
+        </w:rPr>
+      </w:pPr>
     </w:p>
     <w:sectPr>
-      <w:pgSz w:h="16834" w:w="11909" w:orient="portrait"/>
-      <w:pgMar w:bottom="1440" w:top="1440" w:left="1440" w:right="1440" w:header="720" w:footer="720"/>
+      <w:pgSz w:w="11909" w:h="16834"/>
+      <w:pgMar w:top="1440" w:right="1440" w:bottom="1440" w:left="1440" w:header="720" w:footer="720" w:gutter="0"/>
       <w:pgNumType w:start="1"/>
+      <w:cols w:space="720"/>
     </w:sectPr>
   </w:body>
 </w:document>
 </file>
 
 <file path=word/numbering.xml><?xml version="1.0" encoding="utf-8"?>
-<w:numbering xmlns:mc="http://schemas.openxmlformats.org/markup-compatibility/2006" xmlns:o="urn:schemas-microsoft-com:office:office" xmlns:r="http://schemas.openxmlformats.org/officeDocument/2006/relationships" xmlns:m="http://schemas.openxmlformats.org/officeDocument/2006/math" xmlns:v="urn:schemas-microsoft-com:vml" xmlns:wp="http://schemas.openxmlformats.org/drawingml/2006/wordprocessingDrawing" xmlns:w10="urn:schemas-microsoft-com:office:word" xmlns:w="http://schemas.openxmlformats.org/wordprocessingml/2006/main" xmlns:wne="http://schemas.microsoft.com/office/word/2006/wordml" xmlns:sl="http://schemas.openxmlformats.org/schemaLibrary/2006/main" xmlns:a="http://schemas.openxmlformats.org/drawingml/2006/main" xmlns:pic="http://schemas.openxmlformats.org/drawingml/2006/picture" xmlns:c="http://schemas.openxmlformats.org/drawingml/2006/chart" xmlns:lc="http://schemas.openxmlformats.org/drawingml/2006/lockedCanvas" xmlns:dgm="http://schemas.openxmlformats.org/drawingml/2006/diagram" xmlns:wps="http://schemas.microsoft.com/office/word/2010/wordprocessingShape" xmlns:wpg="http://schemas.microsoft.com/office/word/2010/wordprocessingGroup" xmlns:w14="http://schemas.microsoft.com/office/word/2010/wordml" xmlns:w15="http://schemas.microsoft.com/office/word/2012/wordml" xmlns:w16="http://schemas.microsoft.com/office/word/2018/wordml" xmlns:w16cex="http://schemas.microsoft.com/office/word/2018/wordml/cex" xmlns:w16cid="http://schemas.microsoft.com/office/word/2016/wordml/cid" xmlns="http://schemas.microsoft.com/office/tasks/2019/documenttasks" xmlns:cr="http://schemas.microsoft.com/office/comments/2020/reactions"/>
+<w:numbering xmlns:wpc="http://schemas.microsoft.com/office/word/2010/wordprocessingCanvas" xmlns:cx="http://schemas.microsoft.com/office/drawing/2014/chartex" xmlns:cx1="http://schemas.microsoft.com/office/drawing/2015/9/8/chartex" xmlns:cx2="http://schemas.microsoft.com/office/drawing/2015/10/21/chartex" xmlns:cx3="http://schemas.microsoft.com/office/drawing/2016/5/9/chartex" xmlns:cx4="http://schemas.microsoft.com/office/drawing/2016/5/10/chartex" xmlns:cx5="http://schemas.microsoft.com/office/drawing/2016/5/11/chartex" xmlns:cx6="http://schemas.microsoft.com/office/drawing/2016/5/12/chartex" xmlns:cx7="http://schemas.microsoft.com/office/drawing/2016/5/13/chartex" xmlns:cx8="http://schemas.microsoft.com/office/drawing/2016/5/14/chartex" xmlns:mc="http://schemas.openxmlformats.org/markup-compatibility/2006" xmlns:aink="http://schemas.microsoft.com/office/drawing/2016/ink" xmlns:am3d="http://schemas.microsoft.com/office/drawing/2017/model3d" xmlns:o="urn:schemas-microsoft-com:office:office" xmlns:oel="http://schemas.microsoft.com/office/2019/extlst" xmlns:r="http://schemas.openxmlformats.org/officeDocument/2006/relationships" xmlns:m="http://schemas.openxmlformats.org/officeDocument/2006/math" xmlns:v="urn:schemas-microsoft-com:vml" xmlns:wp14="http://schemas.microsoft.com/office/word/2010/wordprocessingDrawing" xmlns:wp="http://schemas.openxmlformats.org/drawingml/2006/wordprocessingDrawing" xmlns:w10="urn:schemas-microsoft-com:office:word" xmlns:w="http://schemas.openxmlformats.org/wordprocessingml/2006/main" xmlns:w14="http://schemas.microsoft.com/office/word/2010/wordml" xmlns:w15="http://schemas.microsoft.com/office/word/2012/wordml" xmlns:w16cex="http://schemas.microsoft.com/office/word/2018/wordml/cex" xmlns:w16cid="http://schemas.microsoft.com/office/word/2016/wordml/cid" xmlns:w16="http://schemas.microsoft.com/office/word/2018/wordml" xmlns:w16du="http://schemas.microsoft.com/office/word/2023/wordml/word16du" xmlns:w16sdtdh="http://schemas.microsoft.com/office/word/2020/wordml/sdtdatahash" xmlns:w16sdtfl="http://schemas.microsoft.com/office/word/2024/wordml/sdtformatlock" xmlns:w16se="http://schemas.microsoft.com/office/word/2015/wordml/symex" xmlns:wpg="http://schemas.microsoft.com/office/word/2010/wordprocessingGroup" xmlns:wpi="http://schemas.microsoft.com/office/word/2010/wordprocessingInk" xmlns:wne="http://schemas.microsoft.com/office/word/2006/wordml" xmlns:wps="http://schemas.microsoft.com/office/word/2010/wordprocessingShape" mc:Ignorable="w14 w15 w16se w16cid w16 w16cex w16sdtdh w16sdtfl w16du wp14">
+  <w:abstractNum w:abstractNumId="0" w15:restartNumberingAfterBreak="0">
+    <w:nsid w:val="02CD2F6B"/>
+    <w:multiLevelType w:val="multilevel"/>
+    <w:tmpl w:val="ACA26196"/>
+    <w:lvl w:ilvl="0">
+      <w:start w:val="1"/>
+      <w:numFmt w:val="bullet"/>
+      <w:lvlText w:val=""/>
+      <w:lvlJc w:val="left"/>
+      <w:pPr>
+        <w:tabs>
+          <w:tab w:val="num" w:pos="720"/>
+        </w:tabs>
+        <w:ind w:left="720" w:hanging="360"/>
+      </w:pPr>
+      <w:rPr>
+        <w:rFonts w:ascii="Symbol" w:hAnsi="Symbol" w:hint="default"/>
+        <w:sz w:val="20"/>
+      </w:rPr>
+    </w:lvl>
+    <w:lvl w:ilvl="1" w:tentative="1">
+      <w:start w:val="1"/>
+      <w:numFmt w:val="bullet"/>
+      <w:lvlText w:val="o"/>
+      <w:lvlJc w:val="left"/>
+      <w:pPr>
+        <w:tabs>
+          <w:tab w:val="num" w:pos="1440"/>
+        </w:tabs>
+        <w:ind w:left="1440" w:hanging="360"/>
+      </w:pPr>
+      <w:rPr>
+        <w:rFonts w:ascii="Courier New" w:hAnsi="Courier New" w:hint="default"/>
+        <w:sz w:val="20"/>
+      </w:rPr>
+    </w:lvl>
+    <w:lvl w:ilvl="2" w:tentative="1">
+      <w:start w:val="1"/>
+      <w:numFmt w:val="bullet"/>
+      <w:lvlText w:val=""/>
+      <w:lvlJc w:val="left"/>
+      <w:pPr>
+        <w:tabs>
+          <w:tab w:val="num" w:pos="2160"/>
+        </w:tabs>
+        <w:ind w:left="2160" w:hanging="360"/>
+      </w:pPr>
+      <w:rPr>
+        <w:rFonts w:ascii="Wingdings" w:hAnsi="Wingdings" w:hint="default"/>
+        <w:sz w:val="20"/>
+      </w:rPr>
+    </w:lvl>
+    <w:lvl w:ilvl="3" w:tentative="1">
+      <w:start w:val="1"/>
+      <w:numFmt w:val="bullet"/>
+      <w:lvlText w:val=""/>
+      <w:lvlJc w:val="left"/>
+      <w:pPr>
+        <w:tabs>
+          <w:tab w:val="num" w:pos="2880"/>
+        </w:tabs>
+        <w:ind w:left="2880" w:hanging="360"/>
+      </w:pPr>
+      <w:rPr>
+        <w:rFonts w:ascii="Wingdings" w:hAnsi="Wingdings" w:hint="default"/>
+        <w:sz w:val="20"/>
+      </w:rPr>
+    </w:lvl>
+    <w:lvl w:ilvl="4" w:tentative="1">
+      <w:start w:val="1"/>
+      <w:numFmt w:val="bullet"/>
+      <w:lvlText w:val=""/>
+      <w:lvlJc w:val="left"/>
+      <w:pPr>
+        <w:tabs>
+          <w:tab w:val="num" w:pos="3600"/>
+        </w:tabs>
+        <w:ind w:left="3600" w:hanging="360"/>
+      </w:pPr>
+      <w:rPr>
+        <w:rFonts w:ascii="Wingdings" w:hAnsi="Wingdings" w:hint="default"/>
+        <w:sz w:val="20"/>
+      </w:rPr>
+    </w:lvl>
+    <w:lvl w:ilvl="5" w:tentative="1">
+      <w:start w:val="1"/>
+      <w:numFmt w:val="bullet"/>
+      <w:lvlText w:val=""/>
+      <w:lvlJc w:val="left"/>
+      <w:pPr>
+        <w:tabs>
+          <w:tab w:val="num" w:pos="4320"/>
+        </w:tabs>
+        <w:ind w:left="4320" w:hanging="360"/>
+      </w:pPr>
+      <w:rPr>
+        <w:rFonts w:ascii="Wingdings" w:hAnsi="Wingdings" w:hint="default"/>
+        <w:sz w:val="20"/>
+      </w:rPr>
+    </w:lvl>
+    <w:lvl w:ilvl="6" w:tentative="1">
+      <w:start w:val="1"/>
+      <w:numFmt w:val="bullet"/>
+      <w:lvlText w:val=""/>
+      <w:lvlJc w:val="left"/>
+      <w:pPr>
+        <w:tabs>
+          <w:tab w:val="num" w:pos="5040"/>
+        </w:tabs>
+        <w:ind w:left="5040" w:hanging="360"/>
+      </w:pPr>
+      <w:rPr>
+        <w:rFonts w:ascii="Wingdings" w:hAnsi="Wingdings" w:hint="default"/>
+        <w:sz w:val="20"/>
+      </w:rPr>
+    </w:lvl>
+    <w:lvl w:ilvl="7" w:tentative="1">
+      <w:start w:val="1"/>
+      <w:numFmt w:val="bullet"/>
+      <w:lvlText w:val=""/>
+      <w:lvlJc w:val="left"/>
+      <w:pPr>
+        <w:tabs>
+          <w:tab w:val="num" w:pos="5760"/>
+        </w:tabs>
+        <w:ind w:left="5760" w:hanging="360"/>
+      </w:pPr>
+      <w:rPr>
+        <w:rFonts w:ascii="Wingdings" w:hAnsi="Wingdings" w:hint="default"/>
+        <w:sz w:val="20"/>
+      </w:rPr>
+    </w:lvl>
+    <w:lvl w:ilvl="8" w:tentative="1">
+      <w:start w:val="1"/>
+      <w:numFmt w:val="bullet"/>
+      <w:lvlText w:val=""/>
+      <w:lvlJc w:val="left"/>
+      <w:pPr>
+        <w:tabs>
+          <w:tab w:val="num" w:pos="6480"/>
+        </w:tabs>
+        <w:ind w:left="6480" w:hanging="360"/>
+      </w:pPr>
+      <w:rPr>
+        <w:rFonts w:ascii="Wingdings" w:hAnsi="Wingdings" w:hint="default"/>
+        <w:sz w:val="20"/>
+      </w:rPr>
+    </w:lvl>
+  </w:abstractNum>
+  <w:abstractNum w:abstractNumId="1" w15:restartNumberingAfterBreak="0">
+    <w:nsid w:val="5ADB4F28"/>
+    <w:multiLevelType w:val="multilevel"/>
+    <w:tmpl w:val="F652287E"/>
+    <w:lvl w:ilvl="0">
+      <w:start w:val="1"/>
+      <w:numFmt w:val="bullet"/>
+      <w:lvlText w:val=""/>
+      <w:lvlJc w:val="left"/>
+      <w:pPr>
+        <w:tabs>
+          <w:tab w:val="num" w:pos="720"/>
+        </w:tabs>
+        <w:ind w:left="720" w:hanging="360"/>
+      </w:pPr>
+      <w:rPr>
+        <w:rFonts w:ascii="Symbol" w:hAnsi="Symbol" w:hint="default"/>
+        <w:sz w:val="20"/>
+      </w:rPr>
+    </w:lvl>
+    <w:lvl w:ilvl="1" w:tentative="1">
+      <w:start w:val="1"/>
+      <w:numFmt w:val="bullet"/>
+      <w:lvlText w:val="o"/>
+      <w:lvlJc w:val="left"/>
+      <w:pPr>
+        <w:tabs>
+          <w:tab w:val="num" w:pos="1440"/>
+        </w:tabs>
+        <w:ind w:left="1440" w:hanging="360"/>
+      </w:pPr>
+      <w:rPr>
+        <w:rFonts w:ascii="Courier New" w:hAnsi="Courier New" w:hint="default"/>
+        <w:sz w:val="20"/>
+      </w:rPr>
+    </w:lvl>
+    <w:lvl w:ilvl="2" w:tentative="1">
+      <w:start w:val="1"/>
+      <w:numFmt w:val="bullet"/>
+      <w:lvlText w:val=""/>
+      <w:lvlJc w:val="left"/>
+      <w:pPr>
+        <w:tabs>
+          <w:tab w:val="num" w:pos="2160"/>
+        </w:tabs>
+        <w:ind w:left="2160" w:hanging="360"/>
+      </w:pPr>
+      <w:rPr>
+        <w:rFonts w:ascii="Wingdings" w:hAnsi="Wingdings" w:hint="default"/>
+        <w:sz w:val="20"/>
+      </w:rPr>
+    </w:lvl>
+    <w:lvl w:ilvl="3" w:tentative="1">
+      <w:start w:val="1"/>
+      <w:numFmt w:val="bullet"/>
+      <w:lvlText w:val=""/>
+      <w:lvlJc w:val="left"/>
+      <w:pPr>
+        <w:tabs>
+          <w:tab w:val="num" w:pos="2880"/>
+        </w:tabs>
+        <w:ind w:left="2880" w:hanging="360"/>
+      </w:pPr>
+      <w:rPr>
+        <w:rFonts w:ascii="Wingdings" w:hAnsi="Wingdings" w:hint="default"/>
+        <w:sz w:val="20"/>
+      </w:rPr>
+    </w:lvl>
+    <w:lvl w:ilvl="4" w:tentative="1">
+      <w:start w:val="1"/>
+      <w:numFmt w:val="bullet"/>
+      <w:lvlText w:val=""/>
+      <w:lvlJc w:val="left"/>
+      <w:pPr>
+        <w:tabs>
+          <w:tab w:val="num" w:pos="3600"/>
+        </w:tabs>
+        <w:ind w:left="3600" w:hanging="360"/>
+      </w:pPr>
+      <w:rPr>
+        <w:rFonts w:ascii="Wingdings" w:hAnsi="Wingdings" w:hint="default"/>
+        <w:sz w:val="20"/>
+      </w:rPr>
+    </w:lvl>
+    <w:lvl w:ilvl="5" w:tentative="1">
+      <w:start w:val="1"/>
+      <w:numFmt w:val="bullet"/>
+      <w:lvlText w:val=""/>
+      <w:lvlJc w:val="left"/>
+      <w:pPr>
+        <w:tabs>
+          <w:tab w:val="num" w:pos="4320"/>
+        </w:tabs>
+        <w:ind w:left="4320" w:hanging="360"/>
+      </w:pPr>
+      <w:rPr>
+        <w:rFonts w:ascii="Wingdings" w:hAnsi="Wingdings" w:hint="default"/>
+        <w:sz w:val="20"/>
+      </w:rPr>
+    </w:lvl>
+    <w:lvl w:ilvl="6" w:tentative="1">
+      <w:start w:val="1"/>
+      <w:numFmt w:val="bullet"/>
+      <w:lvlText w:val=""/>
+      <w:lvlJc w:val="left"/>
+      <w:pPr>
+        <w:tabs>
+          <w:tab w:val="num" w:pos="5040"/>
+        </w:tabs>
+        <w:ind w:left="5040" w:hanging="360"/>
+      </w:pPr>
+      <w:rPr>
+        <w:rFonts w:ascii="Wingdings" w:hAnsi="Wingdings" w:hint="default"/>
+        <w:sz w:val="20"/>
+      </w:rPr>
+    </w:lvl>
+    <w:lvl w:ilvl="7" w:tentative="1">
+      <w:start w:val="1"/>
+      <w:numFmt w:val="bullet"/>
+      <w:lvlText w:val=""/>
+      <w:lvlJc w:val="left"/>
+      <w:pPr>
+        <w:tabs>
+          <w:tab w:val="num" w:pos="5760"/>
+        </w:tabs>
+        <w:ind w:left="5760" w:hanging="360"/>
+      </w:pPr>
+      <w:rPr>
+        <w:rFonts w:ascii="Wingdings" w:hAnsi="Wingdings" w:hint="default"/>
+        <w:sz w:val="20"/>
+      </w:rPr>
+    </w:lvl>
+    <w:lvl w:ilvl="8" w:tentative="1">
+      <w:start w:val="1"/>
+      <w:numFmt w:val="bullet"/>
+      <w:lvlText w:val=""/>
+      <w:lvlJc w:val="left"/>
+      <w:pPr>
+        <w:tabs>
+          <w:tab w:val="num" w:pos="6480"/>
+        </w:tabs>
+        <w:ind w:left="6480" w:hanging="360"/>
+      </w:pPr>
+      <w:rPr>
+        <w:rFonts w:ascii="Wingdings" w:hAnsi="Wingdings" w:hint="default"/>
+        <w:sz w:val="20"/>
+      </w:rPr>
+    </w:lvl>
+  </w:abstractNum>
+  <w:num w:numId="1" w16cid:durableId="665791500">
+    <w:abstractNumId w:val="0"/>
+  </w:num>
+  <w:num w:numId="2" w16cid:durableId="1609119809">
+    <w:abstractNumId w:val="1"/>
+  </w:num>
+</w:numbering>
 </file>
 
 <file path=word/styles.xml><?xml version="1.0" encoding="utf-8"?>
-<w:styles xmlns:mc="http://schemas.openxmlformats.org/markup-compatibility/2006" xmlns:o="urn:schemas-microsoft-com:office:office" xmlns:r="http://schemas.openxmlformats.org/officeDocument/2006/relationships" xmlns:m="http://schemas.openxmlformats.org/officeDocument/2006/math" xmlns:v="urn:schemas-microsoft-com:vml" xmlns:wp="http://schemas.openxmlformats.org/drawingml/2006/wordprocessingDrawing" xmlns:w10="urn:schemas-microsoft-com:office:word" xmlns:w="http://schemas.openxmlformats.org/wordprocessingml/2006/main" xmlns:wne="http://schemas.microsoft.com/office/word/2006/wordml" xmlns:sl="http://schemas.openxmlformats.org/schemaLibrary/2006/main" xmlns:a="http://schemas.openxmlformats.org/drawingml/2006/main" xmlns:pic="http://schemas.openxmlformats.org/drawingml/2006/picture" xmlns:c="http://schemas.openxmlformats.org/drawingml/2006/chart" xmlns:lc="http://schemas.openxmlformats.org/drawingml/2006/lockedCanvas" xmlns:dgm="http://schemas.openxmlformats.org/drawingml/2006/diagram" xmlns:wps="http://schemas.microsoft.com/office/word/2010/wordprocessingShape" xmlns:wpg="http://schemas.microsoft.com/office/word/2010/wordprocessingGroup" xmlns:w14="http://schemas.microsoft.com/office/word/2010/wordml" xmlns:w15="http://schemas.microsoft.com/office/word/2012/wordml" xmlns:w16="http://schemas.microsoft.com/office/word/2018/wordml" xmlns:w16cex="http://schemas.microsoft.com/office/word/2018/wordml/cex" xmlns:w16cid="http://schemas.microsoft.com/office/word/2016/wordml/cid" xmlns="http://schemas.microsoft.com/office/tasks/2019/documenttasks" xmlns:cr="http://schemas.microsoft.com/office/comments/2020/reactions">
+<w:styles xmlns:mc="http://schemas.openxmlformats.org/markup-compatibility/2006" xmlns:r="http://schemas.openxmlformats.org/officeDocument/2006/relationships" xmlns:w="http://schemas.openxmlformats.org/wordprocessingml/2006/main" xmlns:w14="http://schemas.microsoft.com/office/word/2010/wordml" xmlns:w15="http://schemas.microsoft.com/office/word/2012/wordml" xmlns:w16cex="http://schemas.microsoft.com/office/word/2018/wordml/cex" xmlns:w16cid="http://schemas.microsoft.com/office/word/2016/wordml/cid" xmlns:w16="http://schemas.microsoft.com/office/word/2018/wordml" xmlns:w16du="http://schemas.microsoft.com/office/word/2023/wordml/word16du" xmlns:w16sdtdh="http://schemas.microsoft.com/office/word/2020/wordml/sdtdatahash" xmlns:w16sdtfl="http://schemas.microsoft.com/office/word/2024/wordml/sdtformatlock" xmlns:w16se="http://schemas.microsoft.com/office/word/2015/wordml/symex" mc:Ignorable="w14 w15 w16se w16cid w16 w16cex w16sdtdh w16sdtfl w16du">
   <w:docDefaults>
     <w:rPrDefault>
       <w:rPr>
-        <w:rFonts w:ascii="Arial" w:cs="Arial" w:eastAsia="Arial" w:hAnsi="Arial"/>
+        <w:rFonts w:ascii="Arial" w:eastAsia="Arial" w:hAnsi="Arial" w:cs="Arial"/>
         <w:sz w:val="22"/>
         <w:szCs w:val="22"/>
-        <w:lang w:val="es_419"/>
+        <w:lang w:val="es-419" w:eastAsia="en-US" w:bidi="ar-SA"/>
       </w:rPr>
     </w:rPrDefault>
     <w:pPrDefault>
@@ -388,21 +871,399 @@
       </w:pPr>
     </w:pPrDefault>
   </w:docDefaults>
-  <w:style w:type="paragraph" w:styleId="Normal" w:default="1">
-    <w:name w:val="normal"/>
-  </w:style>
-  <w:style w:type="table" w:styleId="TableNormal" w:default="1">
-    <w:name w:val="Table Normal"/>
+  <w:latentStyles w:defLockedState="0" w:defUIPriority="99" w:defSemiHidden="0" w:defUnhideWhenUsed="0" w:defQFormat="0" w:count="376">
+    <w:lsdException w:name="Normal" w:uiPriority="0" w:qFormat="1"/>
+    <w:lsdException w:name="heading 1" w:uiPriority="9" w:qFormat="1"/>
+    <w:lsdException w:name="heading 2" w:semiHidden="1" w:uiPriority="9" w:unhideWhenUsed="1" w:qFormat="1"/>
+    <w:lsdException w:name="heading 3" w:semiHidden="1" w:uiPriority="9" w:unhideWhenUsed="1" w:qFormat="1"/>
+    <w:lsdException w:name="heading 4" w:semiHidden="1" w:uiPriority="9" w:unhideWhenUsed="1" w:qFormat="1"/>
+    <w:lsdException w:name="heading 5" w:semiHidden="1" w:uiPriority="9" w:unhideWhenUsed="1" w:qFormat="1"/>
+    <w:lsdException w:name="heading 6" w:semiHidden="1" w:uiPriority="9" w:unhideWhenUsed="1" w:qFormat="1"/>
+    <w:lsdException w:name="heading 7" w:semiHidden="1" w:uiPriority="9" w:unhideWhenUsed="1" w:qFormat="1"/>
+    <w:lsdException w:name="heading 8" w:semiHidden="1" w:uiPriority="9" w:unhideWhenUsed="1" w:qFormat="1"/>
+    <w:lsdException w:name="heading 9" w:semiHidden="1" w:uiPriority="9" w:unhideWhenUsed="1" w:qFormat="1"/>
+    <w:lsdException w:name="index 1" w:semiHidden="1" w:unhideWhenUsed="1"/>
+    <w:lsdException w:name="index 2" w:semiHidden="1" w:unhideWhenUsed="1"/>
+    <w:lsdException w:name="index 3" w:semiHidden="1" w:unhideWhenUsed="1"/>
+    <w:lsdException w:name="index 4" w:semiHidden="1" w:unhideWhenUsed="1"/>
+    <w:lsdException w:name="index 5" w:semiHidden="1" w:unhideWhenUsed="1"/>
+    <w:lsdException w:name="index 6" w:semiHidden="1" w:unhideWhenUsed="1"/>
+    <w:lsdException w:name="index 7" w:semiHidden="1" w:unhideWhenUsed="1"/>
+    <w:lsdException w:name="index 8" w:semiHidden="1" w:unhideWhenUsed="1"/>
+    <w:lsdException w:name="index 9" w:semiHidden="1" w:unhideWhenUsed="1"/>
+    <w:lsdException w:name="toc 1" w:semiHidden="1" w:uiPriority="39" w:unhideWhenUsed="1"/>
+    <w:lsdException w:name="toc 2" w:semiHidden="1" w:uiPriority="39" w:unhideWhenUsed="1"/>
+    <w:lsdException w:name="toc 3" w:semiHidden="1" w:uiPriority="39" w:unhideWhenUsed="1"/>
+    <w:lsdException w:name="toc 4" w:semiHidden="1" w:uiPriority="39" w:unhideWhenUsed="1"/>
+    <w:lsdException w:name="toc 5" w:semiHidden="1" w:uiPriority="39" w:unhideWhenUsed="1"/>
+    <w:lsdException w:name="toc 6" w:semiHidden="1" w:uiPriority="39" w:unhideWhenUsed="1"/>
+    <w:lsdException w:name="toc 7" w:semiHidden="1" w:uiPriority="39" w:unhideWhenUsed="1"/>
+    <w:lsdException w:name="toc 8" w:semiHidden="1" w:uiPriority="39" w:unhideWhenUsed="1"/>
+    <w:lsdException w:name="toc 9" w:semiHidden="1" w:uiPriority="39" w:unhideWhenUsed="1"/>
+    <w:lsdException w:name="Normal Indent" w:semiHidden="1" w:unhideWhenUsed="1"/>
+    <w:lsdException w:name="footnote text" w:semiHidden="1" w:unhideWhenUsed="1"/>
+    <w:lsdException w:name="annotation text" w:semiHidden="1" w:unhideWhenUsed="1"/>
+    <w:lsdException w:name="header" w:semiHidden="1" w:unhideWhenUsed="1"/>
+    <w:lsdException w:name="footer" w:semiHidden="1" w:unhideWhenUsed="1"/>
+    <w:lsdException w:name="index heading" w:semiHidden="1" w:unhideWhenUsed="1"/>
+    <w:lsdException w:name="caption" w:semiHidden="1" w:uiPriority="35" w:unhideWhenUsed="1" w:qFormat="1"/>
+    <w:lsdException w:name="table of figures" w:semiHidden="1" w:unhideWhenUsed="1"/>
+    <w:lsdException w:name="envelope address" w:semiHidden="1" w:unhideWhenUsed="1"/>
+    <w:lsdException w:name="envelope return" w:semiHidden="1" w:unhideWhenUsed="1"/>
+    <w:lsdException w:name="footnote reference" w:semiHidden="1" w:unhideWhenUsed="1"/>
+    <w:lsdException w:name="annotation reference" w:semiHidden="1" w:unhideWhenUsed="1"/>
+    <w:lsdException w:name="line number" w:semiHidden="1" w:unhideWhenUsed="1"/>
+    <w:lsdException w:name="page number" w:semiHidden="1" w:unhideWhenUsed="1"/>
+    <w:lsdException w:name="endnote reference" w:semiHidden="1" w:unhideWhenUsed="1"/>
+    <w:lsdException w:name="endnote text" w:semiHidden="1" w:unhideWhenUsed="1"/>
+    <w:lsdException w:name="table of authorities" w:semiHidden="1" w:unhideWhenUsed="1"/>
+    <w:lsdException w:name="macro" w:semiHidden="1" w:unhideWhenUsed="1"/>
+    <w:lsdException w:name="toa heading" w:semiHidden="1" w:unhideWhenUsed="1"/>
+    <w:lsdException w:name="List" w:semiHidden="1" w:unhideWhenUsed="1"/>
+    <w:lsdException w:name="List Bullet" w:semiHidden="1" w:unhideWhenUsed="1"/>
+    <w:lsdException w:name="List Number" w:semiHidden="1" w:unhideWhenUsed="1"/>
+    <w:lsdException w:name="List 2" w:semiHidden="1" w:unhideWhenUsed="1"/>
+    <w:lsdException w:name="List 3" w:semiHidden="1" w:unhideWhenUsed="1"/>
+    <w:lsdException w:name="List 4" w:semiHidden="1" w:unhideWhenUsed="1"/>
+    <w:lsdException w:name="List 5" w:semiHidden="1" w:unhideWhenUsed="1"/>
+    <w:lsdException w:name="List Bullet 2" w:semiHidden="1" w:unhideWhenUsed="1"/>
+    <w:lsdException w:name="List Bullet 3" w:semiHidden="1" w:unhideWhenUsed="1"/>
+    <w:lsdException w:name="List Bullet 4" w:semiHidden="1" w:unhideWhenUsed="1"/>
+    <w:lsdException w:name="List Bullet 5" w:semiHidden="1" w:unhideWhenUsed="1"/>
+    <w:lsdException w:name="List Number 2" w:semiHidden="1" w:unhideWhenUsed="1"/>
+    <w:lsdException w:name="List Number 3" w:semiHidden="1" w:unhideWhenUsed="1"/>
+    <w:lsdException w:name="List Number 4" w:semiHidden="1" w:unhideWhenUsed="1"/>
+    <w:lsdException w:name="List Number 5" w:semiHidden="1" w:unhideWhenUsed="1"/>
+    <w:lsdException w:name="Title" w:uiPriority="10" w:qFormat="1"/>
+    <w:lsdException w:name="Closing" w:semiHidden="1" w:unhideWhenUsed="1"/>
+    <w:lsdException w:name="Signature" w:semiHidden="1" w:unhideWhenUsed="1"/>
+    <w:lsdException w:name="Default Paragraph Font" w:semiHidden="1" w:uiPriority="1" w:unhideWhenUsed="1"/>
+    <w:lsdException w:name="Body Text" w:semiHidden="1" w:unhideWhenUsed="1"/>
+    <w:lsdException w:name="Body Text Indent" w:semiHidden="1" w:unhideWhenUsed="1"/>
+    <w:lsdException w:name="List Continue" w:semiHidden="1" w:unhideWhenUsed="1"/>
+    <w:lsdException w:name="List Continue 2" w:semiHidden="1" w:unhideWhenUsed="1"/>
+    <w:lsdException w:name="List Continue 3" w:semiHidden="1" w:unhideWhenUsed="1"/>
+    <w:lsdException w:name="List Continue 4" w:semiHidden="1" w:unhideWhenUsed="1"/>
+    <w:lsdException w:name="List Continue 5" w:semiHidden="1" w:unhideWhenUsed="1"/>
+    <w:lsdException w:name="Message Header" w:semiHidden="1" w:unhideWhenUsed="1"/>
+    <w:lsdException w:name="Subtitle" w:uiPriority="11" w:qFormat="1"/>
+    <w:lsdException w:name="Salutation" w:semiHidden="1" w:unhideWhenUsed="1"/>
+    <w:lsdException w:name="Date" w:semiHidden="1" w:unhideWhenUsed="1"/>
+    <w:lsdException w:name="Body Text First Indent" w:semiHidden="1" w:unhideWhenUsed="1"/>
+    <w:lsdException w:name="Body Text First Indent 2" w:semiHidden="1" w:unhideWhenUsed="1"/>
+    <w:lsdException w:name="Note Heading" w:semiHidden="1" w:unhideWhenUsed="1"/>
+    <w:lsdException w:name="Body Text 2" w:semiHidden="1" w:unhideWhenUsed="1"/>
+    <w:lsdException w:name="Body Text 3" w:semiHidden="1" w:unhideWhenUsed="1"/>
+    <w:lsdException w:name="Body Text Indent 2" w:semiHidden="1" w:unhideWhenUsed="1"/>
+    <w:lsdException w:name="Body Text Indent 3" w:semiHidden="1" w:unhideWhenUsed="1"/>
+    <w:lsdException w:name="Block Text" w:semiHidden="1" w:unhideWhenUsed="1"/>
+    <w:lsdException w:name="Hyperlink" w:semiHidden="1" w:unhideWhenUsed="1"/>
+    <w:lsdException w:name="FollowedHyperlink" w:semiHidden="1" w:unhideWhenUsed="1"/>
+    <w:lsdException w:name="Strong" w:uiPriority="22" w:qFormat="1"/>
+    <w:lsdException w:name="Emphasis" w:uiPriority="20" w:qFormat="1"/>
+    <w:lsdException w:name="Document Map" w:semiHidden="1" w:unhideWhenUsed="1"/>
+    <w:lsdException w:name="Plain Text" w:semiHidden="1" w:unhideWhenUsed="1"/>
+    <w:lsdException w:name="E-mail Signature" w:semiHidden="1" w:unhideWhenUsed="1"/>
+    <w:lsdException w:name="HTML Top of Form" w:semiHidden="1" w:unhideWhenUsed="1"/>
+    <w:lsdException w:name="HTML Bottom of Form" w:semiHidden="1" w:unhideWhenUsed="1"/>
+    <w:lsdException w:name="Normal (Web)" w:semiHidden="1" w:unhideWhenUsed="1"/>
+    <w:lsdException w:name="HTML Acronym" w:semiHidden="1" w:unhideWhenUsed="1"/>
+    <w:lsdException w:name="HTML Address" w:semiHidden="1" w:unhideWhenUsed="1"/>
+    <w:lsdException w:name="HTML Cite" w:semiHidden="1" w:unhideWhenUsed="1"/>
+    <w:lsdException w:name="HTML Code" w:semiHidden="1" w:unhideWhenUsed="1"/>
+    <w:lsdException w:name="HTML Definition" w:semiHidden="1" w:unhideWhenUsed="1"/>
+    <w:lsdException w:name="HTML Keyboard" w:semiHidden="1" w:unhideWhenUsed="1"/>
+    <w:lsdException w:name="HTML Preformatted" w:semiHidden="1" w:unhideWhenUsed="1"/>
+    <w:lsdException w:name="HTML Sample" w:semiHidden="1" w:unhideWhenUsed="1"/>
+    <w:lsdException w:name="HTML Typewriter" w:semiHidden="1" w:unhideWhenUsed="1"/>
+    <w:lsdException w:name="HTML Variable" w:semiHidden="1" w:unhideWhenUsed="1"/>
+    <w:lsdException w:name="Normal Table" w:semiHidden="1" w:unhideWhenUsed="1"/>
+    <w:lsdException w:name="annotation subject" w:semiHidden="1" w:unhideWhenUsed="1"/>
+    <w:lsdException w:name="No List" w:semiHidden="1" w:unhideWhenUsed="1"/>
+    <w:lsdException w:name="Outline List 1" w:semiHidden="1" w:unhideWhenUsed="1"/>
+    <w:lsdException w:name="Outline List 2" w:semiHidden="1" w:unhideWhenUsed="1"/>
+    <w:lsdException w:name="Outline List 3" w:semiHidden="1" w:unhideWhenUsed="1"/>
+    <w:lsdException w:name="Table Simple 1" w:semiHidden="1" w:unhideWhenUsed="1"/>
+    <w:lsdException w:name="Table Simple 2" w:semiHidden="1" w:unhideWhenUsed="1"/>
+    <w:lsdException w:name="Table Simple 3" w:semiHidden="1" w:unhideWhenUsed="1"/>
+    <w:lsdException w:name="Table Classic 1" w:semiHidden="1" w:unhideWhenUsed="1"/>
+    <w:lsdException w:name="Table Classic 2" w:semiHidden="1" w:unhideWhenUsed="1"/>
+    <w:lsdException w:name="Table Classic 3" w:semiHidden="1" w:unhideWhenUsed="1"/>
+    <w:lsdException w:name="Table Classic 4" w:semiHidden="1" w:unhideWhenUsed="1"/>
+    <w:lsdException w:name="Table Colorful 1" w:semiHidden="1" w:unhideWhenUsed="1"/>
+    <w:lsdException w:name="Table Colorful 2" w:semiHidden="1" w:unhideWhenUsed="1"/>
+    <w:lsdException w:name="Table Colorful 3" w:semiHidden="1" w:unhideWhenUsed="1"/>
+    <w:lsdException w:name="Table Columns 1" w:semiHidden="1" w:unhideWhenUsed="1"/>
+    <w:lsdException w:name="Table Columns 2" w:semiHidden="1" w:unhideWhenUsed="1"/>
+    <w:lsdException w:name="Table Columns 3" w:semiHidden="1" w:unhideWhenUsed="1"/>
+    <w:lsdException w:name="Table Columns 4" w:semiHidden="1" w:unhideWhenUsed="1"/>
+    <w:lsdException w:name="Table Columns 5" w:semiHidden="1" w:unhideWhenUsed="1"/>
+    <w:lsdException w:name="Table Grid 1" w:semiHidden="1" w:unhideWhenUsed="1"/>
+    <w:lsdException w:name="Table Grid 2" w:semiHidden="1" w:unhideWhenUsed="1"/>
+    <w:lsdException w:name="Table Grid 3" w:semiHidden="1" w:unhideWhenUsed="1"/>
+    <w:lsdException w:name="Table Grid 4" w:semiHidden="1" w:unhideWhenUsed="1"/>
+    <w:lsdException w:name="Table Grid 5" w:semiHidden="1" w:unhideWhenUsed="1"/>
+    <w:lsdException w:name="Table Grid 6" w:semiHidden="1" w:unhideWhenUsed="1"/>
+    <w:lsdException w:name="Table Grid 7" w:semiHidden="1" w:unhideWhenUsed="1"/>
+    <w:lsdException w:name="Table Grid 8" w:semiHidden="1" w:unhideWhenUsed="1"/>
+    <w:lsdException w:name="Table List 1" w:semiHidden="1" w:unhideWhenUsed="1"/>
+    <w:lsdException w:name="Table List 2" w:semiHidden="1" w:unhideWhenUsed="1"/>
+    <w:lsdException w:name="Table List 3" w:semiHidden="1" w:unhideWhenUsed="1"/>
+    <w:lsdException w:name="Table List 4" w:semiHidden="1" w:unhideWhenUsed="1"/>
+    <w:lsdException w:name="Table List 5" w:semiHidden="1" w:unhideWhenUsed="1"/>
+    <w:lsdException w:name="Table List 6" w:semiHidden="1" w:unhideWhenUsed="1"/>
+    <w:lsdException w:name="Table List 7" w:semiHidden="1" w:unhideWhenUsed="1"/>
+    <w:lsdException w:name="Table List 8" w:semiHidden="1" w:unhideWhenUsed="1"/>
+    <w:lsdException w:name="Table 3D effects 1" w:semiHidden="1" w:unhideWhenUsed="1"/>
+    <w:lsdException w:name="Table 3D effects 2" w:semiHidden="1" w:unhideWhenUsed="1"/>
+    <w:lsdException w:name="Table 3D effects 3" w:semiHidden="1" w:unhideWhenUsed="1"/>
+    <w:lsdException w:name="Table Contemporary" w:semiHidden="1" w:unhideWhenUsed="1"/>
+    <w:lsdException w:name="Table Elegant" w:semiHidden="1" w:unhideWhenUsed="1"/>
+    <w:lsdException w:name="Table Professional" w:semiHidden="1" w:unhideWhenUsed="1"/>
+    <w:lsdException w:name="Table Subtle 1" w:semiHidden="1" w:unhideWhenUsed="1"/>
+    <w:lsdException w:name="Table Subtle 2" w:semiHidden="1" w:unhideWhenUsed="1"/>
+    <w:lsdException w:name="Table Web 1" w:semiHidden="1" w:unhideWhenUsed="1"/>
+    <w:lsdException w:name="Table Web 2" w:semiHidden="1" w:unhideWhenUsed="1"/>
+    <w:lsdException w:name="Table Web 3" w:semiHidden="1" w:unhideWhenUsed="1"/>
+    <w:lsdException w:name="Balloon Text" w:semiHidden="1" w:unhideWhenUsed="1"/>
+    <w:lsdException w:name="Table Grid" w:uiPriority="39"/>
+    <w:lsdException w:name="Table Theme" w:semiHidden="1" w:unhideWhenUsed="1"/>
+    <w:lsdException w:name="Placeholder Text" w:semiHidden="1"/>
+    <w:lsdException w:name="No Spacing" w:uiPriority="1" w:qFormat="1"/>
+    <w:lsdException w:name="Light Shading" w:uiPriority="60"/>
+    <w:lsdException w:name="Light List" w:uiPriority="61"/>
+    <w:lsdException w:name="Light Grid" w:uiPriority="62"/>
+    <w:lsdException w:name="Medium Shading 1" w:uiPriority="63"/>
+    <w:lsdException w:name="Medium Shading 2" w:uiPriority="64"/>
+    <w:lsdException w:name="Medium List 1" w:uiPriority="65"/>
+    <w:lsdException w:name="Medium List 2" w:uiPriority="66"/>
+    <w:lsdException w:name="Medium Grid 1" w:uiPriority="67"/>
+    <w:lsdException w:name="Medium Grid 2" w:uiPriority="68"/>
+    <w:lsdException w:name="Medium Grid 3" w:uiPriority="69"/>
+    <w:lsdException w:name="Dark List" w:uiPriority="70"/>
+    <w:lsdException w:name="Colorful Shading" w:uiPriority="71"/>
+    <w:lsdException w:name="Colorful List" w:uiPriority="72"/>
+    <w:lsdException w:name="Colorful Grid" w:uiPriority="73"/>
+    <w:lsdException w:name="Light Shading Accent 1" w:uiPriority="60"/>
+    <w:lsdException w:name="Light List Accent 1" w:uiPriority="61"/>
+    <w:lsdException w:name="Light Grid Accent 1" w:uiPriority="62"/>
+    <w:lsdException w:name="Medium Shading 1 Accent 1" w:uiPriority="63"/>
+    <w:lsdException w:name="Medium Shading 2 Accent 1" w:uiPriority="64"/>
+    <w:lsdException w:name="Medium List 1 Accent 1" w:uiPriority="65"/>
+    <w:lsdException w:name="Revision" w:semiHidden="1"/>
+    <w:lsdException w:name="List Paragraph" w:uiPriority="34" w:qFormat="1"/>
+    <w:lsdException w:name="Quote" w:uiPriority="29" w:qFormat="1"/>
+    <w:lsdException w:name="Intense Quote" w:uiPriority="30" w:qFormat="1"/>
+    <w:lsdException w:name="Medium List 2 Accent 1" w:uiPriority="66"/>
+    <w:lsdException w:name="Medium Grid 1 Accent 1" w:uiPriority="67"/>
+    <w:lsdException w:name="Medium Grid 2 Accent 1" w:uiPriority="68"/>
+    <w:lsdException w:name="Medium Grid 3 Accent 1" w:uiPriority="69"/>
+    <w:lsdException w:name="Dark List Accent 1" w:uiPriority="70"/>
+    <w:lsdException w:name="Colorful Shading Accent 1" w:uiPriority="71"/>
+    <w:lsdException w:name="Colorful List Accent 1" w:uiPriority="72"/>
+    <w:lsdException w:name="Colorful Grid Accent 1" w:uiPriority="73"/>
+    <w:lsdException w:name="Light Shading Accent 2" w:uiPriority="60"/>
+    <w:lsdException w:name="Light List Accent 2" w:uiPriority="61"/>
+    <w:lsdException w:name="Light Grid Accent 2" w:uiPriority="62"/>
+    <w:lsdException w:name="Medium Shading 1 Accent 2" w:uiPriority="63"/>
+    <w:lsdException w:name="Medium Shading 2 Accent 2" w:uiPriority="64"/>
+    <w:lsdException w:name="Medium List 1 Accent 2" w:uiPriority="65"/>
+    <w:lsdException w:name="Medium List 2 Accent 2" w:uiPriority="66"/>
+    <w:lsdException w:name="Medium Grid 1 Accent 2" w:uiPriority="67"/>
+    <w:lsdException w:name="Medium Grid 2 Accent 2" w:uiPriority="68"/>
+    <w:lsdException w:name="Medium Grid 3 Accent 2" w:uiPriority="69"/>
+    <w:lsdException w:name="Dark List Accent 2" w:uiPriority="70"/>
+    <w:lsdException w:name="Colorful Shading Accent 2" w:uiPriority="71"/>
+    <w:lsdException w:name="Colorful List Accent 2" w:uiPriority="72"/>
+    <w:lsdException w:name="Colorful Grid Accent 2" w:uiPriority="73"/>
+    <w:lsdException w:name="Light Shading Accent 3" w:uiPriority="60"/>
+    <w:lsdException w:name="Light List Accent 3" w:uiPriority="61"/>
+    <w:lsdException w:name="Light Grid Accent 3" w:uiPriority="62"/>
+    <w:lsdException w:name="Medium Shading 1 Accent 3" w:uiPriority="63"/>
+    <w:lsdException w:name="Medium Shading 2 Accent 3" w:uiPriority="64"/>
+    <w:lsdException w:name="Medium List 1 Accent 3" w:uiPriority="65"/>
+    <w:lsdException w:name="Medium List 2 Accent 3" w:uiPriority="66"/>
+    <w:lsdException w:name="Medium Grid 1 Accent 3" w:uiPriority="67"/>
+    <w:lsdException w:name="Medium Grid 2 Accent 3" w:uiPriority="68"/>
+    <w:lsdException w:name="Medium Grid 3 Accent 3" w:uiPriority="69"/>
+    <w:lsdException w:name="Dark List Accent 3" w:uiPriority="70"/>
+    <w:lsdException w:name="Colorful Shading Accent 3" w:uiPriority="71"/>
+    <w:lsdException w:name="Colorful List Accent 3" w:uiPriority="72"/>
+    <w:lsdException w:name="Colorful Grid Accent 3" w:uiPriority="73"/>
+    <w:lsdException w:name="Light Shading Accent 4" w:uiPriority="60"/>
+    <w:lsdException w:name="Light List Accent 4" w:uiPriority="61"/>
+    <w:lsdException w:name="Light Grid Accent 4" w:uiPriority="62"/>
+    <w:lsdException w:name="Medium Shading 1 Accent 4" w:uiPriority="63"/>
+    <w:lsdException w:name="Medium Shading 2 Accent 4" w:uiPriority="64"/>
+    <w:lsdException w:name="Medium List 1 Accent 4" w:uiPriority="65"/>
+    <w:lsdException w:name="Medium List 2 Accent 4" w:uiPriority="66"/>
+    <w:lsdException w:name="Medium Grid 1 Accent 4" w:uiPriority="67"/>
+    <w:lsdException w:name="Medium Grid 2 Accent 4" w:uiPriority="68"/>
+    <w:lsdException w:name="Medium Grid 3 Accent 4" w:uiPriority="69"/>
+    <w:lsdException w:name="Dark List Accent 4" w:uiPriority="70"/>
+    <w:lsdException w:name="Colorful Shading Accent 4" w:uiPriority="71"/>
+    <w:lsdException w:name="Colorful List Accent 4" w:uiPriority="72"/>
+    <w:lsdException w:name="Colorful Grid Accent 4" w:uiPriority="73"/>
+    <w:lsdException w:name="Light Shading Accent 5" w:uiPriority="60"/>
+    <w:lsdException w:name="Light List Accent 5" w:uiPriority="61"/>
+    <w:lsdException w:name="Light Grid Accent 5" w:uiPriority="62"/>
+    <w:lsdException w:name="Medium Shading 1 Accent 5" w:uiPriority="63"/>
+    <w:lsdException w:name="Medium Shading 2 Accent 5" w:uiPriority="64"/>
+    <w:lsdException w:name="Medium List 1 Accent 5" w:uiPriority="65"/>
+    <w:lsdException w:name="Medium List 2 Accent 5" w:uiPriority="66"/>
+    <w:lsdException w:name="Medium Grid 1 Accent 5" w:uiPriority="67"/>
+    <w:lsdException w:name="Medium Grid 2 Accent 5" w:uiPriority="68"/>
+    <w:lsdException w:name="Medium Grid 3 Accent 5" w:uiPriority="69"/>
+    <w:lsdException w:name="Dark List Accent 5" w:uiPriority="70"/>
+    <w:lsdException w:name="Colorful Shading Accent 5" w:uiPriority="71"/>
+    <w:lsdException w:name="Colorful List Accent 5" w:uiPriority="72"/>
+    <w:lsdException w:name="Colorful Grid Accent 5" w:uiPriority="73"/>
+    <w:lsdException w:name="Light Shading Accent 6" w:uiPriority="60"/>
+    <w:lsdException w:name="Light List Accent 6" w:uiPriority="61"/>
+    <w:lsdException w:name="Light Grid Accent 6" w:uiPriority="62"/>
+    <w:lsdException w:name="Medium Shading 1 Accent 6" w:uiPriority="63"/>
+    <w:lsdException w:name="Medium Shading 2 Accent 6" w:uiPriority="64"/>
+    <w:lsdException w:name="Medium List 1 Accent 6" w:uiPriority="65"/>
+    <w:lsdException w:name="Medium List 2 Accent 6" w:uiPriority="66"/>
+    <w:lsdException w:name="Medium Grid 1 Accent 6" w:uiPriority="67"/>
+    <w:lsdException w:name="Medium Grid 2 Accent 6" w:uiPriority="68"/>
+    <w:lsdException w:name="Medium Grid 3 Accent 6" w:uiPriority="69"/>
+    <w:lsdException w:name="Dark List Accent 6" w:uiPriority="70"/>
+    <w:lsdException w:name="Colorful Shading Accent 6" w:uiPriority="71"/>
+    <w:lsdException w:name="Colorful List Accent 6" w:uiPriority="72"/>
+    <w:lsdException w:name="Colorful Grid Accent 6" w:uiPriority="73"/>
+    <w:lsdException w:name="Subtle Emphasis" w:uiPriority="19" w:qFormat="1"/>
+    <w:lsdException w:name="Intense Emphasis" w:uiPriority="21" w:qFormat="1"/>
+    <w:lsdException w:name="Subtle Reference" w:uiPriority="31" w:qFormat="1"/>
+    <w:lsdException w:name="Intense Reference" w:uiPriority="32" w:qFormat="1"/>
+    <w:lsdException w:name="Book Title" w:uiPriority="33" w:qFormat="1"/>
+    <w:lsdException w:name="Bibliography" w:semiHidden="1" w:uiPriority="37" w:unhideWhenUsed="1"/>
+    <w:lsdException w:name="TOC Heading" w:semiHidden="1" w:uiPriority="39" w:unhideWhenUsed="1" w:qFormat="1"/>
+    <w:lsdException w:name="Plain Table 1" w:uiPriority="41"/>
+    <w:lsdException w:name="Plain Table 2" w:uiPriority="42"/>
+    <w:lsdException w:name="Plain Table 3" w:uiPriority="43"/>
+    <w:lsdException w:name="Plain Table 4" w:uiPriority="44"/>
+    <w:lsdException w:name="Plain Table 5" w:uiPriority="45"/>
+    <w:lsdException w:name="Grid Table Light" w:uiPriority="40"/>
+    <w:lsdException w:name="Grid Table 1 Light" w:uiPriority="46"/>
+    <w:lsdException w:name="Grid Table 2" w:uiPriority="47"/>
+    <w:lsdException w:name="Grid Table 3" w:uiPriority="48"/>
+    <w:lsdException w:name="Grid Table 4" w:uiPriority="49"/>
+    <w:lsdException w:name="Grid Table 5 Dark" w:uiPriority="50"/>
+    <w:lsdException w:name="Grid Table 6 Colorful" w:uiPriority="51"/>
+    <w:lsdException w:name="Grid Table 7 Colorful" w:uiPriority="52"/>
+    <w:lsdException w:name="Grid Table 1 Light Accent 1" w:uiPriority="46"/>
+    <w:lsdException w:name="Grid Table 2 Accent 1" w:uiPriority="47"/>
+    <w:lsdException w:name="Grid Table 3 Accent 1" w:uiPriority="48"/>
+    <w:lsdException w:name="Grid Table 4 Accent 1" w:uiPriority="49"/>
+    <w:lsdException w:name="Grid Table 5 Dark Accent 1" w:uiPriority="50"/>
+    <w:lsdException w:name="Grid Table 6 Colorful Accent 1" w:uiPriority="51"/>
+    <w:lsdException w:name="Grid Table 7 Colorful Accent 1" w:uiPriority="52"/>
+    <w:lsdException w:name="Grid Table 1 Light Accent 2" w:uiPriority="46"/>
+    <w:lsdException w:name="Grid Table 2 Accent 2" w:uiPriority="47"/>
+    <w:lsdException w:name="Grid Table 3 Accent 2" w:uiPriority="48"/>
+    <w:lsdException w:name="Grid Table 4 Accent 2" w:uiPriority="49"/>
+    <w:lsdException w:name="Grid Table 5 Dark Accent 2" w:uiPriority="50"/>
+    <w:lsdException w:name="Grid Table 6 Colorful Accent 2" w:uiPriority="51"/>
+    <w:lsdException w:name="Grid Table 7 Colorful Accent 2" w:uiPriority="52"/>
+    <w:lsdException w:name="Grid Table 1 Light Accent 3" w:uiPriority="46"/>
+    <w:lsdException w:name="Grid Table 2 Accent 3" w:uiPriority="47"/>
+    <w:lsdException w:name="Grid Table 3 Accent 3" w:uiPriority="48"/>
+    <w:lsdException w:name="Grid Table 4 Accent 3" w:uiPriority="49"/>
+    <w:lsdException w:name="Grid Table 5 Dark Accent 3" w:uiPriority="50"/>
+    <w:lsdException w:name="Grid Table 6 Colorful Accent 3" w:uiPriority="51"/>
+    <w:lsdException w:name="Grid Table 7 Colorful Accent 3" w:uiPriority="52"/>
+    <w:lsdException w:name="Grid Table 1 Light Accent 4" w:uiPriority="46"/>
+    <w:lsdException w:name="Grid Table 2 Accent 4" w:uiPriority="47"/>
+    <w:lsdException w:name="Grid Table 3 Accent 4" w:uiPriority="48"/>
+    <w:lsdException w:name="Grid Table 4 Accent 4" w:uiPriority="49"/>
+    <w:lsdException w:name="Grid Table 5 Dark Accent 4" w:uiPriority="50"/>
+    <w:lsdException w:name="Grid Table 6 Colorful Accent 4" w:uiPriority="51"/>
+    <w:lsdException w:name="Grid Table 7 Colorful Accent 4" w:uiPriority="52"/>
+    <w:lsdException w:name="Grid Table 1 Light Accent 5" w:uiPriority="46"/>
+    <w:lsdException w:name="Grid Table 2 Accent 5" w:uiPriority="47"/>
+    <w:lsdException w:name="Grid Table 3 Accent 5" w:uiPriority="48"/>
+    <w:lsdException w:name="Grid Table 4 Accent 5" w:uiPriority="49"/>
+    <w:lsdException w:name="Grid Table 5 Dark Accent 5" w:uiPriority="50"/>
+    <w:lsdException w:name="Grid Table 6 Colorful Accent 5" w:uiPriority="51"/>
+    <w:lsdException w:name="Grid Table 7 Colorful Accent 5" w:uiPriority="52"/>
+    <w:lsdException w:name="Grid Table 1 Light Accent 6" w:uiPriority="46"/>
+    <w:lsdException w:name="Grid Table 2 Accent 6" w:uiPriority="47"/>
+    <w:lsdException w:name="Grid Table 3 Accent 6" w:uiPriority="48"/>
+    <w:lsdException w:name="Grid Table 4 Accent 6" w:uiPriority="49"/>
+    <w:lsdException w:name="Grid Table 5 Dark Accent 6" w:uiPriority="50"/>
+    <w:lsdException w:name="Grid Table 6 Colorful Accent 6" w:uiPriority="51"/>
+    <w:lsdException w:name="Grid Table 7 Colorful Accent 6" w:uiPriority="52"/>
+    <w:lsdException w:name="List Table 1 Light" w:uiPriority="46"/>
+    <w:lsdException w:name="List Table 2" w:uiPriority="47"/>
+    <w:lsdException w:name="List Table 3" w:uiPriority="48"/>
+    <w:lsdException w:name="List Table 4" w:uiPriority="49"/>
+    <w:lsdException w:name="List Table 5 Dark" w:uiPriority="50"/>
+    <w:lsdException w:name="List Table 6 Colorful" w:uiPriority="51"/>
+    <w:lsdException w:name="List Table 7 Colorful" w:uiPriority="52"/>
+    <w:lsdException w:name="List Table 1 Light Accent 1" w:uiPriority="46"/>
+    <w:lsdException w:name="List Table 2 Accent 1" w:uiPriority="47"/>
+    <w:lsdException w:name="List Table 3 Accent 1" w:uiPriority="48"/>
+    <w:lsdException w:name="List Table 4 Accent 1" w:uiPriority="49"/>
+    <w:lsdException w:name="List Table 5 Dark Accent 1" w:uiPriority="50"/>
+    <w:lsdException w:name="List Table 6 Colorful Accent 1" w:uiPriority="51"/>
+    <w:lsdException w:name="List Table 7 Colorful Accent 1" w:uiPriority="52"/>
+    <w:lsdException w:name="List Table 1 Light Accent 2" w:uiPriority="46"/>
+    <w:lsdException w:name="List Table 2 Accent 2" w:uiPriority="47"/>
+    <w:lsdException w:name="List Table 3 Accent 2" w:uiPriority="48"/>
+    <w:lsdException w:name="List Table 4 Accent 2" w:uiPriority="49"/>
+    <w:lsdException w:name="List Table 5 Dark Accent 2" w:uiPriority="50"/>
+    <w:lsdException w:name="List Table 6 Colorful Accent 2" w:uiPriority="51"/>
+    <w:lsdException w:name="List Table 7 Colorful Accent 2" w:uiPriority="52"/>
+    <w:lsdException w:name="List Table 1 Light Accent 3" w:uiPriority="46"/>
+    <w:lsdException w:name="List Table 2 Accent 3" w:uiPriority="47"/>
+    <w:lsdException w:name="List Table 3 Accent 3" w:uiPriority="48"/>
+    <w:lsdException w:name="List Table 4 Accent 3" w:uiPriority="49"/>
+    <w:lsdException w:name="List Table 5 Dark Accent 3" w:uiPriority="50"/>
+    <w:lsdException w:name="List Table 6 Colorful Accent 3" w:uiPriority="51"/>
+    <w:lsdException w:name="List Table 7 Colorful Accent 3" w:uiPriority="52"/>
+    <w:lsdException w:name="List Table 1 Light Accent 4" w:uiPriority="46"/>
+    <w:lsdException w:name="List Table 2 Accent 4" w:uiPriority="47"/>
+    <w:lsdException w:name="List Table 3 Accent 4" w:uiPriority="48"/>
+    <w:lsdException w:name="List Table 4 Accent 4" w:uiPriority="49"/>
+    <w:lsdException w:name="List Table 5 Dark Accent 4" w:uiPriority="50"/>
+    <w:lsdException w:name="List Table 6 Colorful Accent 4" w:uiPriority="51"/>
+    <w:lsdException w:name="List Table 7 Colorful Accent 4" w:uiPriority="52"/>
+    <w:lsdException w:name="List Table 1 Light Accent 5" w:uiPriority="46"/>
+    <w:lsdException w:name="List Table 2 Accent 5" w:uiPriority="47"/>
+    <w:lsdException w:name="List Table 3 Accent 5" w:uiPriority="48"/>
+    <w:lsdException w:name="List Table 4 Accent 5" w:uiPriority="49"/>
+    <w:lsdException w:name="List Table 5 Dark Accent 5" w:uiPriority="50"/>
+    <w:lsdException w:name="List Table 6 Colorful Accent 5" w:uiPriority="51"/>
+    <w:lsdException w:name="List Table 7 Colorful Accent 5" w:uiPriority="52"/>
+    <w:lsdException w:name="List Table 1 Light Accent 6" w:uiPriority="46"/>
+    <w:lsdException w:name="List Table 2 Accent 6" w:uiPriority="47"/>
+    <w:lsdException w:name="List Table 3 Accent 6" w:uiPriority="48"/>
+    <w:lsdException w:name="List Table 4 Accent 6" w:uiPriority="49"/>
+    <w:lsdException w:name="List Table 5 Dark Accent 6" w:uiPriority="50"/>
+    <w:lsdException w:name="List Table 6 Colorful Accent 6" w:uiPriority="51"/>
+    <w:lsdException w:name="List Table 7 Colorful Accent 6" w:uiPriority="52"/>
+    <w:lsdException w:name="Mention" w:semiHidden="1" w:unhideWhenUsed="1"/>
+    <w:lsdException w:name="Smart Hyperlink" w:semiHidden="1" w:unhideWhenUsed="1"/>
+    <w:lsdException w:name="Hashtag" w:semiHidden="1" w:unhideWhenUsed="1"/>
+    <w:lsdException w:name="Unresolved Mention" w:semiHidden="1" w:unhideWhenUsed="1"/>
+    <w:lsdException w:name="Smart Link" w:semiHidden="1" w:unhideWhenUsed="1"/>
+  </w:latentStyles>
+  <w:style w:type="paragraph" w:default="1" w:styleId="Normal">
+    <w:name w:val="Normal"/>
+    <w:qFormat/>
   </w:style>
   <w:style w:type="paragraph" w:styleId="Heading1">
     <w:name w:val="heading 1"/>
     <w:basedOn w:val="Normal"/>
     <w:next w:val="Normal"/>
+    <w:uiPriority w:val="9"/>
+    <w:qFormat/>
     <w:pPr>
-      <w:keepNext w:val="1"/>
-      <w:keepLines w:val="1"/>
-      <w:pageBreakBefore w:val="0"/>
-      <w:spacing w:after="120" w:before="400" w:lineRule="auto"/>
+      <w:keepNext/>
+      <w:keepLines/>
+      <w:spacing w:before="400" w:after="120"/>
+      <w:outlineLvl w:val="0"/>
     </w:pPr>
     <w:rPr>
       <w:sz w:val="40"/>
@@ -413,14 +1274,17 @@
     <w:name w:val="heading 2"/>
     <w:basedOn w:val="Normal"/>
     <w:next w:val="Normal"/>
+    <w:uiPriority w:val="9"/>
+    <w:semiHidden/>
+    <w:unhideWhenUsed/>
+    <w:qFormat/>
     <w:pPr>
-      <w:keepNext w:val="1"/>
-      <w:keepLines w:val="1"/>
-      <w:pageBreakBefore w:val="0"/>
-      <w:spacing w:after="120" w:before="360" w:lineRule="auto"/>
+      <w:keepNext/>
+      <w:keepLines/>
+      <w:spacing w:before="360" w:after="120"/>
+      <w:outlineLvl w:val="1"/>
     </w:pPr>
     <w:rPr>
-      <w:b w:val="0"/>
       <w:sz w:val="32"/>
       <w:szCs w:val="32"/>
     </w:rPr>
@@ -429,14 +1293,17 @@
     <w:name w:val="heading 3"/>
     <w:basedOn w:val="Normal"/>
     <w:next w:val="Normal"/>
+    <w:uiPriority w:val="9"/>
+    <w:semiHidden/>
+    <w:unhideWhenUsed/>
+    <w:qFormat/>
     <w:pPr>
-      <w:keepNext w:val="1"/>
-      <w:keepLines w:val="1"/>
-      <w:pageBreakBefore w:val="0"/>
-      <w:spacing w:after="80" w:before="320" w:lineRule="auto"/>
+      <w:keepNext/>
+      <w:keepLines/>
+      <w:spacing w:before="320" w:after="80"/>
+      <w:outlineLvl w:val="2"/>
     </w:pPr>
     <w:rPr>
-      <w:b w:val="0"/>
       <w:color w:val="434343"/>
       <w:sz w:val="28"/>
       <w:szCs w:val="28"/>
@@ -446,11 +1313,15 @@
     <w:name w:val="heading 4"/>
     <w:basedOn w:val="Normal"/>
     <w:next w:val="Normal"/>
+    <w:uiPriority w:val="9"/>
+    <w:semiHidden/>
+    <w:unhideWhenUsed/>
+    <w:qFormat/>
     <w:pPr>
-      <w:keepNext w:val="1"/>
-      <w:keepLines w:val="1"/>
-      <w:pageBreakBefore w:val="0"/>
-      <w:spacing w:after="80" w:before="280" w:lineRule="auto"/>
+      <w:keepNext/>
+      <w:keepLines/>
+      <w:spacing w:before="280" w:after="80"/>
+      <w:outlineLvl w:val="3"/>
     </w:pPr>
     <w:rPr>
       <w:color w:val="666666"/>
@@ -462,44 +1333,75 @@
     <w:name w:val="heading 5"/>
     <w:basedOn w:val="Normal"/>
     <w:next w:val="Normal"/>
+    <w:uiPriority w:val="9"/>
+    <w:semiHidden/>
+    <w:unhideWhenUsed/>
+    <w:qFormat/>
     <w:pPr>
-      <w:keepNext w:val="1"/>
-      <w:keepLines w:val="1"/>
-      <w:pageBreakBefore w:val="0"/>
-      <w:spacing w:after="80" w:before="240" w:lineRule="auto"/>
+      <w:keepNext/>
+      <w:keepLines/>
+      <w:spacing w:before="240" w:after="80"/>
+      <w:outlineLvl w:val="4"/>
     </w:pPr>
     <w:rPr>
       <w:color w:val="666666"/>
-      <w:sz w:val="22"/>
-      <w:szCs w:val="22"/>
     </w:rPr>
   </w:style>
   <w:style w:type="paragraph" w:styleId="Heading6">
     <w:name w:val="heading 6"/>
     <w:basedOn w:val="Normal"/>
     <w:next w:val="Normal"/>
+    <w:uiPriority w:val="9"/>
+    <w:semiHidden/>
+    <w:unhideWhenUsed/>
+    <w:qFormat/>
     <w:pPr>
-      <w:keepNext w:val="1"/>
-      <w:keepLines w:val="1"/>
-      <w:pageBreakBefore w:val="0"/>
-      <w:spacing w:after="80" w:before="240" w:lineRule="auto"/>
+      <w:keepNext/>
+      <w:keepLines/>
+      <w:spacing w:before="240" w:after="80"/>
+      <w:outlineLvl w:val="5"/>
     </w:pPr>
     <w:rPr>
-      <w:i w:val="1"/>
+      <w:i/>
       <w:color w:val="666666"/>
-      <w:sz w:val="22"/>
-      <w:szCs w:val="22"/>
     </w:rPr>
+  </w:style>
+  <w:style w:type="character" w:default="1" w:styleId="DefaultParagraphFont">
+    <w:name w:val="Default Paragraph Font"/>
+    <w:uiPriority w:val="1"/>
+    <w:unhideWhenUsed/>
+  </w:style>
+  <w:style w:type="table" w:default="1" w:styleId="TableNormal">
+    <w:name w:val="Normal Table"/>
+    <w:uiPriority w:val="99"/>
+    <w:semiHidden/>
+    <w:unhideWhenUsed/>
+    <w:tblPr>
+      <w:tblInd w:w="0" w:type="dxa"/>
+      <w:tblCellMar>
+        <w:top w:w="0" w:type="dxa"/>
+        <w:left w:w="108" w:type="dxa"/>
+        <w:bottom w:w="0" w:type="dxa"/>
+        <w:right w:w="108" w:type="dxa"/>
+      </w:tblCellMar>
+    </w:tblPr>
+  </w:style>
+  <w:style w:type="numbering" w:default="1" w:styleId="NoList">
+    <w:name w:val="No List"/>
+    <w:uiPriority w:val="99"/>
+    <w:semiHidden/>
+    <w:unhideWhenUsed/>
   </w:style>
   <w:style w:type="paragraph" w:styleId="Title">
     <w:name w:val="Title"/>
     <w:basedOn w:val="Normal"/>
     <w:next w:val="Normal"/>
+    <w:uiPriority w:val="10"/>
+    <w:qFormat/>
     <w:pPr>
-      <w:keepNext w:val="1"/>
-      <w:keepLines w:val="1"/>
-      <w:pageBreakBefore w:val="0"/>
-      <w:spacing w:after="60" w:before="0" w:lineRule="auto"/>
+      <w:keepNext/>
+      <w:keepLines/>
+      <w:spacing w:after="60"/>
     </w:pPr>
     <w:rPr>
       <w:sz w:val="52"/>
@@ -510,32 +1412,48 @@
     <w:name w:val="Subtitle"/>
     <w:basedOn w:val="Normal"/>
     <w:next w:val="Normal"/>
+    <w:uiPriority w:val="11"/>
+    <w:qFormat/>
     <w:pPr>
-      <w:keepNext w:val="1"/>
-      <w:keepLines w:val="1"/>
-      <w:pageBreakBefore w:val="0"/>
-      <w:spacing w:after="320" w:before="0" w:lineRule="auto"/>
+      <w:keepNext/>
+      <w:keepLines/>
+      <w:spacing w:after="320"/>
     </w:pPr>
     <w:rPr>
-      <w:rFonts w:ascii="Arial" w:cs="Arial" w:eastAsia="Arial" w:hAnsi="Arial"/>
-      <w:i w:val="0"/>
       <w:color w:val="666666"/>
       <w:sz w:val="30"/>
       <w:szCs w:val="30"/>
     </w:rPr>
   </w:style>
-  <w:style w:type="table" w:styleId="Table1">
+  <w:style w:type="table" w:customStyle="1" w:styleId="a">
     <w:basedOn w:val="TableNormal"/>
     <w:tblPr>
       <w:tblStyleRowBandSize w:val="1"/>
       <w:tblStyleColBandSize w:val="1"/>
       <w:tblCellMar>
-        <w:top w:w="100.0" w:type="dxa"/>
-        <w:left w:w="100.0" w:type="dxa"/>
-        <w:bottom w:w="100.0" w:type="dxa"/>
-        <w:right w:w="100.0" w:type="dxa"/>
+        <w:top w:w="100" w:type="dxa"/>
+        <w:left w:w="100" w:type="dxa"/>
+        <w:bottom w:w="100" w:type="dxa"/>
+        <w:right w:w="100" w:type="dxa"/>
       </w:tblCellMar>
     </w:tblPr>
+  </w:style>
+  <w:style w:type="paragraph" w:styleId="NormalWeb">
+    <w:name w:val="Normal (Web)"/>
+    <w:basedOn w:val="Normal"/>
+    <w:uiPriority w:val="99"/>
+    <w:semiHidden/>
+    <w:unhideWhenUsed/>
+    <w:rsid w:val="000906CA"/>
+    <w:pPr>
+      <w:spacing w:before="100" w:beforeAutospacing="1" w:after="100" w:afterAutospacing="1" w:line="240" w:lineRule="auto"/>
+    </w:pPr>
+    <w:rPr>
+      <w:rFonts w:ascii="Times New Roman" w:eastAsia="Times New Roman" w:hAnsi="Times New Roman" w:cs="Times New Roman"/>
+      <w:sz w:val="24"/>
+      <w:szCs w:val="24"/>
+      <w:lang w:val="en-US"/>
+    </w:rPr>
   </w:style>
 </w:styles>
 </file>

</xml_diff>

<commit_message>
Agregando Aplicaciones de los protocolos de enrutamiento
Aplicaciones de los protocolos de enrutamiento
</commit_message>
<xml_diff>
--- a/Portada.docx
+++ b/Portada.docx
@@ -158,12 +158,14 @@
                 <w:b/>
               </w:rPr>
             </w:pPr>
+            <w:proofErr w:type="gramStart"/>
             <w:r>
               <w:rPr>
                 <w:b/>
               </w:rPr>
               <w:t>Carnet</w:t>
             </w:r>
+            <w:proofErr w:type="gramEnd"/>
           </w:p>
         </w:tc>
       </w:tr>
@@ -284,7 +286,15 @@
         <w:t>Fecha:</w:t>
       </w:r>
       <w:r>
-        <w:t xml:space="preserve"> 26 de Mayo del 2025</w:t>
+        <w:t xml:space="preserve"> 26 de </w:t>
+      </w:r>
+      <w:proofErr w:type="gramStart"/>
+      <w:r>
+        <w:t>Mayo</w:t>
+      </w:r>
+      <w:proofErr w:type="gramEnd"/>
+      <w:r>
+        <w:t xml:space="preserve"> del 2025</w:t>
       </w:r>
     </w:p>
     <w:p>
@@ -1520,7 +1530,31 @@
           <w:shd w:val="clear" w:color="auto" w:fill="FFFFFF"/>
           <w:lang w:val="es-US"/>
         </w:rPr>
-        <w:t>RIPv1. Estandarizado en 1988, RIPv1 también se conoce como protocolo de enrutamiento con clase , ya que no envía información de máscara de subred en sus actualizaciones de enrutamiento. RIPv1 determina las rutas según el destino del Protocolo de Internet (IP) y el número de saltos. La tabla de enrutamiento se transmite a todas las estaciones de la red conectada.</w:t>
+        <w:t xml:space="preserve">RIPv1. Estandarizado en 1988, RIPv1 también se conoce como protocolo de enrutamiento con </w:t>
+      </w:r>
+      <w:proofErr w:type="gramStart"/>
+      <w:r>
+        <w:rPr>
+          <w:rFonts w:ascii="Arial" w:hAnsi="Arial" w:cs="Arial"/>
+          <w:color w:val="000000"/>
+          <w:sz w:val="22"/>
+          <w:szCs w:val="22"/>
+          <w:shd w:val="clear" w:color="auto" w:fill="FFFFFF"/>
+          <w:lang w:val="es-US"/>
+        </w:rPr>
+        <w:t>clase ,</w:t>
+      </w:r>
+      <w:proofErr w:type="gramEnd"/>
+      <w:r>
+        <w:rPr>
+          <w:rFonts w:ascii="Arial" w:hAnsi="Arial" w:cs="Arial"/>
+          <w:color w:val="000000"/>
+          <w:sz w:val="22"/>
+          <w:szCs w:val="22"/>
+          <w:shd w:val="clear" w:color="auto" w:fill="FFFFFF"/>
+          <w:lang w:val="es-US"/>
+        </w:rPr>
+        <w:t xml:space="preserve"> ya que no envía información de máscara de subred en sus actualizaciones de enrutamiento. RIPv1 determina las rutas según el destino del Protocolo de Internet (IP) y el número de saltos. La tabla de enrutamiento se transmite a todas las estaciones de la red conectada.</w:t>
       </w:r>
     </w:p>
     <w:p>
@@ -1617,7 +1651,31 @@
           <w:shd w:val="clear" w:color="auto" w:fill="FFFFFF"/>
           <w:lang w:val="es-US"/>
         </w:rPr>
-        <w:t xml:space="preserve"> es una extensión de RIPv2 diseñada para soportar IPv6 , ya que las versiones anteriores solo funcionaban en IPv4.</w:t>
+        <w:t xml:space="preserve"> es una extensión de RIPv2 diseñada para soportar IPv</w:t>
+      </w:r>
+      <w:proofErr w:type="gramStart"/>
+      <w:r>
+        <w:rPr>
+          <w:rFonts w:ascii="Arial" w:hAnsi="Arial" w:cs="Arial"/>
+          <w:color w:val="000000"/>
+          <w:sz w:val="22"/>
+          <w:szCs w:val="22"/>
+          <w:shd w:val="clear" w:color="auto" w:fill="FFFFFF"/>
+          <w:lang w:val="es-US"/>
+        </w:rPr>
+        <w:t>6 ,</w:t>
+      </w:r>
+      <w:proofErr w:type="gramEnd"/>
+      <w:r>
+        <w:rPr>
+          <w:rFonts w:ascii="Arial" w:hAnsi="Arial" w:cs="Arial"/>
+          <w:color w:val="000000"/>
+          <w:sz w:val="22"/>
+          <w:szCs w:val="22"/>
+          <w:shd w:val="clear" w:color="auto" w:fill="FFFFFF"/>
+          <w:lang w:val="es-US"/>
+        </w:rPr>
+        <w:t xml:space="preserve"> ya que las versiones anteriores solo funcionaban en IPv4.</w:t>
       </w:r>
     </w:p>
     <w:p>
@@ -1665,7 +1723,31 @@
           <w:shd w:val="clear" w:color="auto" w:fill="FFFFFF"/>
           <w:lang w:val="es-US"/>
         </w:rPr>
-        <w:t>Temporizador de actualización. Esta es la frecuencia de las actualizaciones de enrutamiento. Cada 30 segundos, IP RIP envía una copia completa de su tabla de enrutamiento, sujeta a un horizonte dividido . El intercambio de paquetes entre redes RIP se realiza cada 60 segundos.</w:t>
+        <w:t xml:space="preserve">Temporizador de actualización. Esta es la frecuencia de las actualizaciones de enrutamiento. Cada 30 segundos, IP RIP envía una copia completa de su tabla de enrutamiento, sujeta a un horizonte </w:t>
+      </w:r>
+      <w:proofErr w:type="gramStart"/>
+      <w:r>
+        <w:rPr>
+          <w:rFonts w:ascii="Arial" w:hAnsi="Arial" w:cs="Arial"/>
+          <w:color w:val="000000"/>
+          <w:sz w:val="22"/>
+          <w:szCs w:val="22"/>
+          <w:shd w:val="clear" w:color="auto" w:fill="FFFFFF"/>
+          <w:lang w:val="es-US"/>
+        </w:rPr>
+        <w:t>dividido .</w:t>
+      </w:r>
+      <w:proofErr w:type="gramEnd"/>
+      <w:r>
+        <w:rPr>
+          <w:rFonts w:ascii="Arial" w:hAnsi="Arial" w:cs="Arial"/>
+          <w:color w:val="000000"/>
+          <w:sz w:val="22"/>
+          <w:szCs w:val="22"/>
+          <w:shd w:val="clear" w:color="auto" w:fill="FFFFFF"/>
+          <w:lang w:val="es-US"/>
+        </w:rPr>
+        <w:t xml:space="preserve"> El intercambio de paquetes entre redes RIP se realiza cada 60 segundos.</w:t>
       </w:r>
     </w:p>
     <w:p>
@@ -3004,7 +3086,31 @@
           <w:shd w:val="clear" w:color="auto" w:fill="FFFFFF"/>
           <w:lang w:val="es-US"/>
         </w:rPr>
-        <w:t xml:space="preserve"> considera a un vecino como alcanzable y en funcionamiento. Cuando la retención de tiempo caduca, se informa a DUAL sobre el cambio en la topología.</w:t>
+        <w:t xml:space="preserve"> considera a un vecino como alcanzable y en funcionamiento. Cuando la retención de tiempo </w:t>
+      </w:r>
+      <w:proofErr w:type="gramStart"/>
+      <w:r>
+        <w:rPr>
+          <w:rFonts w:ascii="Arial" w:hAnsi="Arial" w:cs="Arial"/>
+          <w:color w:val="000000"/>
+          <w:sz w:val="22"/>
+          <w:szCs w:val="22"/>
+          <w:shd w:val="clear" w:color="auto" w:fill="FFFFFF"/>
+          <w:lang w:val="es-US"/>
+        </w:rPr>
+        <w:t>caduca,</w:t>
+      </w:r>
+      <w:proofErr w:type="gramEnd"/>
+      <w:r>
+        <w:rPr>
+          <w:rFonts w:ascii="Arial" w:hAnsi="Arial" w:cs="Arial"/>
+          <w:color w:val="000000"/>
+          <w:sz w:val="22"/>
+          <w:szCs w:val="22"/>
+          <w:shd w:val="clear" w:color="auto" w:fill="FFFFFF"/>
+          <w:lang w:val="es-US"/>
+        </w:rPr>
+        <w:t xml:space="preserve"> se informa a DUAL sobre el cambio en la topología.</w:t>
       </w:r>
     </w:p>
     <w:p>
@@ -4227,6 +4333,362 @@
     </w:p>
     <w:p>
       <w:pPr>
+        <w:rPr>
+          <w:rFonts w:ascii="Times New Roman" w:eastAsia="Times New Roman" w:hAnsi="Times New Roman" w:cs="Times New Roman"/>
+          <w:b/>
+          <w:bCs/>
+          <w:color w:val="000000"/>
+          <w:sz w:val="24"/>
+          <w:szCs w:val="24"/>
+          <w:shd w:val="clear" w:color="auto" w:fill="FFFFFF"/>
+          <w:lang w:val="es-SV"/>
+        </w:rPr>
+      </w:pPr>
+      <w:r>
+        <w:rPr>
+          <w:b/>
+          <w:bCs/>
+          <w:color w:val="000000"/>
+          <w:shd w:val="clear" w:color="auto" w:fill="FFFFFF"/>
+          <w:lang w:val="es-SV"/>
+        </w:rPr>
+        <w:br w:type="page"/>
+      </w:r>
+    </w:p>
+    <w:p>
+      <w:pPr>
+        <w:pStyle w:val="NormalWeb"/>
+        <w:spacing w:line="360" w:lineRule="auto"/>
+        <w:rPr>
+          <w:color w:val="000000"/>
+          <w:shd w:val="clear" w:color="auto" w:fill="FFFFFF"/>
+          <w:lang w:val="es-SV"/>
+        </w:rPr>
+      </w:pPr>
+      <w:r>
+        <w:rPr>
+          <w:b/>
+          <w:bCs/>
+          <w:color w:val="000000"/>
+          <w:shd w:val="clear" w:color="auto" w:fill="FFFFFF"/>
+          <w:lang w:val="es-SV"/>
+        </w:rPr>
+        <w:lastRenderedPageBreak/>
+        <w:t>Aplicaciones de los protocolos de enrutamiento</w:t>
+      </w:r>
+    </w:p>
+    <w:p>
+      <w:pPr>
+        <w:pStyle w:val="NormalWeb"/>
+        <w:spacing w:before="0" w:after="200" w:line="360" w:lineRule="auto"/>
+        <w:rPr>
+          <w:color w:val="000000"/>
+          <w:shd w:val="clear" w:color="auto" w:fill="FFFFFF"/>
+          <w:lang w:val="es-SV"/>
+        </w:rPr>
+      </w:pPr>
+      <w:r>
+        <w:rPr>
+          <w:color w:val="000000"/>
+          <w:shd w:val="clear" w:color="auto" w:fill="FFFFFF"/>
+          <w:lang w:val="es-SV"/>
+        </w:rPr>
+        <w:t>Los protocolos de enrutamiento se aplican en diversos contextos para garantizar la eficiente transmisión de datos a través de redes, desde redes empresariales hasta la internet global. Estos protocolos determinan la mejor ruta para que los paquetes de datos lleguen a su destino. </w:t>
+      </w:r>
+    </w:p>
+    <w:p>
+      <w:pPr>
+        <w:pStyle w:val="NormalWeb"/>
+        <w:spacing w:before="0" w:after="200" w:line="360" w:lineRule="auto"/>
+        <w:rPr>
+          <w:color w:val="000000"/>
+          <w:shd w:val="clear" w:color="auto" w:fill="FFFFFF"/>
+          <w:lang w:val="es-SV"/>
+        </w:rPr>
+      </w:pPr>
+      <w:r>
+        <w:rPr>
+          <w:color w:val="000000"/>
+          <w:shd w:val="clear" w:color="auto" w:fill="FFFFFF"/>
+          <w:lang w:val="es-SV"/>
+        </w:rPr>
+        <w:t>Aplicaciones principales de los protocolos de enrutamiento:</w:t>
+      </w:r>
+    </w:p>
+    <w:p>
+      <w:pPr>
+        <w:pStyle w:val="NormalWeb"/>
+        <w:numPr>
+          <w:ilvl w:val="0"/>
+          <w:numId w:val="28"/>
+        </w:numPr>
+        <w:spacing w:after="200" w:line="360" w:lineRule="auto"/>
+        <w:rPr>
+          <w:color w:val="000000"/>
+          <w:shd w:val="clear" w:color="auto" w:fill="FFFFFF"/>
+          <w:lang w:val="es-SV"/>
+        </w:rPr>
+      </w:pPr>
+      <w:r>
+        <w:rPr>
+          <w:color w:val="000000"/>
+          <w:shd w:val="clear" w:color="auto" w:fill="FFFFFF"/>
+          <w:lang w:val="es-SV"/>
+        </w:rPr>
+        <w:t>Redes empresariales: Facultan la conectividad entre diferentes departamentos y ubicaciones de una empresa. </w:t>
+      </w:r>
+    </w:p>
+    <w:p>
+      <w:pPr>
+        <w:pStyle w:val="NormalWeb"/>
+        <w:numPr>
+          <w:ilvl w:val="0"/>
+          <w:numId w:val="28"/>
+        </w:numPr>
+        <w:spacing w:after="200" w:line="360" w:lineRule="auto"/>
+        <w:rPr>
+          <w:color w:val="000000"/>
+          <w:shd w:val="clear" w:color="auto" w:fill="FFFFFF"/>
+          <w:lang w:val="es-SV"/>
+        </w:rPr>
+      </w:pPr>
+      <w:r>
+        <w:rPr>
+          <w:color w:val="000000"/>
+          <w:shd w:val="clear" w:color="auto" w:fill="FFFFFF"/>
+          <w:lang w:val="es-SV"/>
+        </w:rPr>
+        <w:t>Proveedores de servicios de Internet (ISP): Gestionan el tráfico de datos entre millones de usuarios y destinos. </w:t>
+      </w:r>
+    </w:p>
+    <w:p>
+      <w:pPr>
+        <w:pStyle w:val="NormalWeb"/>
+        <w:numPr>
+          <w:ilvl w:val="0"/>
+          <w:numId w:val="28"/>
+        </w:numPr>
+        <w:spacing w:after="200" w:line="360" w:lineRule="auto"/>
+        <w:rPr>
+          <w:color w:val="000000"/>
+          <w:shd w:val="clear" w:color="auto" w:fill="FFFFFF"/>
+          <w:lang w:val="es-SV"/>
+        </w:rPr>
+      </w:pPr>
+      <w:r>
+        <w:rPr>
+          <w:color w:val="000000"/>
+          <w:shd w:val="clear" w:color="auto" w:fill="FFFFFF"/>
+          <w:lang w:val="es-SV"/>
+        </w:rPr>
+        <w:t>Redes domésticas: Facilitan la comunicación entre dispositivos conectados en el hogar. </w:t>
+      </w:r>
+    </w:p>
+    <w:p>
+      <w:pPr>
+        <w:pStyle w:val="NormalWeb"/>
+        <w:numPr>
+          <w:ilvl w:val="0"/>
+          <w:numId w:val="28"/>
+        </w:numPr>
+        <w:spacing w:after="200" w:line="360" w:lineRule="auto"/>
+        <w:rPr>
+          <w:color w:val="000000"/>
+          <w:shd w:val="clear" w:color="auto" w:fill="FFFFFF"/>
+          <w:lang w:val="es-SV"/>
+        </w:rPr>
+      </w:pPr>
+      <w:r>
+        <w:rPr>
+          <w:color w:val="000000"/>
+          <w:shd w:val="clear" w:color="auto" w:fill="FFFFFF"/>
+          <w:lang w:val="es-SV"/>
+        </w:rPr>
+        <w:t>Internet global: Son la base para que los datos viajen a través de la red y lleguen al destino correcto. </w:t>
+      </w:r>
+    </w:p>
+    <w:p>
+      <w:pPr>
+        <w:pStyle w:val="NormalWeb"/>
+        <w:numPr>
+          <w:ilvl w:val="0"/>
+          <w:numId w:val="28"/>
+        </w:numPr>
+        <w:spacing w:after="200" w:line="360" w:lineRule="auto"/>
+        <w:rPr>
+          <w:color w:val="000000"/>
+          <w:shd w:val="clear" w:color="auto" w:fill="FFFFFF"/>
+          <w:lang w:val="es-SV"/>
+        </w:rPr>
+      </w:pPr>
+      <w:r>
+        <w:rPr>
+          <w:color w:val="000000"/>
+          <w:shd w:val="clear" w:color="auto" w:fill="FFFFFF"/>
+          <w:lang w:val="es-SV"/>
+        </w:rPr>
+        <w:t>Redes privadas virtuales (VPN): Permiten crear conexiones seguras y encriptadas entre redes remotas. </w:t>
+      </w:r>
+    </w:p>
+    <w:p>
+      <w:pPr>
+        <w:pStyle w:val="NormalWeb"/>
+        <w:numPr>
+          <w:ilvl w:val="0"/>
+          <w:numId w:val="28"/>
+        </w:numPr>
+        <w:spacing w:after="200" w:line="360" w:lineRule="auto"/>
+        <w:rPr>
+          <w:color w:val="000000"/>
+          <w:shd w:val="clear" w:color="auto" w:fill="FFFFFF"/>
+          <w:lang w:val="es-SV"/>
+        </w:rPr>
+      </w:pPr>
+      <w:r>
+        <w:rPr>
+          <w:color w:val="000000"/>
+          <w:shd w:val="clear" w:color="auto" w:fill="FFFFFF"/>
+          <w:lang w:val="es-SV"/>
+        </w:rPr>
+        <w:t>Equilibradores de carga: Distribuyen el tráfico de red entre múltiples servidores para mejorar la disponibilidad y rendimiento. </w:t>
+      </w:r>
+    </w:p>
+    <w:p>
+      <w:pPr>
+        <w:pStyle w:val="NormalWeb"/>
+        <w:spacing w:before="0" w:after="200" w:line="360" w:lineRule="auto"/>
+        <w:rPr>
+          <w:color w:val="000000"/>
+          <w:shd w:val="clear" w:color="auto" w:fill="FFFFFF"/>
+        </w:rPr>
+      </w:pPr>
+      <w:proofErr w:type="spellStart"/>
+      <w:r>
+        <w:rPr>
+          <w:color w:val="000000"/>
+          <w:shd w:val="clear" w:color="auto" w:fill="FFFFFF"/>
+        </w:rPr>
+        <w:t>Conceptos</w:t>
+      </w:r>
+      <w:proofErr w:type="spellEnd"/>
+      <w:r>
+        <w:rPr>
+          <w:color w:val="000000"/>
+          <w:shd w:val="clear" w:color="auto" w:fill="FFFFFF"/>
+        </w:rPr>
+        <w:t xml:space="preserve"> </w:t>
+      </w:r>
+      <w:proofErr w:type="spellStart"/>
+      <w:r>
+        <w:rPr>
+          <w:color w:val="000000"/>
+          <w:shd w:val="clear" w:color="auto" w:fill="FFFFFF"/>
+        </w:rPr>
+        <w:t>relacionados</w:t>
+      </w:r>
+      <w:proofErr w:type="spellEnd"/>
+      <w:r>
+        <w:rPr>
+          <w:color w:val="000000"/>
+          <w:shd w:val="clear" w:color="auto" w:fill="FFFFFF"/>
+        </w:rPr>
+        <w:t>:</w:t>
+      </w:r>
+    </w:p>
+    <w:p>
+      <w:pPr>
+        <w:pStyle w:val="NormalWeb"/>
+        <w:numPr>
+          <w:ilvl w:val="0"/>
+          <w:numId w:val="29"/>
+        </w:numPr>
+        <w:spacing w:after="200" w:line="360" w:lineRule="auto"/>
+        <w:rPr>
+          <w:color w:val="000000"/>
+          <w:shd w:val="clear" w:color="auto" w:fill="FFFFFF"/>
+          <w:lang w:val="es-SV"/>
+        </w:rPr>
+      </w:pPr>
+      <w:r>
+        <w:rPr>
+          <w:color w:val="000000"/>
+          <w:shd w:val="clear" w:color="auto" w:fill="FFFFFF"/>
+          <w:lang w:val="es-SV"/>
+        </w:rPr>
+        <w:t>Enrutamiento dinámico: El protocolo de enrutamiento ajusta automáticamente las rutas de red en función de las condiciones de la red. </w:t>
+      </w:r>
+    </w:p>
+    <w:p>
+      <w:pPr>
+        <w:pStyle w:val="NormalWeb"/>
+        <w:numPr>
+          <w:ilvl w:val="0"/>
+          <w:numId w:val="30"/>
+        </w:numPr>
+        <w:spacing w:after="200" w:line="360" w:lineRule="auto"/>
+        <w:rPr>
+          <w:color w:val="000000"/>
+          <w:shd w:val="clear" w:color="auto" w:fill="FFFFFF"/>
+          <w:lang w:val="es-SV"/>
+        </w:rPr>
+      </w:pPr>
+      <w:r>
+        <w:rPr>
+          <w:color w:val="000000"/>
+          <w:shd w:val="clear" w:color="auto" w:fill="FFFFFF"/>
+          <w:lang w:val="es-SV"/>
+        </w:rPr>
+        <w:t>Enrutamiento estático: El enrutamiento se configura manualmente y no se ajusta automáticamente. </w:t>
+      </w:r>
+    </w:p>
+    <w:p>
+      <w:pPr>
+        <w:pStyle w:val="NormalWeb"/>
+        <w:numPr>
+          <w:ilvl w:val="0"/>
+          <w:numId w:val="31"/>
+        </w:numPr>
+        <w:spacing w:after="200" w:line="360" w:lineRule="auto"/>
+        <w:rPr>
+          <w:color w:val="000000"/>
+          <w:shd w:val="clear" w:color="auto" w:fill="FFFFFF"/>
+          <w:lang w:val="es-SV"/>
+        </w:rPr>
+      </w:pPr>
+      <w:r>
+        <w:rPr>
+          <w:color w:val="000000"/>
+          <w:shd w:val="clear" w:color="auto" w:fill="FFFFFF"/>
+          <w:lang w:val="es-SV"/>
+        </w:rPr>
+        <w:t>Redistribución de protocolos de enrutamiento: Permite que diferentes protocolos de enrutamiento intercambien información y rutas. </w:t>
+      </w:r>
+    </w:p>
+    <w:p>
+      <w:pPr>
+        <w:pStyle w:val="NormalWeb"/>
+        <w:numPr>
+          <w:ilvl w:val="0"/>
+          <w:numId w:val="32"/>
+        </w:numPr>
+        <w:spacing w:after="200" w:line="360" w:lineRule="auto"/>
+        <w:rPr>
+          <w:color w:val="000000"/>
+          <w:shd w:val="clear" w:color="auto" w:fill="FFFFFF"/>
+          <w:lang w:val="es-SV"/>
+        </w:rPr>
+      </w:pPr>
+      <w:r>
+        <w:rPr>
+          <w:color w:val="000000"/>
+          <w:shd w:val="clear" w:color="auto" w:fill="FFFFFF"/>
+          <w:lang w:val="es-SV"/>
+        </w:rPr>
+        <w:t>Enrutamiento basado en aplicaciones: El enrutamiento se basa en las características de la aplicación para determinar la ruta.</w:t>
+      </w:r>
+    </w:p>
+    <w:p>
+      <w:pPr>
         <w:pStyle w:val="NormalWeb"/>
         <w:spacing w:before="0" w:beforeAutospacing="0" w:after="200" w:afterAutospacing="0" w:line="360" w:lineRule="auto"/>
         <w:jc w:val="both"/>
@@ -4264,6 +4726,7 @@
           <w:szCs w:val="22"/>
           <w:shd w:val="clear" w:color="auto" w:fill="FFFFFF"/>
         </w:rPr>
+        <w:lastRenderedPageBreak/>
         <w:t>Análisis</w:t>
       </w:r>
       <w:proofErr w:type="spellEnd"/>
@@ -4620,7 +5083,6 @@
                 <w:szCs w:val="22"/>
                 <w:shd w:val="clear" w:color="auto" w:fill="FFFFFF"/>
               </w:rPr>
-              <w:lastRenderedPageBreak/>
               <w:t>OSPF</w:t>
             </w:r>
           </w:p>
@@ -5053,6 +5515,7 @@
                 <w:shd w:val="clear" w:color="auto" w:fill="FFFFFF"/>
                 <w:lang w:val="es-US"/>
               </w:rPr>
+              <w:lastRenderedPageBreak/>
               <w:t>BGP está diseñado específicamente para el enrutamiento entre sistemas autónomos (AS), lo que permite la comunicación y el enrutamiento entre diferentes redes y dominios en Internet.</w:t>
             </w:r>
           </w:p>
@@ -5272,7 +5735,6 @@
                 <w:szCs w:val="22"/>
                 <w:shd w:val="clear" w:color="auto" w:fill="FFFFFF"/>
               </w:rPr>
-              <w:lastRenderedPageBreak/>
               <w:t>RIP</w:t>
             </w:r>
           </w:p>
@@ -5681,6 +6143,7 @@
                 <w:shd w:val="clear" w:color="auto" w:fill="FFFFFF"/>
                 <w:lang w:val="es-US"/>
               </w:rPr>
+              <w:lastRenderedPageBreak/>
               <w:t>No se adapta tan bien como OSPF a redes jerárquicas muy grandes. EIGRP no tiene un concepto nativo de áreas, lo que puede dificultar el diseño modular de redes muy extensas.</w:t>
             </w:r>
           </w:p>
@@ -5756,6 +6219,7 @@
                 <w:szCs w:val="22"/>
                 <w:shd w:val="clear" w:color="auto" w:fill="FFFFFF"/>
               </w:rPr>
+              <w:lastRenderedPageBreak/>
               <w:t>BGP</w:t>
             </w:r>
           </w:p>
@@ -5826,19 +6290,7 @@
                 <w:shd w:val="clear" w:color="auto" w:fill="FFFFFF"/>
                 <w:lang w:val="es-US"/>
               </w:rPr>
-              <w:t xml:space="preserve">Si bien la convergencia lenta puede ser ventajosa para la estabilidad, también puede ser una desventaja en escenarios donde se requieren </w:t>
-            </w:r>
-            <w:r>
-              <w:rPr>
-                <w:rFonts w:ascii="Arial" w:hAnsi="Arial" w:cs="Arial"/>
-                <w:color w:val="000000"/>
-                <w:sz w:val="22"/>
-                <w:szCs w:val="22"/>
-                <w:shd w:val="clear" w:color="auto" w:fill="FFFFFF"/>
-                <w:lang w:val="es-US"/>
-              </w:rPr>
-              <w:lastRenderedPageBreak/>
-              <w:t>cambios rápidos en el enrutamiento. El mecanismo de convergencia lenta de BGP puede generar tiempos de convergencia más largos en comparación con los protocolos de puerta de enlace interior (IGP) como OSPF o EIGRP.</w:t>
+              <w:t>Si bien la convergencia lenta puede ser ventajosa para la estabilidad, también puede ser una desventaja en escenarios donde se requieren cambios rápidos en el enrutamiento. El mecanismo de convergencia lenta de BGP puede generar tiempos de convergencia más largos en comparación con los protocolos de puerta de enlace interior (IGP) como OSPF o EIGRP.</w:t>
             </w:r>
           </w:p>
           <w:p>
@@ -6300,6 +6752,7 @@
                 <w:shd w:val="clear" w:color="auto" w:fill="FFFFFF"/>
                 <w:lang w:val="es-US"/>
               </w:rPr>
+              <w:lastRenderedPageBreak/>
               <w:t>Ambientes heterogéneos (</w:t>
             </w:r>
             <w:proofErr w:type="spellStart"/>
@@ -6399,6 +6852,7 @@
                 <w:szCs w:val="22"/>
                 <w:shd w:val="clear" w:color="auto" w:fill="FFFFFF"/>
               </w:rPr>
+              <w:lastRenderedPageBreak/>
               <w:t>EIGRP</w:t>
             </w:r>
           </w:p>
@@ -6817,7 +7271,6 @@
           <w:szCs w:val="22"/>
           <w:lang w:val="es-US"/>
         </w:rPr>
-        <w:lastRenderedPageBreak/>
         <w:t>El estudio comparativo de los protocolos de enrutamiento RIP, OSPF, EIGRP y BGP demuestra que cada uno responde a necesidades específicas dentro de las redes de comunicación modernas. RIP, con su simplicidad y bajo consumo de recursos, es útil en redes pequeñas o educativas, pero su lentitud de convergencia y limitación en el número de saltos lo hacen ineficiente en entornos complejos. OSPF, por otro lado, ofrece una mayor escalabilidad y velocidad de convergencia, ideal para grandes redes empresariales, aunque requiere mayor conocimiento técnico y recursos.</w:t>
       </w:r>
     </w:p>
@@ -6838,7 +7291,29 @@
           <w:szCs w:val="22"/>
           <w:lang w:val="es-US"/>
         </w:rPr>
-        <w:t>EIGRP representa un equilibrio entre rendimiento y facilidad de implementación en redes medianas, especialmente en entornos Cisco, pero su naturaleza parcialmente propietaria y limitaciones en escalabilidad jerárquica son aspectos a considerar. Finalmente, BGP se posiciona como la columna vertebral del enrutamiento global de Internet, destacando por su robustez, control de políticas y escalabilidad, a costa de una mayor complejidad y una convergencia más lenta.</w:t>
+        <w:t xml:space="preserve">EIGRP representa un equilibrio entre rendimiento y facilidad de implementación en redes medianas, especialmente en entornos Cisco, pero su naturaleza parcialmente propietaria y limitaciones en escalabilidad jerárquica son </w:t>
+      </w:r>
+      <w:proofErr w:type="gramStart"/>
+      <w:r>
+        <w:rPr>
+          <w:rFonts w:ascii="Arial" w:hAnsi="Arial" w:cs="Arial"/>
+          <w:color w:val="000000"/>
+          <w:sz w:val="22"/>
+          <w:szCs w:val="22"/>
+          <w:lang w:val="es-US"/>
+        </w:rPr>
+        <w:t>aspectos a considerar</w:t>
+      </w:r>
+      <w:proofErr w:type="gramEnd"/>
+      <w:r>
+        <w:rPr>
+          <w:rFonts w:ascii="Arial" w:hAnsi="Arial" w:cs="Arial"/>
+          <w:color w:val="000000"/>
+          <w:sz w:val="22"/>
+          <w:szCs w:val="22"/>
+          <w:lang w:val="es-US"/>
+        </w:rPr>
+        <w:t>. Finalmente, BGP se posiciona como la columna vertebral del enrutamiento global de Internet, destacando por su robustez, control de políticas y escalabilidad, a costa de una mayor complejidad y una convergencia más lenta.</w:t>
       </w:r>
     </w:p>
     <w:p>
@@ -6905,6 +7380,7 @@
           <w:szCs w:val="22"/>
           <w:lang w:val="es-US"/>
         </w:rPr>
+        <w:lastRenderedPageBreak/>
         <w:t>Recomendaciones</w:t>
       </w:r>
     </w:p>
@@ -7052,7 +7528,6 @@
               </w:rPr>
             </w:rPrChange>
           </w:rPr>
-          <w:lastRenderedPageBreak/>
           <w:t xml:space="preserve">Brush, K. (2025, 6 mayo). </w:t>
         </w:r>
         <w:r>
@@ -8240,6 +8715,7 @@
               </w:rPr>
             </w:rPrChange>
           </w:rPr>
+          <w:lastRenderedPageBreak/>
           <w:fldChar w:fldCharType="begin"/>
         </w:r>
         <w:r>
@@ -8393,7 +8869,47 @@
               </w:rPr>
             </w:rPrChange>
           </w:rPr>
-          <w:t>Características y Funciones de OSPF » CCNA desde Cero</w:t>
+          <w:t xml:space="preserve">Características y Funciones de </w:t>
+        </w:r>
+        <w:proofErr w:type="gramStart"/>
+        <w:r>
+          <w:rPr>
+            <w:rFonts w:ascii="Arial" w:hAnsi="Arial" w:cs="Arial"/>
+            <w:i/>
+            <w:iCs/>
+            <w:color w:val="000000" w:themeColor="text1"/>
+            <w:sz w:val="22"/>
+            <w:szCs w:val="22"/>
+            <w:lang w:val="es-US"/>
+            <w:rPrChange w:id="123" w:author="Francisco Ruano" w:date="2025-05-22T19:59:00Z" w16du:dateUtc="2025-05-23T01:59:00Z">
+              <w:rPr>
+                <w:i/>
+                <w:iCs/>
+                <w:color w:val="000000"/>
+              </w:rPr>
+            </w:rPrChange>
+          </w:rPr>
+          <w:t>OSPF »</w:t>
+        </w:r>
+        <w:proofErr w:type="gramEnd"/>
+        <w:r>
+          <w:rPr>
+            <w:rFonts w:ascii="Arial" w:hAnsi="Arial" w:cs="Arial"/>
+            <w:i/>
+            <w:iCs/>
+            <w:color w:val="000000" w:themeColor="text1"/>
+            <w:sz w:val="22"/>
+            <w:szCs w:val="22"/>
+            <w:lang w:val="es-US"/>
+            <w:rPrChange w:id="124" w:author="Francisco Ruano" w:date="2025-05-22T19:59:00Z" w16du:dateUtc="2025-05-23T01:59:00Z">
+              <w:rPr>
+                <w:i/>
+                <w:iCs/>
+                <w:color w:val="000000"/>
+              </w:rPr>
+            </w:rPrChange>
+          </w:rPr>
+          <w:t xml:space="preserve"> CCNA desde Cero</w:t>
         </w:r>
         <w:r>
           <w:rPr>
@@ -8402,7 +8918,7 @@
             <w:sz w:val="22"/>
             <w:szCs w:val="22"/>
             <w:lang w:val="es-US"/>
-            <w:rPrChange w:id="123" w:author="Francisco Ruano" w:date="2025-05-22T19:59:00Z" w16du:dateUtc="2025-05-23T01:59:00Z">
+            <w:rPrChange w:id="125" w:author="Francisco Ruano" w:date="2025-05-22T19:59:00Z" w16du:dateUtc="2025-05-23T01:59:00Z">
               <w:rPr>
                 <w:color w:val="000000"/>
               </w:rPr>
@@ -8416,7 +8932,7 @@
             <w:color w:val="000000" w:themeColor="text1"/>
             <w:sz w:val="22"/>
             <w:szCs w:val="22"/>
-            <w:rPrChange w:id="124" w:author="Francisco Ruano" w:date="2025-05-22T19:59:00Z" w16du:dateUtc="2025-05-23T01:59:00Z">
+            <w:rPrChange w:id="126" w:author="Francisco Ruano" w:date="2025-05-22T19:59:00Z" w16du:dateUtc="2025-05-23T01:59:00Z">
               <w:rPr>
                 <w:color w:val="000000"/>
               </w:rPr>
@@ -8431,7 +8947,7 @@
             <w:color w:val="000000" w:themeColor="text1"/>
             <w:sz w:val="22"/>
             <w:szCs w:val="22"/>
-            <w:rPrChange w:id="125" w:author="Francisco Ruano" w:date="2025-05-22T19:59:00Z" w16du:dateUtc="2025-05-23T01:59:00Z">
+            <w:rPrChange w:id="127" w:author="Francisco Ruano" w:date="2025-05-22T19:59:00Z" w16du:dateUtc="2025-05-23T01:59:00Z">
               <w:rPr>
                 <w:color w:val="000000"/>
               </w:rPr>
@@ -8446,7 +8962,7 @@
             <w:color w:val="000000" w:themeColor="text1"/>
             <w:sz w:val="22"/>
             <w:szCs w:val="22"/>
-            <w:rPrChange w:id="126" w:author="Francisco Ruano" w:date="2025-05-22T19:59:00Z" w16du:dateUtc="2025-05-23T01:59:00Z">
+            <w:rPrChange w:id="128" w:author="Francisco Ruano" w:date="2025-05-22T19:59:00Z" w16du:dateUtc="2025-05-23T01:59:00Z">
               <w:rPr>
                 <w:color w:val="000000"/>
               </w:rPr>
@@ -8460,7 +8976,7 @@
             <w:color w:val="000000" w:themeColor="text1"/>
             <w:sz w:val="22"/>
             <w:szCs w:val="22"/>
-            <w:rPrChange w:id="127" w:author="Francisco Ruano" w:date="2025-05-22T19:59:00Z" w16du:dateUtc="2025-05-23T01:59:00Z">
+            <w:rPrChange w:id="129" w:author="Francisco Ruano" w:date="2025-05-22T19:59:00Z" w16du:dateUtc="2025-05-23T01:59:00Z">
               <w:rPr>
                 <w:color w:val="000000"/>
               </w:rPr>
@@ -8474,7 +8990,7 @@
             <w:color w:val="000000" w:themeColor="text1"/>
             <w:sz w:val="22"/>
             <w:szCs w:val="22"/>
-            <w:rPrChange w:id="128" w:author="Francisco Ruano" w:date="2025-05-22T19:59:00Z" w16du:dateUtc="2025-05-23T01:59:00Z">
+            <w:rPrChange w:id="130" w:author="Francisco Ruano" w:date="2025-05-22T19:59:00Z" w16du:dateUtc="2025-05-23T01:59:00Z">
               <w:rPr>
                 <w:color w:val="000000"/>
               </w:rPr>
@@ -8488,7 +9004,7 @@
             <w:color w:val="000000" w:themeColor="text1"/>
             <w:sz w:val="22"/>
             <w:szCs w:val="22"/>
-            <w:rPrChange w:id="129" w:author="Francisco Ruano" w:date="2025-05-22T19:59:00Z" w16du:dateUtc="2025-05-23T01:59:00Z">
+            <w:rPrChange w:id="131" w:author="Francisco Ruano" w:date="2025-05-22T19:59:00Z" w16du:dateUtc="2025-05-23T01:59:00Z">
               <w:rPr>
                 <w:rFonts w:ascii="Arial" w:hAnsi="Arial" w:cs="Arial"/>
                 <w:color w:val="000000" w:themeColor="text1"/>
@@ -8504,7 +9020,7 @@
             <w:color w:val="000000" w:themeColor="text1"/>
             <w:sz w:val="22"/>
             <w:szCs w:val="22"/>
-            <w:rPrChange w:id="130" w:author="Francisco Ruano" w:date="2025-05-22T19:59:00Z" w16du:dateUtc="2025-05-23T01:59:00Z">
+            <w:rPrChange w:id="132" w:author="Francisco Ruano" w:date="2025-05-22T19:59:00Z" w16du:dateUtc="2025-05-23T01:59:00Z">
               <w:rPr>
                 <w:color w:val="000000"/>
                 <w:lang w:val="es-US"/>
@@ -8520,7 +9036,7 @@
             <w:color w:val="000000" w:themeColor="text1"/>
             <w:sz w:val="22"/>
             <w:szCs w:val="22"/>
-            <w:rPrChange w:id="131" w:author="Francisco Ruano" w:date="2025-05-22T19:59:00Z" w16du:dateUtc="2025-05-23T01:59:00Z">
+            <w:rPrChange w:id="133" w:author="Francisco Ruano" w:date="2025-05-22T19:59:00Z" w16du:dateUtc="2025-05-23T01:59:00Z">
               <w:rPr>
                 <w:rStyle w:val="Hyperlink"/>
               </w:rPr>
@@ -8529,7 +9045,7 @@
           <w:t>https://ccnadesdecero.es/caracteristicas-funciones-ospf/</w:t>
         </w:r>
       </w:ins>
-      <w:ins w:id="132" w:author="Francisco Ruano" w:date="2025-05-22T19:59:00Z" w16du:dateUtc="2025-05-23T01:59:00Z">
+      <w:ins w:id="134" w:author="Francisco Ruano" w:date="2025-05-22T19:59:00Z" w16du:dateUtc="2025-05-23T01:59:00Z">
         <w:r>
           <w:rPr>
             <w:rFonts w:ascii="Arial" w:hAnsi="Arial" w:cs="Arial"/>
@@ -8537,7 +9053,7 @@
             <w:sz w:val="22"/>
             <w:szCs w:val="22"/>
             <w:lang w:val="es-US"/>
-            <w:rPrChange w:id="133" w:author="Francisco Ruano" w:date="2025-05-22T19:59:00Z" w16du:dateUtc="2025-05-23T01:59:00Z">
+            <w:rPrChange w:id="135" w:author="Francisco Ruano" w:date="2025-05-22T19:59:00Z" w16du:dateUtc="2025-05-23T01:59:00Z">
               <w:rPr>
                 <w:color w:val="000000"/>
                 <w:lang w:val="es-US"/>
@@ -8564,7 +9080,7 @@
           <w:szCs w:val="22"/>
         </w:rPr>
       </w:pPr>
-      <w:ins w:id="134" w:author="Francisco Ruano" w:date="2025-05-22T19:59:00Z">
+      <w:ins w:id="136" w:author="Francisco Ruano" w:date="2025-05-22T19:59:00Z">
         <w:r>
           <w:rPr>
             <w:rFonts w:ascii="Arial" w:hAnsi="Arial" w:cs="Arial"/>
@@ -8573,7 +9089,7 @@
             <w:color w:val="000000" w:themeColor="text1"/>
             <w:sz w:val="22"/>
             <w:szCs w:val="22"/>
-            <w:rPrChange w:id="135" w:author="Francisco Ruano" w:date="2025-05-22T19:59:00Z" w16du:dateUtc="2025-05-23T01:59:00Z">
+            <w:rPrChange w:id="137" w:author="Francisco Ruano" w:date="2025-05-22T19:59:00Z" w16du:dateUtc="2025-05-23T01:59:00Z">
               <w:rPr>
                 <w:i/>
                 <w:iCs/>
@@ -8589,7 +9105,7 @@
             <w:color w:val="000000" w:themeColor="text1"/>
             <w:sz w:val="22"/>
             <w:szCs w:val="22"/>
-            <w:rPrChange w:id="136" w:author="Francisco Ruano" w:date="2025-05-22T19:59:00Z" w16du:dateUtc="2025-05-23T01:59:00Z">
+            <w:rPrChange w:id="138" w:author="Francisco Ruano" w:date="2025-05-22T19:59:00Z" w16du:dateUtc="2025-05-23T01:59:00Z">
               <w:rPr>
                 <w:color w:val="000000"/>
               </w:rPr>
@@ -8603,7 +9119,7 @@
             <w:color w:val="000000" w:themeColor="text1"/>
             <w:sz w:val="22"/>
             <w:szCs w:val="22"/>
-            <w:rPrChange w:id="137" w:author="Francisco Ruano" w:date="2025-05-22T19:59:00Z" w16du:dateUtc="2025-05-23T01:59:00Z">
+            <w:rPrChange w:id="139" w:author="Francisco Ruano" w:date="2025-05-22T19:59:00Z" w16du:dateUtc="2025-05-23T01:59:00Z">
               <w:rPr>
                 <w:color w:val="000000"/>
               </w:rPr>
@@ -8617,7 +9133,7 @@
             <w:color w:val="000000" w:themeColor="text1"/>
             <w:sz w:val="22"/>
             <w:szCs w:val="22"/>
-            <w:rPrChange w:id="138" w:author="Francisco Ruano" w:date="2025-05-22T19:59:00Z" w16du:dateUtc="2025-05-23T01:59:00Z">
+            <w:rPrChange w:id="140" w:author="Francisco Ruano" w:date="2025-05-22T19:59:00Z" w16du:dateUtc="2025-05-23T01:59:00Z">
               <w:rPr>
                 <w:color w:val="000000"/>
               </w:rPr>
@@ -8631,7 +9147,7 @@
             <w:color w:val="000000" w:themeColor="text1"/>
             <w:sz w:val="22"/>
             <w:szCs w:val="22"/>
-            <w:rPrChange w:id="139" w:author="Francisco Ruano" w:date="2025-05-22T19:59:00Z" w16du:dateUtc="2025-05-23T01:59:00Z">
+            <w:rPrChange w:id="141" w:author="Francisco Ruano" w:date="2025-05-22T19:59:00Z" w16du:dateUtc="2025-05-23T01:59:00Z">
               <w:rPr>
                 <w:rFonts w:ascii="Arial" w:hAnsi="Arial" w:cs="Arial"/>
                 <w:color w:val="000000" w:themeColor="text1"/>
@@ -8647,7 +9163,7 @@
             <w:color w:val="000000" w:themeColor="text1"/>
             <w:sz w:val="22"/>
             <w:szCs w:val="22"/>
-            <w:rPrChange w:id="140" w:author="Francisco Ruano" w:date="2025-05-22T19:59:00Z" w16du:dateUtc="2025-05-23T01:59:00Z">
+            <w:rPrChange w:id="142" w:author="Francisco Ruano" w:date="2025-05-22T19:59:00Z" w16du:dateUtc="2025-05-23T01:59:00Z">
               <w:rPr>
                 <w:color w:val="000000"/>
                 <w:lang w:val="es-US"/>
@@ -8663,7 +9179,7 @@
             <w:color w:val="000000" w:themeColor="text1"/>
             <w:sz w:val="22"/>
             <w:szCs w:val="22"/>
-            <w:rPrChange w:id="141" w:author="Francisco Ruano" w:date="2025-05-22T19:59:00Z" w16du:dateUtc="2025-05-23T01:59:00Z">
+            <w:rPrChange w:id="143" w:author="Francisco Ruano" w:date="2025-05-22T19:59:00Z" w16du:dateUtc="2025-05-23T01:59:00Z">
               <w:rPr>
                 <w:rStyle w:val="Hyperlink"/>
               </w:rPr>
@@ -8672,7 +9188,7 @@
           <w:t>https://learningnetwork.cisco.com/s/question/0D53i00000KszvdCAB/routing-tcpip-vol-1-2</w:t>
         </w:r>
       </w:ins>
-      <w:ins w:id="142" w:author="Francisco Ruano" w:date="2025-05-22T19:59:00Z" w16du:dateUtc="2025-05-23T01:59:00Z">
+      <w:ins w:id="144" w:author="Francisco Ruano" w:date="2025-05-22T19:59:00Z" w16du:dateUtc="2025-05-23T01:59:00Z">
         <w:r>
           <w:rPr>
             <w:rFonts w:ascii="Arial" w:hAnsi="Arial" w:cs="Arial"/>
@@ -8680,7 +9196,7 @@
             <w:sz w:val="22"/>
             <w:szCs w:val="22"/>
             <w:lang w:val="es-US"/>
-            <w:rPrChange w:id="143" w:author="Francisco Ruano" w:date="2025-05-22T19:59:00Z" w16du:dateUtc="2025-05-23T01:59:00Z">
+            <w:rPrChange w:id="145" w:author="Francisco Ruano" w:date="2025-05-22T19:59:00Z" w16du:dateUtc="2025-05-23T01:59:00Z">
               <w:rPr>
                 <w:color w:val="000000"/>
                 <w:lang w:val="es-US"/>
@@ -8701,7 +9217,7 @@
           <w:color w:val="000000" w:themeColor="text1"/>
           <w:sz w:val="22"/>
           <w:szCs w:val="22"/>
-          <w:rPrChange w:id="144" w:author="Francisco Ruano" w:date="2025-05-22T19:59:00Z" w16du:dateUtc="2025-05-23T01:59:00Z">
+          <w:rPrChange w:id="146" w:author="Francisco Ruano" w:date="2025-05-22T19:59:00Z" w16du:dateUtc="2025-05-23T01:59:00Z">
             <w:rPr>
               <w:rFonts w:ascii="Arial" w:hAnsi="Arial" w:cs="Arial"/>
               <w:color w:val="000000"/>
@@ -9584,6 +10100,155 @@
     </w:lvl>
   </w:abstractNum>
   <w:abstractNum w:abstractNumId="6" w15:restartNumberingAfterBreak="0">
+    <w:nsid w:val="127D048C"/>
+    <w:multiLevelType w:val="multilevel"/>
+    <w:tmpl w:val="21D8BBF6"/>
+    <w:lvl w:ilvl="0">
+      <w:start w:val="1"/>
+      <w:numFmt w:val="bullet"/>
+      <w:lvlText w:val=""/>
+      <w:lvlJc w:val="left"/>
+      <w:pPr>
+        <w:tabs>
+          <w:tab w:val="num" w:pos="720"/>
+        </w:tabs>
+        <w:ind w:left="720" w:hanging="360"/>
+      </w:pPr>
+      <w:rPr>
+        <w:rFonts w:ascii="Symbol" w:hAnsi="Symbol" w:hint="default"/>
+        <w:sz w:val="20"/>
+      </w:rPr>
+    </w:lvl>
+    <w:lvl w:ilvl="1" w:tentative="1">
+      <w:start w:val="1"/>
+      <w:numFmt w:val="bullet"/>
+      <w:lvlText w:val="o"/>
+      <w:lvlJc w:val="left"/>
+      <w:pPr>
+        <w:tabs>
+          <w:tab w:val="num" w:pos="1440"/>
+        </w:tabs>
+        <w:ind w:left="1440" w:hanging="360"/>
+      </w:pPr>
+      <w:rPr>
+        <w:rFonts w:ascii="Courier New" w:hAnsi="Courier New" w:hint="default"/>
+        <w:sz w:val="20"/>
+      </w:rPr>
+    </w:lvl>
+    <w:lvl w:ilvl="2" w:tentative="1">
+      <w:start w:val="1"/>
+      <w:numFmt w:val="bullet"/>
+      <w:lvlText w:val=""/>
+      <w:lvlJc w:val="left"/>
+      <w:pPr>
+        <w:tabs>
+          <w:tab w:val="num" w:pos="2160"/>
+        </w:tabs>
+        <w:ind w:left="2160" w:hanging="360"/>
+      </w:pPr>
+      <w:rPr>
+        <w:rFonts w:ascii="Wingdings" w:hAnsi="Wingdings" w:hint="default"/>
+        <w:sz w:val="20"/>
+      </w:rPr>
+    </w:lvl>
+    <w:lvl w:ilvl="3" w:tentative="1">
+      <w:start w:val="1"/>
+      <w:numFmt w:val="bullet"/>
+      <w:lvlText w:val=""/>
+      <w:lvlJc w:val="left"/>
+      <w:pPr>
+        <w:tabs>
+          <w:tab w:val="num" w:pos="2880"/>
+        </w:tabs>
+        <w:ind w:left="2880" w:hanging="360"/>
+      </w:pPr>
+      <w:rPr>
+        <w:rFonts w:ascii="Wingdings" w:hAnsi="Wingdings" w:hint="default"/>
+        <w:sz w:val="20"/>
+      </w:rPr>
+    </w:lvl>
+    <w:lvl w:ilvl="4" w:tentative="1">
+      <w:start w:val="1"/>
+      <w:numFmt w:val="bullet"/>
+      <w:lvlText w:val=""/>
+      <w:lvlJc w:val="left"/>
+      <w:pPr>
+        <w:tabs>
+          <w:tab w:val="num" w:pos="3600"/>
+        </w:tabs>
+        <w:ind w:left="3600" w:hanging="360"/>
+      </w:pPr>
+      <w:rPr>
+        <w:rFonts w:ascii="Wingdings" w:hAnsi="Wingdings" w:hint="default"/>
+        <w:sz w:val="20"/>
+      </w:rPr>
+    </w:lvl>
+    <w:lvl w:ilvl="5" w:tentative="1">
+      <w:start w:val="1"/>
+      <w:numFmt w:val="bullet"/>
+      <w:lvlText w:val=""/>
+      <w:lvlJc w:val="left"/>
+      <w:pPr>
+        <w:tabs>
+          <w:tab w:val="num" w:pos="4320"/>
+        </w:tabs>
+        <w:ind w:left="4320" w:hanging="360"/>
+      </w:pPr>
+      <w:rPr>
+        <w:rFonts w:ascii="Wingdings" w:hAnsi="Wingdings" w:hint="default"/>
+        <w:sz w:val="20"/>
+      </w:rPr>
+    </w:lvl>
+    <w:lvl w:ilvl="6" w:tentative="1">
+      <w:start w:val="1"/>
+      <w:numFmt w:val="bullet"/>
+      <w:lvlText w:val=""/>
+      <w:lvlJc w:val="left"/>
+      <w:pPr>
+        <w:tabs>
+          <w:tab w:val="num" w:pos="5040"/>
+        </w:tabs>
+        <w:ind w:left="5040" w:hanging="360"/>
+      </w:pPr>
+      <w:rPr>
+        <w:rFonts w:ascii="Wingdings" w:hAnsi="Wingdings" w:hint="default"/>
+        <w:sz w:val="20"/>
+      </w:rPr>
+    </w:lvl>
+    <w:lvl w:ilvl="7" w:tentative="1">
+      <w:start w:val="1"/>
+      <w:numFmt w:val="bullet"/>
+      <w:lvlText w:val=""/>
+      <w:lvlJc w:val="left"/>
+      <w:pPr>
+        <w:tabs>
+          <w:tab w:val="num" w:pos="5760"/>
+        </w:tabs>
+        <w:ind w:left="5760" w:hanging="360"/>
+      </w:pPr>
+      <w:rPr>
+        <w:rFonts w:ascii="Wingdings" w:hAnsi="Wingdings" w:hint="default"/>
+        <w:sz w:val="20"/>
+      </w:rPr>
+    </w:lvl>
+    <w:lvl w:ilvl="8" w:tentative="1">
+      <w:start w:val="1"/>
+      <w:numFmt w:val="bullet"/>
+      <w:lvlText w:val=""/>
+      <w:lvlJc w:val="left"/>
+      <w:pPr>
+        <w:tabs>
+          <w:tab w:val="num" w:pos="6480"/>
+        </w:tabs>
+        <w:ind w:left="6480" w:hanging="360"/>
+      </w:pPr>
+      <w:rPr>
+        <w:rFonts w:ascii="Wingdings" w:hAnsi="Wingdings" w:hint="default"/>
+        <w:sz w:val="20"/>
+      </w:rPr>
+    </w:lvl>
+  </w:abstractNum>
+  <w:abstractNum w:abstractNumId="7" w15:restartNumberingAfterBreak="0">
     <w:nsid w:val="1374730F"/>
     <w:multiLevelType w:val="multilevel"/>
     <w:tmpl w:val="D0DE6D32"/>
@@ -9732,7 +10397,7 @@
       </w:rPr>
     </w:lvl>
   </w:abstractNum>
-  <w:abstractNum w:abstractNumId="7" w15:restartNumberingAfterBreak="0">
+  <w:abstractNum w:abstractNumId="8" w15:restartNumberingAfterBreak="0">
     <w:nsid w:val="13C108AC"/>
     <w:multiLevelType w:val="multilevel"/>
     <w:tmpl w:val="A190988A"/>
@@ -9881,7 +10546,156 @@
       </w:rPr>
     </w:lvl>
   </w:abstractNum>
-  <w:abstractNum w:abstractNumId="8" w15:restartNumberingAfterBreak="0">
+  <w:abstractNum w:abstractNumId="9" w15:restartNumberingAfterBreak="0">
+    <w:nsid w:val="146933FF"/>
+    <w:multiLevelType w:val="multilevel"/>
+    <w:tmpl w:val="127A2BA6"/>
+    <w:lvl w:ilvl="0">
+      <w:start w:val="1"/>
+      <w:numFmt w:val="bullet"/>
+      <w:lvlText w:val=""/>
+      <w:lvlJc w:val="left"/>
+      <w:pPr>
+        <w:tabs>
+          <w:tab w:val="num" w:pos="720"/>
+        </w:tabs>
+        <w:ind w:left="720" w:hanging="360"/>
+      </w:pPr>
+      <w:rPr>
+        <w:rFonts w:ascii="Symbol" w:hAnsi="Symbol" w:hint="default"/>
+        <w:sz w:val="20"/>
+      </w:rPr>
+    </w:lvl>
+    <w:lvl w:ilvl="1" w:tentative="1">
+      <w:start w:val="1"/>
+      <w:numFmt w:val="bullet"/>
+      <w:lvlText w:val="o"/>
+      <w:lvlJc w:val="left"/>
+      <w:pPr>
+        <w:tabs>
+          <w:tab w:val="num" w:pos="1440"/>
+        </w:tabs>
+        <w:ind w:left="1440" w:hanging="360"/>
+      </w:pPr>
+      <w:rPr>
+        <w:rFonts w:ascii="Courier New" w:hAnsi="Courier New" w:hint="default"/>
+        <w:sz w:val="20"/>
+      </w:rPr>
+    </w:lvl>
+    <w:lvl w:ilvl="2" w:tentative="1">
+      <w:start w:val="1"/>
+      <w:numFmt w:val="bullet"/>
+      <w:lvlText w:val=""/>
+      <w:lvlJc w:val="left"/>
+      <w:pPr>
+        <w:tabs>
+          <w:tab w:val="num" w:pos="2160"/>
+        </w:tabs>
+        <w:ind w:left="2160" w:hanging="360"/>
+      </w:pPr>
+      <w:rPr>
+        <w:rFonts w:ascii="Wingdings" w:hAnsi="Wingdings" w:hint="default"/>
+        <w:sz w:val="20"/>
+      </w:rPr>
+    </w:lvl>
+    <w:lvl w:ilvl="3" w:tentative="1">
+      <w:start w:val="1"/>
+      <w:numFmt w:val="bullet"/>
+      <w:lvlText w:val=""/>
+      <w:lvlJc w:val="left"/>
+      <w:pPr>
+        <w:tabs>
+          <w:tab w:val="num" w:pos="2880"/>
+        </w:tabs>
+        <w:ind w:left="2880" w:hanging="360"/>
+      </w:pPr>
+      <w:rPr>
+        <w:rFonts w:ascii="Wingdings" w:hAnsi="Wingdings" w:hint="default"/>
+        <w:sz w:val="20"/>
+      </w:rPr>
+    </w:lvl>
+    <w:lvl w:ilvl="4" w:tentative="1">
+      <w:start w:val="1"/>
+      <w:numFmt w:val="bullet"/>
+      <w:lvlText w:val=""/>
+      <w:lvlJc w:val="left"/>
+      <w:pPr>
+        <w:tabs>
+          <w:tab w:val="num" w:pos="3600"/>
+        </w:tabs>
+        <w:ind w:left="3600" w:hanging="360"/>
+      </w:pPr>
+      <w:rPr>
+        <w:rFonts w:ascii="Wingdings" w:hAnsi="Wingdings" w:hint="default"/>
+        <w:sz w:val="20"/>
+      </w:rPr>
+    </w:lvl>
+    <w:lvl w:ilvl="5" w:tentative="1">
+      <w:start w:val="1"/>
+      <w:numFmt w:val="bullet"/>
+      <w:lvlText w:val=""/>
+      <w:lvlJc w:val="left"/>
+      <w:pPr>
+        <w:tabs>
+          <w:tab w:val="num" w:pos="4320"/>
+        </w:tabs>
+        <w:ind w:left="4320" w:hanging="360"/>
+      </w:pPr>
+      <w:rPr>
+        <w:rFonts w:ascii="Wingdings" w:hAnsi="Wingdings" w:hint="default"/>
+        <w:sz w:val="20"/>
+      </w:rPr>
+    </w:lvl>
+    <w:lvl w:ilvl="6" w:tentative="1">
+      <w:start w:val="1"/>
+      <w:numFmt w:val="bullet"/>
+      <w:lvlText w:val=""/>
+      <w:lvlJc w:val="left"/>
+      <w:pPr>
+        <w:tabs>
+          <w:tab w:val="num" w:pos="5040"/>
+        </w:tabs>
+        <w:ind w:left="5040" w:hanging="360"/>
+      </w:pPr>
+      <w:rPr>
+        <w:rFonts w:ascii="Wingdings" w:hAnsi="Wingdings" w:hint="default"/>
+        <w:sz w:val="20"/>
+      </w:rPr>
+    </w:lvl>
+    <w:lvl w:ilvl="7" w:tentative="1">
+      <w:start w:val="1"/>
+      <w:numFmt w:val="bullet"/>
+      <w:lvlText w:val=""/>
+      <w:lvlJc w:val="left"/>
+      <w:pPr>
+        <w:tabs>
+          <w:tab w:val="num" w:pos="5760"/>
+        </w:tabs>
+        <w:ind w:left="5760" w:hanging="360"/>
+      </w:pPr>
+      <w:rPr>
+        <w:rFonts w:ascii="Wingdings" w:hAnsi="Wingdings" w:hint="default"/>
+        <w:sz w:val="20"/>
+      </w:rPr>
+    </w:lvl>
+    <w:lvl w:ilvl="8" w:tentative="1">
+      <w:start w:val="1"/>
+      <w:numFmt w:val="bullet"/>
+      <w:lvlText w:val=""/>
+      <w:lvlJc w:val="left"/>
+      <w:pPr>
+        <w:tabs>
+          <w:tab w:val="num" w:pos="6480"/>
+        </w:tabs>
+        <w:ind w:left="6480" w:hanging="360"/>
+      </w:pPr>
+      <w:rPr>
+        <w:rFonts w:ascii="Wingdings" w:hAnsi="Wingdings" w:hint="default"/>
+        <w:sz w:val="20"/>
+      </w:rPr>
+    </w:lvl>
+  </w:abstractNum>
+  <w:abstractNum w:abstractNumId="10" w15:restartNumberingAfterBreak="0">
     <w:nsid w:val="159F2ACA"/>
     <w:multiLevelType w:val="multilevel"/>
     <w:tmpl w:val="810AC568"/>
@@ -10030,7 +10844,7 @@
       </w:rPr>
     </w:lvl>
   </w:abstractNum>
-  <w:abstractNum w:abstractNumId="9" w15:restartNumberingAfterBreak="0">
+  <w:abstractNum w:abstractNumId="11" w15:restartNumberingAfterBreak="0">
     <w:nsid w:val="16B72931"/>
     <w:multiLevelType w:val="multilevel"/>
     <w:tmpl w:val="10E0A61A"/>
@@ -10179,7 +10993,156 @@
       </w:rPr>
     </w:lvl>
   </w:abstractNum>
-  <w:abstractNum w:abstractNumId="10" w15:restartNumberingAfterBreak="0">
+  <w:abstractNum w:abstractNumId="12" w15:restartNumberingAfterBreak="0">
+    <w:nsid w:val="1A3B0C48"/>
+    <w:multiLevelType w:val="multilevel"/>
+    <w:tmpl w:val="C60E85BE"/>
+    <w:lvl w:ilvl="0">
+      <w:start w:val="1"/>
+      <w:numFmt w:val="bullet"/>
+      <w:lvlText w:val=""/>
+      <w:lvlJc w:val="left"/>
+      <w:pPr>
+        <w:tabs>
+          <w:tab w:val="num" w:pos="720"/>
+        </w:tabs>
+        <w:ind w:left="720" w:hanging="360"/>
+      </w:pPr>
+      <w:rPr>
+        <w:rFonts w:ascii="Symbol" w:hAnsi="Symbol" w:hint="default"/>
+        <w:sz w:val="20"/>
+      </w:rPr>
+    </w:lvl>
+    <w:lvl w:ilvl="1" w:tentative="1">
+      <w:start w:val="1"/>
+      <w:numFmt w:val="bullet"/>
+      <w:lvlText w:val="o"/>
+      <w:lvlJc w:val="left"/>
+      <w:pPr>
+        <w:tabs>
+          <w:tab w:val="num" w:pos="1440"/>
+        </w:tabs>
+        <w:ind w:left="1440" w:hanging="360"/>
+      </w:pPr>
+      <w:rPr>
+        <w:rFonts w:ascii="Courier New" w:hAnsi="Courier New" w:hint="default"/>
+        <w:sz w:val="20"/>
+      </w:rPr>
+    </w:lvl>
+    <w:lvl w:ilvl="2" w:tentative="1">
+      <w:start w:val="1"/>
+      <w:numFmt w:val="bullet"/>
+      <w:lvlText w:val=""/>
+      <w:lvlJc w:val="left"/>
+      <w:pPr>
+        <w:tabs>
+          <w:tab w:val="num" w:pos="2160"/>
+        </w:tabs>
+        <w:ind w:left="2160" w:hanging="360"/>
+      </w:pPr>
+      <w:rPr>
+        <w:rFonts w:ascii="Wingdings" w:hAnsi="Wingdings" w:hint="default"/>
+        <w:sz w:val="20"/>
+      </w:rPr>
+    </w:lvl>
+    <w:lvl w:ilvl="3" w:tentative="1">
+      <w:start w:val="1"/>
+      <w:numFmt w:val="bullet"/>
+      <w:lvlText w:val=""/>
+      <w:lvlJc w:val="left"/>
+      <w:pPr>
+        <w:tabs>
+          <w:tab w:val="num" w:pos="2880"/>
+        </w:tabs>
+        <w:ind w:left="2880" w:hanging="360"/>
+      </w:pPr>
+      <w:rPr>
+        <w:rFonts w:ascii="Wingdings" w:hAnsi="Wingdings" w:hint="default"/>
+        <w:sz w:val="20"/>
+      </w:rPr>
+    </w:lvl>
+    <w:lvl w:ilvl="4" w:tentative="1">
+      <w:start w:val="1"/>
+      <w:numFmt w:val="bullet"/>
+      <w:lvlText w:val=""/>
+      <w:lvlJc w:val="left"/>
+      <w:pPr>
+        <w:tabs>
+          <w:tab w:val="num" w:pos="3600"/>
+        </w:tabs>
+        <w:ind w:left="3600" w:hanging="360"/>
+      </w:pPr>
+      <w:rPr>
+        <w:rFonts w:ascii="Wingdings" w:hAnsi="Wingdings" w:hint="default"/>
+        <w:sz w:val="20"/>
+      </w:rPr>
+    </w:lvl>
+    <w:lvl w:ilvl="5" w:tentative="1">
+      <w:start w:val="1"/>
+      <w:numFmt w:val="bullet"/>
+      <w:lvlText w:val=""/>
+      <w:lvlJc w:val="left"/>
+      <w:pPr>
+        <w:tabs>
+          <w:tab w:val="num" w:pos="4320"/>
+        </w:tabs>
+        <w:ind w:left="4320" w:hanging="360"/>
+      </w:pPr>
+      <w:rPr>
+        <w:rFonts w:ascii="Wingdings" w:hAnsi="Wingdings" w:hint="default"/>
+        <w:sz w:val="20"/>
+      </w:rPr>
+    </w:lvl>
+    <w:lvl w:ilvl="6" w:tentative="1">
+      <w:start w:val="1"/>
+      <w:numFmt w:val="bullet"/>
+      <w:lvlText w:val=""/>
+      <w:lvlJc w:val="left"/>
+      <w:pPr>
+        <w:tabs>
+          <w:tab w:val="num" w:pos="5040"/>
+        </w:tabs>
+        <w:ind w:left="5040" w:hanging="360"/>
+      </w:pPr>
+      <w:rPr>
+        <w:rFonts w:ascii="Wingdings" w:hAnsi="Wingdings" w:hint="default"/>
+        <w:sz w:val="20"/>
+      </w:rPr>
+    </w:lvl>
+    <w:lvl w:ilvl="7" w:tentative="1">
+      <w:start w:val="1"/>
+      <w:numFmt w:val="bullet"/>
+      <w:lvlText w:val=""/>
+      <w:lvlJc w:val="left"/>
+      <w:pPr>
+        <w:tabs>
+          <w:tab w:val="num" w:pos="5760"/>
+        </w:tabs>
+        <w:ind w:left="5760" w:hanging="360"/>
+      </w:pPr>
+      <w:rPr>
+        <w:rFonts w:ascii="Wingdings" w:hAnsi="Wingdings" w:hint="default"/>
+        <w:sz w:val="20"/>
+      </w:rPr>
+    </w:lvl>
+    <w:lvl w:ilvl="8" w:tentative="1">
+      <w:start w:val="1"/>
+      <w:numFmt w:val="bullet"/>
+      <w:lvlText w:val=""/>
+      <w:lvlJc w:val="left"/>
+      <w:pPr>
+        <w:tabs>
+          <w:tab w:val="num" w:pos="6480"/>
+        </w:tabs>
+        <w:ind w:left="6480" w:hanging="360"/>
+      </w:pPr>
+      <w:rPr>
+        <w:rFonts w:ascii="Wingdings" w:hAnsi="Wingdings" w:hint="default"/>
+        <w:sz w:val="20"/>
+      </w:rPr>
+    </w:lvl>
+  </w:abstractNum>
+  <w:abstractNum w:abstractNumId="13" w15:restartNumberingAfterBreak="0">
     <w:nsid w:val="293224C3"/>
     <w:multiLevelType w:val="multilevel"/>
     <w:tmpl w:val="F490EE08"/>
@@ -10328,7 +11291,7 @@
       </w:rPr>
     </w:lvl>
   </w:abstractNum>
-  <w:abstractNum w:abstractNumId="11" w15:restartNumberingAfterBreak="0">
+  <w:abstractNum w:abstractNumId="14" w15:restartNumberingAfterBreak="0">
     <w:nsid w:val="2E036B97"/>
     <w:multiLevelType w:val="multilevel"/>
     <w:tmpl w:val="B9EAC42C"/>
@@ -10477,7 +11440,7 @@
       </w:rPr>
     </w:lvl>
   </w:abstractNum>
-  <w:abstractNum w:abstractNumId="12" w15:restartNumberingAfterBreak="0">
+  <w:abstractNum w:abstractNumId="15" w15:restartNumberingAfterBreak="0">
     <w:nsid w:val="307E17DC"/>
     <w:multiLevelType w:val="multilevel"/>
     <w:tmpl w:val="1D640FD4"/>
@@ -10626,7 +11589,7 @@
       </w:rPr>
     </w:lvl>
   </w:abstractNum>
-  <w:abstractNum w:abstractNumId="13" w15:restartNumberingAfterBreak="0">
+  <w:abstractNum w:abstractNumId="16" w15:restartNumberingAfterBreak="0">
     <w:nsid w:val="313631BE"/>
     <w:multiLevelType w:val="multilevel"/>
     <w:tmpl w:val="0D76C882"/>
@@ -10775,7 +11738,156 @@
       </w:rPr>
     </w:lvl>
   </w:abstractNum>
-  <w:abstractNum w:abstractNumId="14" w15:restartNumberingAfterBreak="0">
+  <w:abstractNum w:abstractNumId="17" w15:restartNumberingAfterBreak="0">
+    <w:nsid w:val="3C665BEB"/>
+    <w:multiLevelType w:val="multilevel"/>
+    <w:tmpl w:val="303AAE86"/>
+    <w:lvl w:ilvl="0">
+      <w:start w:val="1"/>
+      <w:numFmt w:val="bullet"/>
+      <w:lvlText w:val=""/>
+      <w:lvlJc w:val="left"/>
+      <w:pPr>
+        <w:tabs>
+          <w:tab w:val="num" w:pos="720"/>
+        </w:tabs>
+        <w:ind w:left="720" w:hanging="360"/>
+      </w:pPr>
+      <w:rPr>
+        <w:rFonts w:ascii="Symbol" w:hAnsi="Symbol" w:hint="default"/>
+        <w:sz w:val="20"/>
+      </w:rPr>
+    </w:lvl>
+    <w:lvl w:ilvl="1" w:tentative="1">
+      <w:start w:val="1"/>
+      <w:numFmt w:val="bullet"/>
+      <w:lvlText w:val="o"/>
+      <w:lvlJc w:val="left"/>
+      <w:pPr>
+        <w:tabs>
+          <w:tab w:val="num" w:pos="1440"/>
+        </w:tabs>
+        <w:ind w:left="1440" w:hanging="360"/>
+      </w:pPr>
+      <w:rPr>
+        <w:rFonts w:ascii="Courier New" w:hAnsi="Courier New" w:hint="default"/>
+        <w:sz w:val="20"/>
+      </w:rPr>
+    </w:lvl>
+    <w:lvl w:ilvl="2" w:tentative="1">
+      <w:start w:val="1"/>
+      <w:numFmt w:val="bullet"/>
+      <w:lvlText w:val=""/>
+      <w:lvlJc w:val="left"/>
+      <w:pPr>
+        <w:tabs>
+          <w:tab w:val="num" w:pos="2160"/>
+        </w:tabs>
+        <w:ind w:left="2160" w:hanging="360"/>
+      </w:pPr>
+      <w:rPr>
+        <w:rFonts w:ascii="Wingdings" w:hAnsi="Wingdings" w:hint="default"/>
+        <w:sz w:val="20"/>
+      </w:rPr>
+    </w:lvl>
+    <w:lvl w:ilvl="3" w:tentative="1">
+      <w:start w:val="1"/>
+      <w:numFmt w:val="bullet"/>
+      <w:lvlText w:val=""/>
+      <w:lvlJc w:val="left"/>
+      <w:pPr>
+        <w:tabs>
+          <w:tab w:val="num" w:pos="2880"/>
+        </w:tabs>
+        <w:ind w:left="2880" w:hanging="360"/>
+      </w:pPr>
+      <w:rPr>
+        <w:rFonts w:ascii="Wingdings" w:hAnsi="Wingdings" w:hint="default"/>
+        <w:sz w:val="20"/>
+      </w:rPr>
+    </w:lvl>
+    <w:lvl w:ilvl="4" w:tentative="1">
+      <w:start w:val="1"/>
+      <w:numFmt w:val="bullet"/>
+      <w:lvlText w:val=""/>
+      <w:lvlJc w:val="left"/>
+      <w:pPr>
+        <w:tabs>
+          <w:tab w:val="num" w:pos="3600"/>
+        </w:tabs>
+        <w:ind w:left="3600" w:hanging="360"/>
+      </w:pPr>
+      <w:rPr>
+        <w:rFonts w:ascii="Wingdings" w:hAnsi="Wingdings" w:hint="default"/>
+        <w:sz w:val="20"/>
+      </w:rPr>
+    </w:lvl>
+    <w:lvl w:ilvl="5" w:tentative="1">
+      <w:start w:val="1"/>
+      <w:numFmt w:val="bullet"/>
+      <w:lvlText w:val=""/>
+      <w:lvlJc w:val="left"/>
+      <w:pPr>
+        <w:tabs>
+          <w:tab w:val="num" w:pos="4320"/>
+        </w:tabs>
+        <w:ind w:left="4320" w:hanging="360"/>
+      </w:pPr>
+      <w:rPr>
+        <w:rFonts w:ascii="Wingdings" w:hAnsi="Wingdings" w:hint="default"/>
+        <w:sz w:val="20"/>
+      </w:rPr>
+    </w:lvl>
+    <w:lvl w:ilvl="6" w:tentative="1">
+      <w:start w:val="1"/>
+      <w:numFmt w:val="bullet"/>
+      <w:lvlText w:val=""/>
+      <w:lvlJc w:val="left"/>
+      <w:pPr>
+        <w:tabs>
+          <w:tab w:val="num" w:pos="5040"/>
+        </w:tabs>
+        <w:ind w:left="5040" w:hanging="360"/>
+      </w:pPr>
+      <w:rPr>
+        <w:rFonts w:ascii="Wingdings" w:hAnsi="Wingdings" w:hint="default"/>
+        <w:sz w:val="20"/>
+      </w:rPr>
+    </w:lvl>
+    <w:lvl w:ilvl="7" w:tentative="1">
+      <w:start w:val="1"/>
+      <w:numFmt w:val="bullet"/>
+      <w:lvlText w:val=""/>
+      <w:lvlJc w:val="left"/>
+      <w:pPr>
+        <w:tabs>
+          <w:tab w:val="num" w:pos="5760"/>
+        </w:tabs>
+        <w:ind w:left="5760" w:hanging="360"/>
+      </w:pPr>
+      <w:rPr>
+        <w:rFonts w:ascii="Wingdings" w:hAnsi="Wingdings" w:hint="default"/>
+        <w:sz w:val="20"/>
+      </w:rPr>
+    </w:lvl>
+    <w:lvl w:ilvl="8" w:tentative="1">
+      <w:start w:val="1"/>
+      <w:numFmt w:val="bullet"/>
+      <w:lvlText w:val=""/>
+      <w:lvlJc w:val="left"/>
+      <w:pPr>
+        <w:tabs>
+          <w:tab w:val="num" w:pos="6480"/>
+        </w:tabs>
+        <w:ind w:left="6480" w:hanging="360"/>
+      </w:pPr>
+      <w:rPr>
+        <w:rFonts w:ascii="Wingdings" w:hAnsi="Wingdings" w:hint="default"/>
+        <w:sz w:val="20"/>
+      </w:rPr>
+    </w:lvl>
+  </w:abstractNum>
+  <w:abstractNum w:abstractNumId="18" w15:restartNumberingAfterBreak="0">
     <w:nsid w:val="41AF236D"/>
     <w:multiLevelType w:val="multilevel"/>
     <w:tmpl w:val="8F2C3136"/>
@@ -10888,7 +12000,7 @@
       </w:pPr>
     </w:lvl>
   </w:abstractNum>
-  <w:abstractNum w:abstractNumId="15" w15:restartNumberingAfterBreak="0">
+  <w:abstractNum w:abstractNumId="19" w15:restartNumberingAfterBreak="0">
     <w:nsid w:val="474D194E"/>
     <w:multiLevelType w:val="multilevel"/>
     <w:tmpl w:val="E8B8726C"/>
@@ -11037,7 +12149,7 @@
       </w:rPr>
     </w:lvl>
   </w:abstractNum>
-  <w:abstractNum w:abstractNumId="16" w15:restartNumberingAfterBreak="0">
+  <w:abstractNum w:abstractNumId="20" w15:restartNumberingAfterBreak="0">
     <w:nsid w:val="49D24BD9"/>
     <w:multiLevelType w:val="multilevel"/>
     <w:tmpl w:val="11B80920"/>
@@ -11186,7 +12298,7 @@
       </w:rPr>
     </w:lvl>
   </w:abstractNum>
-  <w:abstractNum w:abstractNumId="17" w15:restartNumberingAfterBreak="0">
+  <w:abstractNum w:abstractNumId="21" w15:restartNumberingAfterBreak="0">
     <w:nsid w:val="4A1D7128"/>
     <w:multiLevelType w:val="multilevel"/>
     <w:tmpl w:val="DA881E7E"/>
@@ -11335,7 +12447,7 @@
       </w:rPr>
     </w:lvl>
   </w:abstractNum>
-  <w:abstractNum w:abstractNumId="18" w15:restartNumberingAfterBreak="0">
+  <w:abstractNum w:abstractNumId="22" w15:restartNumberingAfterBreak="0">
     <w:nsid w:val="53204CA7"/>
     <w:multiLevelType w:val="multilevel"/>
     <w:tmpl w:val="EB98E022"/>
@@ -11484,7 +12596,7 @@
       </w:rPr>
     </w:lvl>
   </w:abstractNum>
-  <w:abstractNum w:abstractNumId="19" w15:restartNumberingAfterBreak="0">
+  <w:abstractNum w:abstractNumId="23" w15:restartNumberingAfterBreak="0">
     <w:nsid w:val="5912499A"/>
     <w:multiLevelType w:val="multilevel"/>
     <w:tmpl w:val="AE34AB74"/>
@@ -11633,7 +12745,156 @@
       </w:rPr>
     </w:lvl>
   </w:abstractNum>
-  <w:abstractNum w:abstractNumId="20" w15:restartNumberingAfterBreak="0">
+  <w:abstractNum w:abstractNumId="24" w15:restartNumberingAfterBreak="0">
+    <w:nsid w:val="5A757D36"/>
+    <w:multiLevelType w:val="multilevel"/>
+    <w:tmpl w:val="A90CC760"/>
+    <w:lvl w:ilvl="0">
+      <w:start w:val="1"/>
+      <w:numFmt w:val="bullet"/>
+      <w:lvlText w:val=""/>
+      <w:lvlJc w:val="left"/>
+      <w:pPr>
+        <w:tabs>
+          <w:tab w:val="num" w:pos="720"/>
+        </w:tabs>
+        <w:ind w:left="720" w:hanging="360"/>
+      </w:pPr>
+      <w:rPr>
+        <w:rFonts w:ascii="Symbol" w:hAnsi="Symbol" w:hint="default"/>
+        <w:sz w:val="20"/>
+      </w:rPr>
+    </w:lvl>
+    <w:lvl w:ilvl="1" w:tentative="1">
+      <w:start w:val="1"/>
+      <w:numFmt w:val="bullet"/>
+      <w:lvlText w:val="o"/>
+      <w:lvlJc w:val="left"/>
+      <w:pPr>
+        <w:tabs>
+          <w:tab w:val="num" w:pos="1440"/>
+        </w:tabs>
+        <w:ind w:left="1440" w:hanging="360"/>
+      </w:pPr>
+      <w:rPr>
+        <w:rFonts w:ascii="Courier New" w:hAnsi="Courier New" w:hint="default"/>
+        <w:sz w:val="20"/>
+      </w:rPr>
+    </w:lvl>
+    <w:lvl w:ilvl="2" w:tentative="1">
+      <w:start w:val="1"/>
+      <w:numFmt w:val="bullet"/>
+      <w:lvlText w:val=""/>
+      <w:lvlJc w:val="left"/>
+      <w:pPr>
+        <w:tabs>
+          <w:tab w:val="num" w:pos="2160"/>
+        </w:tabs>
+        <w:ind w:left="2160" w:hanging="360"/>
+      </w:pPr>
+      <w:rPr>
+        <w:rFonts w:ascii="Wingdings" w:hAnsi="Wingdings" w:hint="default"/>
+        <w:sz w:val="20"/>
+      </w:rPr>
+    </w:lvl>
+    <w:lvl w:ilvl="3" w:tentative="1">
+      <w:start w:val="1"/>
+      <w:numFmt w:val="bullet"/>
+      <w:lvlText w:val=""/>
+      <w:lvlJc w:val="left"/>
+      <w:pPr>
+        <w:tabs>
+          <w:tab w:val="num" w:pos="2880"/>
+        </w:tabs>
+        <w:ind w:left="2880" w:hanging="360"/>
+      </w:pPr>
+      <w:rPr>
+        <w:rFonts w:ascii="Wingdings" w:hAnsi="Wingdings" w:hint="default"/>
+        <w:sz w:val="20"/>
+      </w:rPr>
+    </w:lvl>
+    <w:lvl w:ilvl="4" w:tentative="1">
+      <w:start w:val="1"/>
+      <w:numFmt w:val="bullet"/>
+      <w:lvlText w:val=""/>
+      <w:lvlJc w:val="left"/>
+      <w:pPr>
+        <w:tabs>
+          <w:tab w:val="num" w:pos="3600"/>
+        </w:tabs>
+        <w:ind w:left="3600" w:hanging="360"/>
+      </w:pPr>
+      <w:rPr>
+        <w:rFonts w:ascii="Wingdings" w:hAnsi="Wingdings" w:hint="default"/>
+        <w:sz w:val="20"/>
+      </w:rPr>
+    </w:lvl>
+    <w:lvl w:ilvl="5" w:tentative="1">
+      <w:start w:val="1"/>
+      <w:numFmt w:val="bullet"/>
+      <w:lvlText w:val=""/>
+      <w:lvlJc w:val="left"/>
+      <w:pPr>
+        <w:tabs>
+          <w:tab w:val="num" w:pos="4320"/>
+        </w:tabs>
+        <w:ind w:left="4320" w:hanging="360"/>
+      </w:pPr>
+      <w:rPr>
+        <w:rFonts w:ascii="Wingdings" w:hAnsi="Wingdings" w:hint="default"/>
+        <w:sz w:val="20"/>
+      </w:rPr>
+    </w:lvl>
+    <w:lvl w:ilvl="6" w:tentative="1">
+      <w:start w:val="1"/>
+      <w:numFmt w:val="bullet"/>
+      <w:lvlText w:val=""/>
+      <w:lvlJc w:val="left"/>
+      <w:pPr>
+        <w:tabs>
+          <w:tab w:val="num" w:pos="5040"/>
+        </w:tabs>
+        <w:ind w:left="5040" w:hanging="360"/>
+      </w:pPr>
+      <w:rPr>
+        <w:rFonts w:ascii="Wingdings" w:hAnsi="Wingdings" w:hint="default"/>
+        <w:sz w:val="20"/>
+      </w:rPr>
+    </w:lvl>
+    <w:lvl w:ilvl="7" w:tentative="1">
+      <w:start w:val="1"/>
+      <w:numFmt w:val="bullet"/>
+      <w:lvlText w:val=""/>
+      <w:lvlJc w:val="left"/>
+      <w:pPr>
+        <w:tabs>
+          <w:tab w:val="num" w:pos="5760"/>
+        </w:tabs>
+        <w:ind w:left="5760" w:hanging="360"/>
+      </w:pPr>
+      <w:rPr>
+        <w:rFonts w:ascii="Wingdings" w:hAnsi="Wingdings" w:hint="default"/>
+        <w:sz w:val="20"/>
+      </w:rPr>
+    </w:lvl>
+    <w:lvl w:ilvl="8" w:tentative="1">
+      <w:start w:val="1"/>
+      <w:numFmt w:val="bullet"/>
+      <w:lvlText w:val=""/>
+      <w:lvlJc w:val="left"/>
+      <w:pPr>
+        <w:tabs>
+          <w:tab w:val="num" w:pos="6480"/>
+        </w:tabs>
+        <w:ind w:left="6480" w:hanging="360"/>
+      </w:pPr>
+      <w:rPr>
+        <w:rFonts w:ascii="Wingdings" w:hAnsi="Wingdings" w:hint="default"/>
+        <w:sz w:val="20"/>
+      </w:rPr>
+    </w:lvl>
+  </w:abstractNum>
+  <w:abstractNum w:abstractNumId="25" w15:restartNumberingAfterBreak="0">
     <w:nsid w:val="5ADB4F28"/>
     <w:multiLevelType w:val="multilevel"/>
     <w:tmpl w:val="F652287E"/>
@@ -11782,7 +13043,7 @@
       </w:rPr>
     </w:lvl>
   </w:abstractNum>
-  <w:abstractNum w:abstractNumId="21" w15:restartNumberingAfterBreak="0">
+  <w:abstractNum w:abstractNumId="26" w15:restartNumberingAfterBreak="0">
     <w:nsid w:val="5C771147"/>
     <w:multiLevelType w:val="multilevel"/>
     <w:tmpl w:val="1D187284"/>
@@ -11895,7 +13156,7 @@
       </w:pPr>
     </w:lvl>
   </w:abstractNum>
-  <w:abstractNum w:abstractNumId="22" w15:restartNumberingAfterBreak="0">
+  <w:abstractNum w:abstractNumId="27" w15:restartNumberingAfterBreak="0">
     <w:nsid w:val="76143F8A"/>
     <w:multiLevelType w:val="multilevel"/>
     <w:tmpl w:val="9B4A11C0"/>
@@ -12044,7 +13305,7 @@
       </w:rPr>
     </w:lvl>
   </w:abstractNum>
-  <w:abstractNum w:abstractNumId="23" w15:restartNumberingAfterBreak="0">
+  <w:abstractNum w:abstractNumId="28" w15:restartNumberingAfterBreak="0">
     <w:nsid w:val="78C85BBD"/>
     <w:multiLevelType w:val="multilevel"/>
     <w:tmpl w:val="536CA922"/>
@@ -12193,7 +13454,7 @@
       </w:rPr>
     </w:lvl>
   </w:abstractNum>
-  <w:abstractNum w:abstractNumId="24" w15:restartNumberingAfterBreak="0">
+  <w:abstractNum w:abstractNumId="29" w15:restartNumberingAfterBreak="0">
     <w:nsid w:val="7D020479"/>
     <w:multiLevelType w:val="hybridMultilevel"/>
     <w:tmpl w:val="93C44308"/>
@@ -12306,7 +13567,7 @@
       </w:rPr>
     </w:lvl>
   </w:abstractNum>
-  <w:abstractNum w:abstractNumId="25" w15:restartNumberingAfterBreak="0">
+  <w:abstractNum w:abstractNumId="30" w15:restartNumberingAfterBreak="0">
     <w:nsid w:val="7EC05D9B"/>
     <w:multiLevelType w:val="multilevel"/>
     <w:tmpl w:val="B25CECDA"/>
@@ -12419,7 +13680,7 @@
       </w:pPr>
     </w:lvl>
   </w:abstractNum>
-  <w:abstractNum w:abstractNumId="26" w15:restartNumberingAfterBreak="0">
+  <w:abstractNum w:abstractNumId="31" w15:restartNumberingAfterBreak="0">
     <w:nsid w:val="7FA93E2C"/>
     <w:multiLevelType w:val="multilevel"/>
     <w:tmpl w:val="CA441DCE"/>
@@ -12572,73 +13833,73 @@
     <w:abstractNumId w:val="0"/>
   </w:num>
   <w:num w:numId="2" w16cid:durableId="1609119809">
-    <w:abstractNumId w:val="20"/>
+    <w:abstractNumId w:val="25"/>
   </w:num>
   <w:num w:numId="3" w16cid:durableId="96364340">
-    <w:abstractNumId w:val="19"/>
+    <w:abstractNumId w:val="23"/>
   </w:num>
   <w:num w:numId="4" w16cid:durableId="111286467">
     <w:abstractNumId w:val="2"/>
   </w:num>
   <w:num w:numId="5" w16cid:durableId="1929465082">
-    <w:abstractNumId w:val="26"/>
+    <w:abstractNumId w:val="31"/>
   </w:num>
   <w:num w:numId="6" w16cid:durableId="286937004">
-    <w:abstractNumId w:val="18"/>
+    <w:abstractNumId w:val="22"/>
   </w:num>
   <w:num w:numId="7" w16cid:durableId="1519926771">
-    <w:abstractNumId w:val="12"/>
+    <w:abstractNumId w:val="15"/>
   </w:num>
   <w:num w:numId="8" w16cid:durableId="496576368">
-    <w:abstractNumId w:val="15"/>
+    <w:abstractNumId w:val="19"/>
   </w:num>
   <w:num w:numId="9" w16cid:durableId="314262121">
-    <w:abstractNumId w:val="24"/>
+    <w:abstractNumId w:val="29"/>
   </w:num>
   <w:num w:numId="10" w16cid:durableId="399209062">
-    <w:abstractNumId w:val="22"/>
+    <w:abstractNumId w:val="27"/>
   </w:num>
   <w:num w:numId="11" w16cid:durableId="1082483582">
-    <w:abstractNumId w:val="6"/>
+    <w:abstractNumId w:val="7"/>
   </w:num>
   <w:num w:numId="12" w16cid:durableId="611981269">
-    <w:abstractNumId w:val="10"/>
+    <w:abstractNumId w:val="13"/>
   </w:num>
   <w:num w:numId="13" w16cid:durableId="1879972692">
     <w:abstractNumId w:val="5"/>
   </w:num>
   <w:num w:numId="14" w16cid:durableId="1491553939">
+    <w:abstractNumId w:val="10"/>
+  </w:num>
+  <w:num w:numId="15" w16cid:durableId="1244953029">
     <w:abstractNumId w:val="8"/>
   </w:num>
-  <w:num w:numId="15" w16cid:durableId="1244953029">
-    <w:abstractNumId w:val="7"/>
+  <w:num w:numId="16" w16cid:durableId="1082800237">
+    <w:abstractNumId w:val="20"/>
   </w:num>
-  <w:num w:numId="16" w16cid:durableId="1082800237">
+  <w:num w:numId="17" w16cid:durableId="1794060095">
     <w:abstractNumId w:val="16"/>
   </w:num>
-  <w:num w:numId="17" w16cid:durableId="1794060095">
-    <w:abstractNumId w:val="13"/>
-  </w:num>
   <w:num w:numId="18" w16cid:durableId="910165388">
-    <w:abstractNumId w:val="11"/>
+    <w:abstractNumId w:val="14"/>
   </w:num>
   <w:num w:numId="19" w16cid:durableId="25908558">
     <w:abstractNumId w:val="1"/>
   </w:num>
   <w:num w:numId="20" w16cid:durableId="105004192">
-    <w:abstractNumId w:val="17"/>
+    <w:abstractNumId w:val="21"/>
   </w:num>
   <w:num w:numId="21" w16cid:durableId="1434979204">
-    <w:abstractNumId w:val="9"/>
+    <w:abstractNumId w:val="11"/>
   </w:num>
   <w:num w:numId="22" w16cid:durableId="747320">
-    <w:abstractNumId w:val="23"/>
+    <w:abstractNumId w:val="28"/>
   </w:num>
   <w:num w:numId="23" w16cid:durableId="1134252812">
     <w:abstractNumId w:val="3"/>
   </w:num>
   <w:num w:numId="24" w16cid:durableId="1967854900">
-    <w:abstractNumId w:val="14"/>
+    <w:abstractNumId w:val="18"/>
     <w:lvlOverride w:ilvl="0">
       <w:lvl w:ilvl="0">
         <w:numFmt w:val="decimal"/>
@@ -12648,7 +13909,7 @@
     </w:lvlOverride>
   </w:num>
   <w:num w:numId="25" w16cid:durableId="302348172">
-    <w:abstractNumId w:val="21"/>
+    <w:abstractNumId w:val="26"/>
     <w:lvlOverride w:ilvl="0">
       <w:lvl w:ilvl="0">
         <w:numFmt w:val="decimal"/>
@@ -12658,7 +13919,7 @@
     </w:lvlOverride>
   </w:num>
   <w:num w:numId="26" w16cid:durableId="193084026">
-    <w:abstractNumId w:val="25"/>
+    <w:abstractNumId w:val="30"/>
     <w:lvlOverride w:ilvl="0">
       <w:lvl w:ilvl="0">
         <w:numFmt w:val="decimal"/>
@@ -12669,6 +13930,21 @@
   </w:num>
   <w:num w:numId="27" w16cid:durableId="1289818123">
     <w:abstractNumId w:val="4"/>
+  </w:num>
+  <w:num w:numId="28" w16cid:durableId="743113054">
+    <w:abstractNumId w:val="6"/>
+  </w:num>
+  <w:num w:numId="29" w16cid:durableId="966813594">
+    <w:abstractNumId w:val="12"/>
+  </w:num>
+  <w:num w:numId="30" w16cid:durableId="1956982530">
+    <w:abstractNumId w:val="17"/>
+  </w:num>
+  <w:num w:numId="31" w16cid:durableId="2116709071">
+    <w:abstractNumId w:val="9"/>
+  </w:num>
+  <w:num w:numId="32" w16cid:durableId="871110367">
+    <w:abstractNumId w:val="24"/>
   </w:num>
 </w:numbering>
 </file>

</xml_diff>

<commit_message>
Diseño de red de ejemplo
Agregando Diseño de red de ejemplo
</commit_message>
<xml_diff>
--- a/Portada.docx
+++ b/Portada.docx
@@ -7234,6 +7234,120 @@
     </w:p>
     <w:p>
       <w:pPr>
+        <w:jc w:val="center"/>
+        <w:rPr>
+          <w:b/>
+          <w:bCs/>
+          <w:color w:val="000000"/>
+        </w:rPr>
+      </w:pPr>
+      <w:r>
+        <w:rPr>
+          <w:b/>
+          <w:bCs/>
+          <w:color w:val="000000"/>
+        </w:rPr>
+        <w:t>Diseño de red de ejemplo</w:t>
+      </w:r>
+    </w:p>
+    <w:p>
+      <w:pPr>
+        <w:jc w:val="center"/>
+        <w:rPr>
+          <w:b/>
+          <w:bCs/>
+          <w:color w:val="000000"/>
+        </w:rPr>
+      </w:pPr>
+    </w:p>
+    <w:p>
+      <w:pPr>
+        <w:jc w:val="center"/>
+        <w:rPr>
+          <w:rFonts w:eastAsia="Times New Roman"/>
+          <w:color w:val="000000"/>
+          <w:shd w:val="clear" w:color="auto" w:fill="FFFFFF"/>
+          <w:lang w:val="es-US"/>
+        </w:rPr>
+      </w:pPr>
+      <w:r>
+        <w:rPr>
+          <w:noProof/>
+          <w:color w:val="000000"/>
+          <w:bdr w:val="none" w:sz="0" w:space="0" w:color="auto" w:frame="1"/>
+        </w:rPr>
+        <w:drawing>
+          <wp:inline distT="0" distB="0" distL="0" distR="0" wp14:anchorId="7ACE3123" wp14:editId="30C381DD">
+            <wp:extent cx="5730240" cy="2362200"/>
+            <wp:effectExtent l="0" t="0" r="3810" b="0"/>
+            <wp:docPr id="621731045" name="Picture 1" descr="A diagram of a computer network&#10;&#10;AI-generated content may be incorrect."/>
+            <wp:cNvGraphicFramePr>
+              <a:graphicFrameLocks xmlns:a="http://schemas.openxmlformats.org/drawingml/2006/main" noChangeAspect="1"/>
+            </wp:cNvGraphicFramePr>
+            <a:graphic xmlns:a="http://schemas.openxmlformats.org/drawingml/2006/main">
+              <a:graphicData uri="http://schemas.openxmlformats.org/drawingml/2006/picture">
+                <pic:pic xmlns:pic="http://schemas.openxmlformats.org/drawingml/2006/picture">
+                  <pic:nvPicPr>
+                    <pic:cNvPr id="621731045" name="Picture 1" descr="A diagram of a computer network&#10;&#10;AI-generated content may be incorrect."/>
+                    <pic:cNvPicPr>
+                      <a:picLocks noChangeAspect="1" noChangeArrowheads="1"/>
+                    </pic:cNvPicPr>
+                  </pic:nvPicPr>
+                  <pic:blipFill>
+                    <a:blip r:embed="rId6" cstate="print">
+                      <a:extLst>
+                        <a:ext uri="{28A0092B-C50C-407E-A947-70E740481C1C}">
+                          <a14:useLocalDpi xmlns:a14="http://schemas.microsoft.com/office/drawing/2010/main" val="0"/>
+                        </a:ext>
+                      </a:extLst>
+                    </a:blip>
+                    <a:srcRect/>
+                    <a:stretch>
+                      <a:fillRect/>
+                    </a:stretch>
+                  </pic:blipFill>
+                  <pic:spPr bwMode="auto">
+                    <a:xfrm>
+                      <a:off x="0" y="0"/>
+                      <a:ext cx="5730240" cy="2362200"/>
+                    </a:xfrm>
+                    <a:prstGeom prst="rect">
+                      <a:avLst/>
+                    </a:prstGeom>
+                    <a:noFill/>
+                    <a:ln>
+                      <a:noFill/>
+                    </a:ln>
+                  </pic:spPr>
+                </pic:pic>
+              </a:graphicData>
+            </a:graphic>
+          </wp:inline>
+        </w:drawing>
+      </w:r>
+    </w:p>
+    <w:p>
+      <w:pPr>
+        <w:rPr>
+          <w:rFonts w:eastAsia="Times New Roman"/>
+          <w:b/>
+          <w:bCs/>
+          <w:color w:val="000000"/>
+          <w:lang w:val="es-US"/>
+        </w:rPr>
+      </w:pPr>
+      <w:r>
+        <w:rPr>
+          <w:b/>
+          <w:bCs/>
+          <w:color w:val="000000"/>
+          <w:lang w:val="es-US"/>
+        </w:rPr>
+        <w:br w:type="page"/>
+      </w:r>
+    </w:p>
+    <w:p>
+      <w:pPr>
         <w:pStyle w:val="NormalWeb"/>
         <w:spacing w:before="0" w:beforeAutospacing="0" w:after="240" w:afterAutospacing="0" w:line="360" w:lineRule="auto"/>
         <w:jc w:val="center"/>
@@ -7251,6 +7365,7 @@
           <w:szCs w:val="22"/>
           <w:lang w:val="es-US"/>
         </w:rPr>
+        <w:lastRenderedPageBreak/>
         <w:t>Conclusión</w:t>
       </w:r>
     </w:p>
@@ -7380,7 +7495,6 @@
           <w:szCs w:val="22"/>
           <w:lang w:val="es-US"/>
         </w:rPr>
-        <w:lastRenderedPageBreak/>
         <w:t>Recomendaciones</w:t>
       </w:r>
     </w:p>
@@ -7528,6 +7642,7 @@
               </w:rPr>
             </w:rPrChange>
           </w:rPr>
+          <w:lastRenderedPageBreak/>
           <w:t xml:space="preserve">Brush, K. (2025, 6 mayo). </w:t>
         </w:r>
         <w:r>
@@ -8715,7 +8830,6 @@
               </w:rPr>
             </w:rPrChange>
           </w:rPr>
-          <w:lastRenderedPageBreak/>
           <w:fldChar w:fldCharType="begin"/>
         </w:r>
         <w:r>

</xml_diff>